<commit_message>
Finalise the Main menu and the option menu
</commit_message>
<xml_diff>
--- a/Fichiers/Documentation Projet.docx
+++ b/Fichiers/Documentation Projet.docx
@@ -1513,31 +1513,7 @@
     </w:p>
     <w:p>
       <w:r>
-        <w:t xml:space="preserve">Projet de développement dans le cadre de l’apprentissage en informatique à l’ETML. Le but du projet est de </w:t>
-      </w:r>
-      <w:proofErr w:type="spellStart"/>
-      <w:r>
-        <w:t>ré-éditer</w:t>
-      </w:r>
-      <w:proofErr w:type="spellEnd"/>
-      <w:r>
-        <w:t xml:space="preserve"> le jeu « </w:t>
-      </w:r>
-      <w:proofErr w:type="spellStart"/>
-      <w:r>
-        <w:t>Space</w:t>
-      </w:r>
-      <w:proofErr w:type="spellEnd"/>
-      <w:r>
-        <w:t xml:space="preserve"> </w:t>
-      </w:r>
-      <w:proofErr w:type="spellStart"/>
-      <w:r>
-        <w:t>Invader</w:t>
-      </w:r>
-      <w:proofErr w:type="spellEnd"/>
-      <w:r>
-        <w:t xml:space="preserve"> » en C#. </w:t>
+        <w:t xml:space="preserve">Projet de développement dans le cadre de l’apprentissage en informatique à l’ETML. Le but du projet est de ré-éditer le jeu « Space Invader » en C#. </w:t>
       </w:r>
     </w:p>
     <w:p/>
@@ -1568,35 +1544,7 @@
         <w:rPr>
           <w:szCs w:val="14"/>
         </w:rPr>
-        <w:t xml:space="preserve">La </w:t>
-      </w:r>
-      <w:proofErr w:type="spellStart"/>
-      <w:r>
-        <w:rPr>
-          <w:szCs w:val="14"/>
-        </w:rPr>
-        <w:t>ré-édition</w:t>
-      </w:r>
-      <w:proofErr w:type="spellEnd"/>
-      <w:r>
-        <w:rPr>
-          <w:szCs w:val="14"/>
-        </w:rPr>
-        <w:t xml:space="preserve"> du jeu doit contenir la plupart de ses fonctionnalités. Un menu principal avec les options : « Jouer » qui permet de lancer une partie, « Option » qui permet de changer les options du jeu tel que le son ou la difficulté, « </w:t>
-      </w:r>
-      <w:proofErr w:type="spellStart"/>
-      <w:r>
-        <w:rPr>
-          <w:szCs w:val="14"/>
-        </w:rPr>
-        <w:t>Highscore</w:t>
-      </w:r>
-      <w:proofErr w:type="spellEnd"/>
-      <w:r>
-        <w:rPr>
-          <w:szCs w:val="14"/>
-        </w:rPr>
-        <w:t> » qui afficher le nom du meilleur joueur ainsi que son score, « A propos » qui affichera des informations concernant le jeu et « Quitter » qui permettra tout simplement de quitter le jeu.</w:t>
+        <w:t>La ré-édition du jeu doit contenir la plupart de ses fonctionnalités. Un menu principal avec les options : « Jouer » qui permet de lancer une partie, « Option » qui permet de changer les options du jeu tel que le son ou la difficulté, « Highscore » qui afficher le nom du meilleur joueur ainsi que son score, « A propos » qui affichera des informations concernant le jeu et « Quitter » qui permettra tout simplement de quitter le jeu.</w:t>
       </w:r>
     </w:p>
     <w:p>
@@ -1628,21 +1576,7 @@
         <w:rPr>
           <w:szCs w:val="14"/>
         </w:rPr>
-        <w:t xml:space="preserve">du joueur avec les flèches directionnelles du clavier, des ennemis qui nous tireront dessus, un nombre de vie, un score et </w:t>
-      </w:r>
-      <w:proofErr w:type="gramStart"/>
-      <w:r>
-        <w:rPr>
-          <w:szCs w:val="14"/>
-        </w:rPr>
-        <w:t>des obstacle</w:t>
-      </w:r>
-      <w:proofErr w:type="gramEnd"/>
-      <w:r>
-        <w:rPr>
-          <w:szCs w:val="14"/>
-        </w:rPr>
-        <w:t xml:space="preserve"> permettant de nous protéger.</w:t>
+        <w:t>du joueur avec les flèches directionnelles du clavier, des ennemis qui nous tireront dessus, un nombre de vie, un score et des obstacle permettant de nous protéger.</w:t>
       </w:r>
     </w:p>
     <w:p>
@@ -1712,13 +1646,8 @@
           <w:numId w:val="0"/>
         </w:numPr>
       </w:pPr>
-      <w:proofErr w:type="gramStart"/>
-      <w:r>
-        <w:t>Story:</w:t>
-      </w:r>
-      <w:proofErr w:type="gramEnd"/>
-      <w:r>
-        <w:t xml:space="preserve"> Menu principal</w:t>
+      <w:r>
+        <w:t>Story: Menu principal</w:t>
       </w:r>
     </w:p>
     <w:p>
@@ -1797,7 +1726,6 @@
       <w:r>
         <w:t xml:space="preserve">Dans le menu, quand je tape </w:t>
       </w:r>
-      <w:proofErr w:type="gramStart"/>
       <w:r>
         <w:rPr>
           <w:rFonts w:ascii="Wingdings" w:eastAsia="Wingdings" w:hAnsi="Wingdings" w:cs="Wingdings"/>
@@ -1805,11 +1733,7 @@
         <w:t>á</w:t>
       </w:r>
       <w:r>
-        <w:t xml:space="preserve"> ,</w:t>
-      </w:r>
-      <w:proofErr w:type="gramEnd"/>
-      <w:r>
-        <w:t xml:space="preserve">  la flèche de sélection monte d’une ligne</w:t>
+        <w:t xml:space="preserve"> ,  la flèche de sélection monte d’une ligne</w:t>
       </w:r>
     </w:p>
     <w:p>
@@ -1823,7 +1747,6 @@
       <w:r>
         <w:t xml:space="preserve">Dans le menu, quand je tape </w:t>
       </w:r>
-      <w:proofErr w:type="gramStart"/>
       <w:r>
         <w:rPr>
           <w:rFonts w:ascii="Wingdings" w:eastAsia="Wingdings" w:hAnsi="Wingdings" w:cs="Wingdings"/>
@@ -1831,11 +1754,7 @@
         <w:t>â</w:t>
       </w:r>
       <w:r>
-        <w:t xml:space="preserve"> ,</w:t>
-      </w:r>
-      <w:proofErr w:type="gramEnd"/>
-      <w:r>
-        <w:t xml:space="preserve">  la flèche de sélection descend d’une ligne</w:t>
+        <w:t xml:space="preserve"> ,  la flèche de sélection descend d’une ligne</w:t>
       </w:r>
     </w:p>
     <w:p>
@@ -1849,7 +1768,6 @@
       <w:r>
         <w:t xml:space="preserve">Dans le menu avec la flèche sélection tout en haut, quand je tape </w:t>
       </w:r>
-      <w:proofErr w:type="gramStart"/>
       <w:r>
         <w:rPr>
           <w:rFonts w:ascii="Wingdings" w:eastAsia="Wingdings" w:hAnsi="Wingdings" w:cs="Wingdings"/>
@@ -1857,11 +1775,7 @@
         <w:t>á</w:t>
       </w:r>
       <w:r>
-        <w:t xml:space="preserve"> ,</w:t>
-      </w:r>
-      <w:proofErr w:type="gramEnd"/>
-      <w:r>
-        <w:t xml:space="preserve">  elle ne bouge pas</w:t>
+        <w:t xml:space="preserve"> ,  elle ne bouge pas</w:t>
       </w:r>
     </w:p>
     <w:p>
@@ -1875,7 +1789,6 @@
       <w:r>
         <w:t xml:space="preserve">Dans le menu avec la flèche de sélection tout en bas, quand je tape </w:t>
       </w:r>
-      <w:proofErr w:type="gramStart"/>
       <w:r>
         <w:rPr>
           <w:rFonts w:ascii="Wingdings" w:eastAsia="Wingdings" w:hAnsi="Wingdings" w:cs="Wingdings"/>
@@ -1883,11 +1796,7 @@
         <w:t>â</w:t>
       </w:r>
       <w:r>
-        <w:t xml:space="preserve"> ,</w:t>
-      </w:r>
-      <w:proofErr w:type="gramEnd"/>
-      <w:r>
-        <w:t xml:space="preserve">  elle ne bouge pas</w:t>
+        <w:t xml:space="preserve"> ,  elle ne bouge pas</w:t>
       </w:r>
     </w:p>
     <w:p>
@@ -2064,7 +1973,6 @@
       <w:r>
         <w:t xml:space="preserve">Dans le menu, quand je tape </w:t>
       </w:r>
-      <w:proofErr w:type="gramStart"/>
       <w:r>
         <w:rPr>
           <w:rFonts w:ascii="Wingdings" w:eastAsia="Wingdings" w:hAnsi="Wingdings" w:cs="Wingdings"/>
@@ -2072,11 +1980,7 @@
         <w:t>á</w:t>
       </w:r>
       <w:r>
-        <w:t xml:space="preserve"> ,</w:t>
-      </w:r>
-      <w:proofErr w:type="gramEnd"/>
-      <w:r>
-        <w:t xml:space="preserve">  la flèche de sélection monte d’une ligne</w:t>
+        <w:t xml:space="preserve"> ,  la flèche de sélection monte d’une ligne</w:t>
       </w:r>
     </w:p>
     <w:p>
@@ -2090,7 +1994,6 @@
       <w:r>
         <w:t xml:space="preserve">Dans le menu, quand je tape </w:t>
       </w:r>
-      <w:proofErr w:type="gramStart"/>
       <w:r>
         <w:rPr>
           <w:rFonts w:ascii="Wingdings" w:eastAsia="Wingdings" w:hAnsi="Wingdings" w:cs="Wingdings"/>
@@ -2098,11 +2001,7 @@
         <w:t>â</w:t>
       </w:r>
       <w:r>
-        <w:t xml:space="preserve"> ,</w:t>
-      </w:r>
-      <w:proofErr w:type="gramEnd"/>
-      <w:r>
-        <w:t xml:space="preserve">  la flèche de sélection descend d’une ligne</w:t>
+        <w:t xml:space="preserve"> ,  la flèche de sélection descend d’une ligne</w:t>
       </w:r>
     </w:p>
     <w:p>
@@ -2116,7 +2015,6 @@
       <w:r>
         <w:t xml:space="preserve">Dans le menu avec la flèche sélection tout en haut, quand je tape </w:t>
       </w:r>
-      <w:proofErr w:type="gramStart"/>
       <w:r>
         <w:rPr>
           <w:rFonts w:ascii="Wingdings" w:eastAsia="Wingdings" w:hAnsi="Wingdings" w:cs="Wingdings"/>
@@ -2124,11 +2022,7 @@
         <w:t>á</w:t>
       </w:r>
       <w:r>
-        <w:t xml:space="preserve"> ,</w:t>
-      </w:r>
-      <w:proofErr w:type="gramEnd"/>
-      <w:r>
-        <w:t xml:space="preserve">  elle ne bouge pas</w:t>
+        <w:t xml:space="preserve"> ,  elle ne bouge pas</w:t>
       </w:r>
     </w:p>
     <w:p>
@@ -2142,7 +2036,6 @@
       <w:r>
         <w:t xml:space="preserve">Dans le menu avec la flèche de sélection tout en bas, quand je tape </w:t>
       </w:r>
-      <w:proofErr w:type="gramStart"/>
       <w:r>
         <w:rPr>
           <w:rFonts w:ascii="Wingdings" w:eastAsia="Wingdings" w:hAnsi="Wingdings" w:cs="Wingdings"/>
@@ -2150,11 +2043,7 @@
         <w:t>â</w:t>
       </w:r>
       <w:r>
-        <w:t xml:space="preserve"> ,</w:t>
-      </w:r>
-      <w:proofErr w:type="gramEnd"/>
-      <w:r>
-        <w:t xml:space="preserve">  elle ne bouge pas</w:t>
+        <w:t xml:space="preserve"> ,  elle ne bouge pas</w:t>
       </w:r>
     </w:p>
     <w:p>
@@ -2515,18 +2404,6 @@
         <w:pStyle w:val="Paragraphedeliste"/>
         <w:numPr>
           <w:ilvl w:val="0"/>
-          <w:numId w:val="26"/>
-        </w:numPr>
-      </w:pPr>
-      <w:r>
-        <w:t xml:space="preserve">Les textes sont en ASCII art </w:t>
-      </w:r>
-    </w:p>
-    <w:p>
-      <w:pPr>
-        <w:pStyle w:val="Paragraphedeliste"/>
-        <w:numPr>
-          <w:ilvl w:val="0"/>
           <w:numId w:val="28"/>
         </w:numPr>
       </w:pPr>
@@ -2628,15 +2505,7 @@
         </w:numPr>
       </w:pPr>
       <w:r>
-        <w:t>Pendant le jeu, en appuyant sur « </w:t>
-      </w:r>
-      <w:proofErr w:type="spellStart"/>
-      <w:r>
-        <w:t>Echape</w:t>
-      </w:r>
-      <w:proofErr w:type="spellEnd"/>
-      <w:r>
-        <w:t> » on arrive sur le menu pause (voir maquette)</w:t>
+        <w:t>Pendant le jeu, en appuyant sur « Echape » on arrive sur le menu pause (voir maquette)</w:t>
       </w:r>
     </w:p>
     <w:p>
@@ -2662,7 +2531,6 @@
       <w:r>
         <w:t xml:space="preserve">Dans le menu, quand je tape </w:t>
       </w:r>
-      <w:proofErr w:type="gramStart"/>
       <w:r>
         <w:rPr>
           <w:rFonts w:ascii="Wingdings" w:eastAsia="Wingdings" w:hAnsi="Wingdings" w:cs="Wingdings"/>
@@ -2670,11 +2538,7 @@
         <w:t>á</w:t>
       </w:r>
       <w:r>
-        <w:t xml:space="preserve"> ,</w:t>
-      </w:r>
-      <w:proofErr w:type="gramEnd"/>
-      <w:r>
-        <w:t xml:space="preserve">  la flèche de sélection monte d’une ligne</w:t>
+        <w:t xml:space="preserve"> ,  la flèche de sélection monte d’une ligne</w:t>
       </w:r>
     </w:p>
     <w:p>
@@ -2688,7 +2552,6 @@
       <w:r>
         <w:t xml:space="preserve">Dans le menu, quand je tape </w:t>
       </w:r>
-      <w:proofErr w:type="gramStart"/>
       <w:r>
         <w:rPr>
           <w:rFonts w:ascii="Wingdings" w:eastAsia="Wingdings" w:hAnsi="Wingdings" w:cs="Wingdings"/>
@@ -2696,11 +2559,7 @@
         <w:t>â</w:t>
       </w:r>
       <w:r>
-        <w:t xml:space="preserve"> ,</w:t>
-      </w:r>
-      <w:proofErr w:type="gramEnd"/>
-      <w:r>
-        <w:t xml:space="preserve">  la flèche de sélection descend d’une ligne</w:t>
+        <w:t xml:space="preserve"> ,  la flèche de sélection descend d’une ligne</w:t>
       </w:r>
     </w:p>
     <w:p>
@@ -2714,7 +2573,6 @@
       <w:r>
         <w:t xml:space="preserve">Dans le menu avec la flèche sélection tout en haut, quand je tape </w:t>
       </w:r>
-      <w:proofErr w:type="gramStart"/>
       <w:r>
         <w:rPr>
           <w:rFonts w:ascii="Wingdings" w:eastAsia="Wingdings" w:hAnsi="Wingdings" w:cs="Wingdings"/>
@@ -2722,11 +2580,7 @@
         <w:t>á</w:t>
       </w:r>
       <w:r>
-        <w:t xml:space="preserve"> ,</w:t>
-      </w:r>
-      <w:proofErr w:type="gramEnd"/>
-      <w:r>
-        <w:t xml:space="preserve">  elle ne bouge pas</w:t>
+        <w:t xml:space="preserve"> ,  elle ne bouge pas</w:t>
       </w:r>
     </w:p>
     <w:p>
@@ -2740,7 +2594,6 @@
       <w:r>
         <w:t xml:space="preserve">Dans le menu avec la flèche de sélection tout en bas, quand je tape </w:t>
       </w:r>
-      <w:proofErr w:type="gramStart"/>
       <w:r>
         <w:rPr>
           <w:rFonts w:ascii="Wingdings" w:eastAsia="Wingdings" w:hAnsi="Wingdings" w:cs="Wingdings"/>
@@ -2748,11 +2601,7 @@
         <w:t>â</w:t>
       </w:r>
       <w:r>
-        <w:t xml:space="preserve"> ,</w:t>
-      </w:r>
-      <w:proofErr w:type="gramEnd"/>
-      <w:r>
-        <w:t xml:space="preserve">  elle ne bouge pas</w:t>
+        <w:t xml:space="preserve"> ,  elle ne bouge pas</w:t>
       </w:r>
     </w:p>
     <w:p>
@@ -3468,7 +3317,6 @@
       <w:r>
         <w:t xml:space="preserve">Dans le menu, quand je tape </w:t>
       </w:r>
-      <w:proofErr w:type="gramStart"/>
       <w:r>
         <w:rPr>
           <w:rFonts w:ascii="Wingdings" w:eastAsia="Wingdings" w:hAnsi="Wingdings" w:cs="Wingdings"/>
@@ -3476,11 +3324,7 @@
         <w:t>á</w:t>
       </w:r>
       <w:r>
-        <w:t xml:space="preserve"> ,</w:t>
-      </w:r>
-      <w:proofErr w:type="gramEnd"/>
-      <w:r>
-        <w:t xml:space="preserve">  la flèche de sélection monte d’une ligne</w:t>
+        <w:t xml:space="preserve"> ,  la flèche de sélection monte d’une ligne</w:t>
       </w:r>
     </w:p>
     <w:p>
@@ -3494,7 +3338,6 @@
       <w:r>
         <w:t xml:space="preserve">Dans le menu, quand je tape </w:t>
       </w:r>
-      <w:proofErr w:type="gramStart"/>
       <w:r>
         <w:rPr>
           <w:rFonts w:ascii="Wingdings" w:eastAsia="Wingdings" w:hAnsi="Wingdings" w:cs="Wingdings"/>
@@ -3502,11 +3345,7 @@
         <w:t>â</w:t>
       </w:r>
       <w:r>
-        <w:t xml:space="preserve"> ,</w:t>
-      </w:r>
-      <w:proofErr w:type="gramEnd"/>
-      <w:r>
-        <w:t xml:space="preserve">  la flèche de sélection descend d’une ligne</w:t>
+        <w:t xml:space="preserve"> ,  la flèche de sélection descend d’une ligne</w:t>
       </w:r>
     </w:p>
     <w:p>
@@ -3520,7 +3359,6 @@
       <w:r>
         <w:t xml:space="preserve">Dans le menu avec la flèche sélection tout en haut, quand je tape </w:t>
       </w:r>
-      <w:proofErr w:type="gramStart"/>
       <w:r>
         <w:rPr>
           <w:rFonts w:ascii="Wingdings" w:eastAsia="Wingdings" w:hAnsi="Wingdings" w:cs="Wingdings"/>
@@ -3528,11 +3366,7 @@
         <w:t>á</w:t>
       </w:r>
       <w:r>
-        <w:t xml:space="preserve"> ,</w:t>
-      </w:r>
-      <w:proofErr w:type="gramEnd"/>
-      <w:r>
-        <w:t xml:space="preserve">  elle ne bouge pas</w:t>
+        <w:t xml:space="preserve"> ,  elle ne bouge pas</w:t>
       </w:r>
     </w:p>
     <w:p>
@@ -3546,7 +3380,6 @@
       <w:r>
         <w:t xml:space="preserve">Dans le menu avec la flèche de sélection tout en bas, quand je tape </w:t>
       </w:r>
-      <w:proofErr w:type="gramStart"/>
       <w:r>
         <w:rPr>
           <w:rFonts w:ascii="Wingdings" w:eastAsia="Wingdings" w:hAnsi="Wingdings" w:cs="Wingdings"/>
@@ -3554,11 +3387,7 @@
         <w:t>â</w:t>
       </w:r>
       <w:r>
-        <w:t xml:space="preserve"> ,</w:t>
-      </w:r>
-      <w:proofErr w:type="gramEnd"/>
-      <w:r>
-        <w:t xml:space="preserve">  elle ne bouge pas</w:t>
+        <w:t xml:space="preserve"> ,  elle ne bouge pas</w:t>
       </w:r>
     </w:p>
     <w:p>
@@ -4831,14 +4660,12 @@
         <w:t xml:space="preserve">Le projet est réalisé à l’aide du logiciel « Visual studio 2022 ». Les Diagrammes sont réalisés avec le site web </w:t>
       </w:r>
       <w:hyperlink r:id="rId25" w:history="1">
-        <w:proofErr w:type="spellStart"/>
         <w:r>
           <w:rPr>
             <w:rStyle w:val="Lienhypertexte"/>
           </w:rPr>
           <w:t>LucidApp</w:t>
         </w:r>
-        <w:proofErr w:type="spellEnd"/>
       </w:hyperlink>
       <w:r>
         <w:t>. La documentation a été réalisée avec l’application Word.</w:t>
@@ -5789,7 +5616,6 @@
       </w:rPr>
       <w:ptab w:relativeTo="margin" w:alignment="center" w:leader="none"/>
     </w:r>
-    <w:proofErr w:type="spellStart"/>
     <w:r>
       <w:rPr>
         <w:rFonts w:cs="Arial"/>
@@ -5799,7 +5625,6 @@
       </w:rPr>
       <w:t>SpaceInvader</w:t>
     </w:r>
-    <w:proofErr w:type="spellEnd"/>
     <w:r>
       <w:rPr>
         <w:rFonts w:cs="Arial"/>
@@ -9000,6 +8825,7 @@
     <w:lsdException w:name="Strong" w:qFormat="1"/>
     <w:lsdException w:name="Emphasis" w:qFormat="1"/>
     <w:lsdException w:name="HTML Keyboard" w:semiHidden="1" w:unhideWhenUsed="1"/>
+    <w:lsdException w:name="Normal Table" w:semiHidden="1" w:unhideWhenUsed="1"/>
     <w:lsdException w:name="annotation subject" w:semiHidden="1" w:unhideWhenUsed="1"/>
     <w:lsdException w:name="No List" w:semiHidden="1" w:unhideWhenUsed="1"/>
     <w:lsdException w:name="Outline List 1" w:semiHidden="1" w:unhideWhenUsed="1"/>
@@ -9042,8 +8868,11 @@
     <w:lsdException w:name="Table Contemporary" w:semiHidden="1" w:unhideWhenUsed="1"/>
     <w:lsdException w:name="Table Elegant" w:semiHidden="1" w:unhideWhenUsed="1"/>
     <w:lsdException w:name="Table Professional" w:semiHidden="1" w:unhideWhenUsed="1"/>
+    <w:lsdException w:name="Table Subtle 1" w:semiHidden="1" w:unhideWhenUsed="1"/>
     <w:lsdException w:name="Table Subtle 2" w:semiHidden="1" w:unhideWhenUsed="1"/>
     <w:lsdException w:name="Table Web 1" w:semiHidden="1" w:unhideWhenUsed="1"/>
+    <w:lsdException w:name="Table Web 2" w:semiHidden="1" w:unhideWhenUsed="1"/>
+    <w:lsdException w:name="Table Web 3" w:semiHidden="1" w:unhideWhenUsed="1"/>
     <w:lsdException w:name="Balloon Text" w:semiHidden="1" w:unhideWhenUsed="1"/>
     <w:lsdException w:name="Table Grid" w:uiPriority="39"/>
     <w:lsdException w:name="Table Theme" w:semiHidden="1" w:unhideWhenUsed="1"/>
@@ -9445,6 +9274,7 @@
   <w:style w:type="character" w:default="1" w:styleId="Policepardfaut">
     <w:name w:val="Default Paragraph Font"/>
     <w:uiPriority w:val="1"/>
+    <w:semiHidden/>
     <w:unhideWhenUsed/>
   </w:style>
   <w:style w:type="table" w:default="1" w:styleId="TableauNormal">
@@ -10154,15 +9984,6 @@
 </file>
 
 <file path=customXml/item1.xml><?xml version="1.0" encoding="utf-8"?>
-<?mso-contentType ?>
-<FormTemplates xmlns="http://schemas.microsoft.com/sharepoint/v3/contenttype/forms">
-  <Display>DocumentLibraryForm</Display>
-  <Edit>DocumentLibraryForm</Edit>
-  <New>DocumentLibraryForm</New>
-</FormTemplates>
-</file>
-
-<file path=customXml/item2.xml><?xml version="1.0" encoding="utf-8"?>
 <ct:contentTypeSchema xmlns:ct="http://schemas.microsoft.com/office/2006/metadata/contentType" xmlns:ma="http://schemas.microsoft.com/office/2006/metadata/properties/metaAttributes" ct:_="" ma:_="" ma:contentTypeName="Document" ma:contentTypeID="0x010100E529CC47EA4E614CBF50FAFAB9B8F32B" ma:contentTypeVersion="8" ma:contentTypeDescription="Crée un document." ma:contentTypeScope="" ma:versionID="f813ab756c42af8af494d6605e22e37b">
   <xsd:schema xmlns:xsd="http://www.w3.org/2001/XMLSchema" xmlns:xs="http://www.w3.org/2001/XMLSchema" xmlns:p="http://schemas.microsoft.com/office/2006/metadata/properties" xmlns:ns2="98d92101-24da-4498-9971-a24673344bd8" xmlns:ns3="dfa80de1-e9bb-4cf2-893d-d06220b3971a" targetNamespace="http://schemas.microsoft.com/office/2006/metadata/properties" ma:root="true" ma:fieldsID="808c042e6474ee35eb4b0b0b71aaa865" ns2:_="" ns3:_="">
     <xsd:import namespace="98d92101-24da-4498-9971-a24673344bd8"/>
@@ -10339,7 +10160,20 @@
 </ct:contentTypeSchema>
 </file>
 
+<file path=customXml/item2.xml><?xml version="1.0" encoding="utf-8"?>
+<?mso-contentType ?>
+<FormTemplates xmlns="http://schemas.microsoft.com/sharepoint/v3/contenttype/forms">
+  <Display>DocumentLibraryForm</Display>
+  <Edit>DocumentLibraryForm</Edit>
+  <New>DocumentLibraryForm</New>
+</FormTemplates>
+</file>
+
 <file path=customXml/item3.xml><?xml version="1.0" encoding="utf-8"?>
+<b:Sources xmlns:b="http://schemas.openxmlformats.org/officeDocument/2006/bibliography" xmlns="http://schemas.openxmlformats.org/officeDocument/2006/bibliography" SelectedStyle="\APASixthEditionOfficeOnline.xsl" StyleName="APA" Version="6"/>
+</file>
+
+<file path=customXml/item4.xml><?xml version="1.0" encoding="utf-8"?>
 <p:properties xmlns:p="http://schemas.microsoft.com/office/2006/metadata/properties" xmlns:xsi="http://www.w3.org/2001/XMLSchema-instance" xmlns:pc="http://schemas.microsoft.com/office/infopath/2007/PartnerControls">
   <documentManagement>
     <TaxCatchAll xmlns="dfa80de1-e9bb-4cf2-893d-d06220b3971a" xsi:nil="true"/>
@@ -10350,19 +10184,7 @@
 </p:properties>
 </file>
 
-<file path=customXml/item4.xml><?xml version="1.0" encoding="utf-8"?>
-<b:Sources xmlns:b="http://schemas.openxmlformats.org/officeDocument/2006/bibliography" xmlns="http://schemas.openxmlformats.org/officeDocument/2006/bibliography" SelectedStyle="\APASixthEditionOfficeOnline.xsl" StyleName="APA" Version="6"/>
-</file>
-
 <file path=customXml/itemProps1.xml><?xml version="1.0" encoding="utf-8"?>
-<ds:datastoreItem xmlns:ds="http://schemas.openxmlformats.org/officeDocument/2006/customXml" ds:itemID="{E5D04750-DEB0-4A48-8874-419D87A58A58}">
-  <ds:schemaRefs>
-    <ds:schemaRef ds:uri="http://schemas.microsoft.com/sharepoint/v3/contenttype/forms"/>
-  </ds:schemaRefs>
-</ds:datastoreItem>
-</file>
-
-<file path=customXml/itemProps2.xml><?xml version="1.0" encoding="utf-8"?>
 <ds:datastoreItem xmlns:ds="http://schemas.openxmlformats.org/officeDocument/2006/customXml" ds:itemID="{77E804A3-4F67-4514-9953-17884201287B}">
   <ds:schemaRefs>
     <ds:schemaRef ds:uri="http://schemas.microsoft.com/office/2006/metadata/contentType"/>
@@ -10381,7 +10203,23 @@
 </ds:datastoreItem>
 </file>
 
+<file path=customXml/itemProps2.xml><?xml version="1.0" encoding="utf-8"?>
+<ds:datastoreItem xmlns:ds="http://schemas.openxmlformats.org/officeDocument/2006/customXml" ds:itemID="{E5D04750-DEB0-4A48-8874-419D87A58A58}">
+  <ds:schemaRefs>
+    <ds:schemaRef ds:uri="http://schemas.microsoft.com/sharepoint/v3/contenttype/forms"/>
+  </ds:schemaRefs>
+</ds:datastoreItem>
+</file>
+
 <file path=customXml/itemProps3.xml><?xml version="1.0" encoding="utf-8"?>
+<ds:datastoreItem xmlns:ds="http://schemas.openxmlformats.org/officeDocument/2006/customXml" ds:itemID="{54FD5CD5-ABFB-43A7-B56E-8CF79D38E909}">
+  <ds:schemaRefs>
+    <ds:schemaRef ds:uri="http://schemas.openxmlformats.org/officeDocument/2006/bibliography"/>
+  </ds:schemaRefs>
+</ds:datastoreItem>
+</file>
+
+<file path=customXml/itemProps4.xml><?xml version="1.0" encoding="utf-8"?>
 <ds:datastoreItem xmlns:ds="http://schemas.openxmlformats.org/officeDocument/2006/customXml" ds:itemID="{C67345A5-5E60-44B5-BB2F-AEFC3A6BDAB4}">
   <ds:schemaRefs>
     <ds:schemaRef ds:uri="http://schemas.microsoft.com/office/2006/metadata/properties"/>
@@ -10390,12 +10228,4 @@
     <ds:schemaRef ds:uri="98d92101-24da-4498-9971-a24673344bd8"/>
   </ds:schemaRefs>
 </ds:datastoreItem>
-</file>
-
-<file path=customXml/itemProps4.xml><?xml version="1.0" encoding="utf-8"?>
-<ds:datastoreItem xmlns:ds="http://schemas.openxmlformats.org/officeDocument/2006/customXml" ds:itemID="{54FD5CD5-ABFB-43A7-B56E-8CF79D38E909}">
-  <ds:schemaRefs>
-    <ds:schemaRef ds:uri="http://schemas.openxmlformats.org/officeDocument/2006/bibliography"/>
-  </ds:schemaRefs>
-</ds:datastoreItem>
 </file>
</xml_diff>

<commit_message>
Enemies can now shot back
</commit_message>
<xml_diff>
--- a/Fichiers/Documentation Projet.docx
+++ b/Fichiers/Documentation Projet.docx
@@ -4650,6 +4650,15 @@
     <w:p>
       <w:r>
         <w:t>Les ordinateurs utilisés sont les PC fourni à l’ETML ainsi que mon ordinateur personnel</w:t>
+      </w:r>
+      <w:r>
+        <w:t xml:space="preserve"> (CPU : Inte Core i5 7600K, GPU : Geforce GTX 1660ti, Mémoire vive :  48goRam, Carte mère : MSI Z370 Gaming pro carbon, écran : AOC G2490VXA</w:t>
+      </w:r>
+      <w:r>
+        <w:t xml:space="preserve"> 144hz 24’’</w:t>
+      </w:r>
+      <w:r>
+        <w:t>)</w:t>
       </w:r>
       <w:r>
         <w:t xml:space="preserve"> sous le système d’exploitation Windows 10.</w:t>
@@ -9984,6 +9993,15 @@
 </file>
 
 <file path=customXml/item1.xml><?xml version="1.0" encoding="utf-8"?>
+<?mso-contentType ?>
+<FormTemplates xmlns="http://schemas.microsoft.com/sharepoint/v3/contenttype/forms">
+  <Display>DocumentLibraryForm</Display>
+  <Edit>DocumentLibraryForm</Edit>
+  <New>DocumentLibraryForm</New>
+</FormTemplates>
+</file>
+
+<file path=customXml/item2.xml><?xml version="1.0" encoding="utf-8"?>
 <ct:contentTypeSchema xmlns:ct="http://schemas.microsoft.com/office/2006/metadata/contentType" xmlns:ma="http://schemas.microsoft.com/office/2006/metadata/properties/metaAttributes" ct:_="" ma:_="" ma:contentTypeName="Document" ma:contentTypeID="0x010100E529CC47EA4E614CBF50FAFAB9B8F32B" ma:contentTypeVersion="8" ma:contentTypeDescription="Crée un document." ma:contentTypeScope="" ma:versionID="f813ab756c42af8af494d6605e22e37b">
   <xsd:schema xmlns:xsd="http://www.w3.org/2001/XMLSchema" xmlns:xs="http://www.w3.org/2001/XMLSchema" xmlns:p="http://schemas.microsoft.com/office/2006/metadata/properties" xmlns:ns2="98d92101-24da-4498-9971-a24673344bd8" xmlns:ns3="dfa80de1-e9bb-4cf2-893d-d06220b3971a" targetNamespace="http://schemas.microsoft.com/office/2006/metadata/properties" ma:root="true" ma:fieldsID="808c042e6474ee35eb4b0b0b71aaa865" ns2:_="" ns3:_="">
     <xsd:import namespace="98d92101-24da-4498-9971-a24673344bd8"/>
@@ -10160,20 +10178,7 @@
 </ct:contentTypeSchema>
 </file>
 
-<file path=customXml/item2.xml><?xml version="1.0" encoding="utf-8"?>
-<?mso-contentType ?>
-<FormTemplates xmlns="http://schemas.microsoft.com/sharepoint/v3/contenttype/forms">
-  <Display>DocumentLibraryForm</Display>
-  <Edit>DocumentLibraryForm</Edit>
-  <New>DocumentLibraryForm</New>
-</FormTemplates>
-</file>
-
 <file path=customXml/item3.xml><?xml version="1.0" encoding="utf-8"?>
-<b:Sources xmlns:b="http://schemas.openxmlformats.org/officeDocument/2006/bibliography" xmlns="http://schemas.openxmlformats.org/officeDocument/2006/bibliography" SelectedStyle="\APASixthEditionOfficeOnline.xsl" StyleName="APA" Version="6"/>
-</file>
-
-<file path=customXml/item4.xml><?xml version="1.0" encoding="utf-8"?>
 <p:properties xmlns:p="http://schemas.microsoft.com/office/2006/metadata/properties" xmlns:xsi="http://www.w3.org/2001/XMLSchema-instance" xmlns:pc="http://schemas.microsoft.com/office/infopath/2007/PartnerControls">
   <documentManagement>
     <TaxCatchAll xmlns="dfa80de1-e9bb-4cf2-893d-d06220b3971a" xsi:nil="true"/>
@@ -10184,7 +10189,19 @@
 </p:properties>
 </file>
 
+<file path=customXml/item4.xml><?xml version="1.0" encoding="utf-8"?>
+<b:Sources xmlns:b="http://schemas.openxmlformats.org/officeDocument/2006/bibliography" xmlns="http://schemas.openxmlformats.org/officeDocument/2006/bibliography" SelectedStyle="\APASixthEditionOfficeOnline.xsl" StyleName="APA" Version="6"/>
+</file>
+
 <file path=customXml/itemProps1.xml><?xml version="1.0" encoding="utf-8"?>
+<ds:datastoreItem xmlns:ds="http://schemas.openxmlformats.org/officeDocument/2006/customXml" ds:itemID="{E5D04750-DEB0-4A48-8874-419D87A58A58}">
+  <ds:schemaRefs>
+    <ds:schemaRef ds:uri="http://schemas.microsoft.com/sharepoint/v3/contenttype/forms"/>
+  </ds:schemaRefs>
+</ds:datastoreItem>
+</file>
+
+<file path=customXml/itemProps2.xml><?xml version="1.0" encoding="utf-8"?>
 <ds:datastoreItem xmlns:ds="http://schemas.openxmlformats.org/officeDocument/2006/customXml" ds:itemID="{77E804A3-4F67-4514-9953-17884201287B}">
   <ds:schemaRefs>
     <ds:schemaRef ds:uri="http://schemas.microsoft.com/office/2006/metadata/contentType"/>
@@ -10203,23 +10220,7 @@
 </ds:datastoreItem>
 </file>
 
-<file path=customXml/itemProps2.xml><?xml version="1.0" encoding="utf-8"?>
-<ds:datastoreItem xmlns:ds="http://schemas.openxmlformats.org/officeDocument/2006/customXml" ds:itemID="{E5D04750-DEB0-4A48-8874-419D87A58A58}">
-  <ds:schemaRefs>
-    <ds:schemaRef ds:uri="http://schemas.microsoft.com/sharepoint/v3/contenttype/forms"/>
-  </ds:schemaRefs>
-</ds:datastoreItem>
-</file>
-
 <file path=customXml/itemProps3.xml><?xml version="1.0" encoding="utf-8"?>
-<ds:datastoreItem xmlns:ds="http://schemas.openxmlformats.org/officeDocument/2006/customXml" ds:itemID="{54FD5CD5-ABFB-43A7-B56E-8CF79D38E909}">
-  <ds:schemaRefs>
-    <ds:schemaRef ds:uri="http://schemas.openxmlformats.org/officeDocument/2006/bibliography"/>
-  </ds:schemaRefs>
-</ds:datastoreItem>
-</file>
-
-<file path=customXml/itemProps4.xml><?xml version="1.0" encoding="utf-8"?>
 <ds:datastoreItem xmlns:ds="http://schemas.openxmlformats.org/officeDocument/2006/customXml" ds:itemID="{C67345A5-5E60-44B5-BB2F-AEFC3A6BDAB4}">
   <ds:schemaRefs>
     <ds:schemaRef ds:uri="http://schemas.microsoft.com/office/2006/metadata/properties"/>
@@ -10228,4 +10229,12 @@
     <ds:schemaRef ds:uri="98d92101-24da-4498-9971-a24673344bd8"/>
   </ds:schemaRefs>
 </ds:datastoreItem>
+</file>
+
+<file path=customXml/itemProps4.xml><?xml version="1.0" encoding="utf-8"?>
+<ds:datastoreItem xmlns:ds="http://schemas.openxmlformats.org/officeDocument/2006/customXml" ds:itemID="{54FD5CD5-ABFB-43A7-B56E-8CF79D38E909}">
+  <ds:schemaRefs>
+    <ds:schemaRef ds:uri="http://schemas.openxmlformats.org/officeDocument/2006/bibliography"/>
+  </ds:schemaRefs>
+</ds:datastoreItem>
 </file>
</xml_diff>

<commit_message>
Update Documentation de Projet
</commit_message>
<xml_diff>
--- a/Fichiers/Documentation Projet.docx
+++ b/Fichiers/Documentation Projet.docx
@@ -1,6 +1,6 @@
 
 <file path=word/document.xml><?xml version="1.0" encoding="utf-8"?>
-<w:document xmlns:wpc="http://schemas.microsoft.com/office/word/2010/wordprocessingCanvas" xmlns:cx="http://schemas.microsoft.com/office/drawing/2014/chartex" xmlns:cx1="http://schemas.microsoft.com/office/drawing/2015/9/8/chartex" xmlns:cx2="http://schemas.microsoft.com/office/drawing/2015/10/21/chartex" xmlns:cx3="http://schemas.microsoft.com/office/drawing/2016/5/9/chartex" xmlns:cx4="http://schemas.microsoft.com/office/drawing/2016/5/10/chartex" xmlns:cx5="http://schemas.microsoft.com/office/drawing/2016/5/11/chartex" xmlns:cx6="http://schemas.microsoft.com/office/drawing/2016/5/12/chartex" xmlns:cx7="http://schemas.microsoft.com/office/drawing/2016/5/13/chartex" xmlns:cx8="http://schemas.microsoft.com/office/drawing/2016/5/14/chartex" xmlns:mc="http://schemas.openxmlformats.org/markup-compatibility/2006" xmlns:aink="http://schemas.microsoft.com/office/drawing/2016/ink" xmlns:am3d="http://schemas.microsoft.com/office/drawing/2017/model3d" xmlns:o="urn:schemas-microsoft-com:office:office" xmlns:r="http://schemas.openxmlformats.org/officeDocument/2006/relationships" xmlns:m="http://schemas.openxmlformats.org/officeDocument/2006/math" xmlns:v="urn:schemas-microsoft-com:vml" xmlns:wp14="http://schemas.microsoft.com/office/word/2010/wordprocessingDrawing" xmlns:wp="http://schemas.openxmlformats.org/drawingml/2006/wordprocessingDrawing" xmlns:w10="urn:schemas-microsoft-com:office:word" xmlns:w="http://schemas.openxmlformats.org/wordprocessingml/2006/main" xmlns:w14="http://schemas.microsoft.com/office/word/2010/wordml" xmlns:w15="http://schemas.microsoft.com/office/word/2012/wordml" xmlns:w16cex="http://schemas.microsoft.com/office/word/2018/wordml/cex" xmlns:w16cid="http://schemas.microsoft.com/office/word/2016/wordml/cid" xmlns:w16="http://schemas.microsoft.com/office/word/2018/wordml" xmlns:w16se="http://schemas.microsoft.com/office/word/2015/wordml/symex" xmlns:wpg="http://schemas.microsoft.com/office/word/2010/wordprocessingGroup" xmlns:wpi="http://schemas.microsoft.com/office/word/2010/wordprocessingInk" xmlns:wne="http://schemas.microsoft.com/office/word/2006/wordml" xmlns:wps="http://schemas.microsoft.com/office/word/2010/wordprocessingShape" mc:Ignorable="w14 w15 w16se w16cid w16 w16cex wp14">
+<w:document xmlns:wpc="http://schemas.microsoft.com/office/word/2010/wordprocessingCanvas" xmlns:cx="http://schemas.microsoft.com/office/drawing/2014/chartex" xmlns:cx1="http://schemas.microsoft.com/office/drawing/2015/9/8/chartex" xmlns:cx2="http://schemas.microsoft.com/office/drawing/2015/10/21/chartex" xmlns:cx3="http://schemas.microsoft.com/office/drawing/2016/5/9/chartex" xmlns:cx4="http://schemas.microsoft.com/office/drawing/2016/5/10/chartex" xmlns:cx5="http://schemas.microsoft.com/office/drawing/2016/5/11/chartex" xmlns:cx6="http://schemas.microsoft.com/office/drawing/2016/5/12/chartex" xmlns:cx7="http://schemas.microsoft.com/office/drawing/2016/5/13/chartex" xmlns:cx8="http://schemas.microsoft.com/office/drawing/2016/5/14/chartex" xmlns:mc="http://schemas.openxmlformats.org/markup-compatibility/2006" xmlns:aink="http://schemas.microsoft.com/office/drawing/2016/ink" xmlns:am3d="http://schemas.microsoft.com/office/drawing/2017/model3d" xmlns:o="urn:schemas-microsoft-com:office:office" xmlns:oel="http://schemas.microsoft.com/office/2019/extlst" xmlns:r="http://schemas.openxmlformats.org/officeDocument/2006/relationships" xmlns:m="http://schemas.openxmlformats.org/officeDocument/2006/math" xmlns:v="urn:schemas-microsoft-com:vml" xmlns:wp14="http://schemas.microsoft.com/office/word/2010/wordprocessingDrawing" xmlns:wp="http://schemas.openxmlformats.org/drawingml/2006/wordprocessingDrawing" xmlns:w10="urn:schemas-microsoft-com:office:word" xmlns:w="http://schemas.openxmlformats.org/wordprocessingml/2006/main" xmlns:w14="http://schemas.microsoft.com/office/word/2010/wordml" xmlns:w15="http://schemas.microsoft.com/office/word/2012/wordml" xmlns:w16cex="http://schemas.microsoft.com/office/word/2018/wordml/cex" xmlns:w16cid="http://schemas.microsoft.com/office/word/2016/wordml/cid" xmlns:w16="http://schemas.microsoft.com/office/word/2018/wordml" xmlns:w16sdtdh="http://schemas.microsoft.com/office/word/2020/wordml/sdtdatahash" xmlns:w16se="http://schemas.microsoft.com/office/word/2015/wordml/symex" xmlns:wpg="http://schemas.microsoft.com/office/word/2010/wordprocessingGroup" xmlns:wpi="http://schemas.microsoft.com/office/word/2010/wordprocessingInk" xmlns:wne="http://schemas.microsoft.com/office/word/2006/wordml" xmlns:wps="http://schemas.microsoft.com/office/word/2010/wordprocessingShape" mc:Ignorable="w14 w15 w16se w16cid w16 w16cex w16sdtdh wp14">
   <w:body>
     <w:p>
       <w:pPr>
@@ -513,7 +513,7 @@
                 <v:stroke joinstyle="miter"/>
                 <v:path gradientshapeok="t" o:connecttype="rect"/>
               </v:shapetype>
-              <v:shape id="Zone de texte 2" o:spid="_x0000_s1026" type="#_x0000_t202" style="position:absolute;margin-left:0;margin-top:44.95pt;width:455.25pt;height:110.6pt;z-index:251667456;visibility:visible;mso-wrap-style:square;mso-width-percent:0;mso-height-percent:200;mso-wrap-distance-left:9pt;mso-wrap-distance-top:3.6pt;mso-wrap-distance-right:9pt;mso-wrap-distance-bottom:3.6pt;mso-position-horizontal:left;mso-position-horizontal-relative:margin;mso-position-vertical:absolute;mso-position-vertical-relative:text;mso-width-percent:0;mso-height-percent:200;mso-width-relative:margin;mso-height-relative:margin;v-text-anchor:top" o:gfxdata="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" filled="f" stroked="f">
+              <v:shape id="Zone de texte 2" o:spid="_x0000_s1026" type="#_x0000_t202" style="position:absolute;margin-left:0;margin-top:44.95pt;width:455.25pt;height:110.6pt;z-index:251667456;visibility:visible;mso-wrap-style:square;mso-width-percent:0;mso-height-percent:200;mso-wrap-distance-left:9pt;mso-wrap-distance-top:3.6pt;mso-wrap-distance-right:9pt;mso-wrap-distance-bottom:3.6pt;mso-position-horizontal:left;mso-position-horizontal-relative:margin;mso-position-vertical:absolute;mso-position-vertical-relative:text;mso-width-percent:0;mso-height-percent:200;mso-width-relative:margin;mso-height-relative:margin;v-text-anchor:top" o:gfxdata="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" filled="f" stroked="f">
                 <v:shadow on="t" type="perspective" color="black" opacity="28270f" offset="0,4pt" matrix="66847f,,,66847f"/>
                 <v:textbox style="mso-fit-shape-to-text:t">
                   <w:txbxContent>
@@ -1513,7 +1513,31 @@
     </w:p>
     <w:p>
       <w:r>
-        <w:t xml:space="preserve">Projet de développement dans le cadre de l’apprentissage en informatique à l’ETML. Le but du projet est de ré-éditer le jeu « Space Invader » en C#. </w:t>
+        <w:t xml:space="preserve">Projet de développement dans le cadre de l’apprentissage en informatique à l’ETML. Le but du projet est de </w:t>
+      </w:r>
+      <w:proofErr w:type="spellStart"/>
+      <w:r>
+        <w:t>ré-éditer</w:t>
+      </w:r>
+      <w:proofErr w:type="spellEnd"/>
+      <w:r>
+        <w:t xml:space="preserve"> le jeu « </w:t>
+      </w:r>
+      <w:proofErr w:type="spellStart"/>
+      <w:r>
+        <w:t>Space</w:t>
+      </w:r>
+      <w:proofErr w:type="spellEnd"/>
+      <w:r>
+        <w:t xml:space="preserve"> </w:t>
+      </w:r>
+      <w:proofErr w:type="spellStart"/>
+      <w:r>
+        <w:t>Invader</w:t>
+      </w:r>
+      <w:proofErr w:type="spellEnd"/>
+      <w:r>
+        <w:t xml:space="preserve"> » en C#. </w:t>
       </w:r>
     </w:p>
     <w:p/>
@@ -1544,7 +1568,35 @@
         <w:rPr>
           <w:szCs w:val="14"/>
         </w:rPr>
-        <w:t>La ré-édition du jeu doit contenir la plupart de ses fonctionnalités. Un menu principal avec les options : « Jouer » qui permet de lancer une partie, « Option » qui permet de changer les options du jeu tel que le son ou la difficulté, « Highscore » qui afficher le nom du meilleur joueur ainsi que son score, « A propos » qui affichera des informations concernant le jeu et « Quitter » qui permettra tout simplement de quitter le jeu.</w:t>
+        <w:t xml:space="preserve">La </w:t>
+      </w:r>
+      <w:proofErr w:type="spellStart"/>
+      <w:r>
+        <w:rPr>
+          <w:szCs w:val="14"/>
+        </w:rPr>
+        <w:t>ré-édition</w:t>
+      </w:r>
+      <w:proofErr w:type="spellEnd"/>
+      <w:r>
+        <w:rPr>
+          <w:szCs w:val="14"/>
+        </w:rPr>
+        <w:t xml:space="preserve"> du jeu doit contenir la plupart de ses fonctionnalités. Un menu principal avec les options : « Jouer » qui permet de lancer une partie, « Option » qui permet de changer les options du jeu tel que le son ou la difficulté, « </w:t>
+      </w:r>
+      <w:proofErr w:type="spellStart"/>
+      <w:r>
+        <w:rPr>
+          <w:szCs w:val="14"/>
+        </w:rPr>
+        <w:t>Highscore</w:t>
+      </w:r>
+      <w:proofErr w:type="spellEnd"/>
+      <w:r>
+        <w:rPr>
+          <w:szCs w:val="14"/>
+        </w:rPr>
+        <w:t> » qui afficher le nom du meilleur joueur ainsi que son score, « A propos » qui affichera des informations concernant le jeu et « Quitter » qui permettra tout simplement de quitter le jeu.</w:t>
       </w:r>
     </w:p>
     <w:p>
@@ -1576,7 +1628,21 @@
         <w:rPr>
           <w:szCs w:val="14"/>
         </w:rPr>
-        <w:t>du joueur avec les flèches directionnelles du clavier, des ennemis qui nous tireront dessus, un nombre de vie, un score et des obstacle permettant de nous protéger.</w:t>
+        <w:t xml:space="preserve">du joueur avec les flèches directionnelles du clavier, des ennemis qui nous tireront dessus, un nombre de vie, un score et </w:t>
+      </w:r>
+      <w:proofErr w:type="gramStart"/>
+      <w:r>
+        <w:rPr>
+          <w:szCs w:val="14"/>
+        </w:rPr>
+        <w:t>des obstacle</w:t>
+      </w:r>
+      <w:proofErr w:type="gramEnd"/>
+      <w:r>
+        <w:rPr>
+          <w:szCs w:val="14"/>
+        </w:rPr>
+        <w:t xml:space="preserve"> permettant de nous protéger.</w:t>
       </w:r>
     </w:p>
     <w:p>
@@ -1646,8 +1712,13 @@
           <w:numId w:val="0"/>
         </w:numPr>
       </w:pPr>
-      <w:r>
-        <w:t>Story: Menu principal</w:t>
+      <w:proofErr w:type="gramStart"/>
+      <w:r>
+        <w:t>Story:</w:t>
+      </w:r>
+      <w:proofErr w:type="gramEnd"/>
+      <w:r>
+        <w:t xml:space="preserve"> Menu principal</w:t>
       </w:r>
     </w:p>
     <w:p>
@@ -1726,6 +1797,7 @@
       <w:r>
         <w:t xml:space="preserve">Dans le menu, quand je tape </w:t>
       </w:r>
+      <w:proofErr w:type="gramStart"/>
       <w:r>
         <w:rPr>
           <w:rFonts w:ascii="Wingdings" w:eastAsia="Wingdings" w:hAnsi="Wingdings" w:cs="Wingdings"/>
@@ -1733,7 +1805,11 @@
         <w:t>á</w:t>
       </w:r>
       <w:r>
-        <w:t xml:space="preserve"> ,  la flèche de sélection monte d’une ligne</w:t>
+        <w:t xml:space="preserve"> ,</w:t>
+      </w:r>
+      <w:proofErr w:type="gramEnd"/>
+      <w:r>
+        <w:t xml:space="preserve">  la flèche de sélection monte d’une ligne</w:t>
       </w:r>
     </w:p>
     <w:p>
@@ -1747,6 +1823,7 @@
       <w:r>
         <w:t xml:space="preserve">Dans le menu, quand je tape </w:t>
       </w:r>
+      <w:proofErr w:type="gramStart"/>
       <w:r>
         <w:rPr>
           <w:rFonts w:ascii="Wingdings" w:eastAsia="Wingdings" w:hAnsi="Wingdings" w:cs="Wingdings"/>
@@ -1754,7 +1831,11 @@
         <w:t>â</w:t>
       </w:r>
       <w:r>
-        <w:t xml:space="preserve"> ,  la flèche de sélection descend d’une ligne</w:t>
+        <w:t xml:space="preserve"> ,</w:t>
+      </w:r>
+      <w:proofErr w:type="gramEnd"/>
+      <w:r>
+        <w:t xml:space="preserve">  la flèche de sélection descend d’une ligne</w:t>
       </w:r>
     </w:p>
     <w:p>
@@ -1768,6 +1849,7 @@
       <w:r>
         <w:t xml:space="preserve">Dans le menu avec la flèche sélection tout en haut, quand je tape </w:t>
       </w:r>
+      <w:proofErr w:type="gramStart"/>
       <w:r>
         <w:rPr>
           <w:rFonts w:ascii="Wingdings" w:eastAsia="Wingdings" w:hAnsi="Wingdings" w:cs="Wingdings"/>
@@ -1775,7 +1857,11 @@
         <w:t>á</w:t>
       </w:r>
       <w:r>
-        <w:t xml:space="preserve"> ,  elle ne bouge pas</w:t>
+        <w:t xml:space="preserve"> ,</w:t>
+      </w:r>
+      <w:proofErr w:type="gramEnd"/>
+      <w:r>
+        <w:t xml:space="preserve">  elle ne bouge pas</w:t>
       </w:r>
     </w:p>
     <w:p>
@@ -1789,6 +1875,7 @@
       <w:r>
         <w:t xml:space="preserve">Dans le menu avec la flèche de sélection tout en bas, quand je tape </w:t>
       </w:r>
+      <w:proofErr w:type="gramStart"/>
       <w:r>
         <w:rPr>
           <w:rFonts w:ascii="Wingdings" w:eastAsia="Wingdings" w:hAnsi="Wingdings" w:cs="Wingdings"/>
@@ -1796,7 +1883,11 @@
         <w:t>â</w:t>
       </w:r>
       <w:r>
-        <w:t xml:space="preserve"> ,  elle ne bouge pas</w:t>
+        <w:t xml:space="preserve"> ,</w:t>
+      </w:r>
+      <w:proofErr w:type="gramEnd"/>
+      <w:r>
+        <w:t xml:space="preserve">  elle ne bouge pas</w:t>
       </w:r>
     </w:p>
     <w:p>
@@ -1973,6 +2064,7 @@
       <w:r>
         <w:t xml:space="preserve">Dans le menu, quand je tape </w:t>
       </w:r>
+      <w:proofErr w:type="gramStart"/>
       <w:r>
         <w:rPr>
           <w:rFonts w:ascii="Wingdings" w:eastAsia="Wingdings" w:hAnsi="Wingdings" w:cs="Wingdings"/>
@@ -1980,7 +2072,11 @@
         <w:t>á</w:t>
       </w:r>
       <w:r>
-        <w:t xml:space="preserve"> ,  la flèche de sélection monte d’une ligne</w:t>
+        <w:t xml:space="preserve"> ,</w:t>
+      </w:r>
+      <w:proofErr w:type="gramEnd"/>
+      <w:r>
+        <w:t xml:space="preserve">  la flèche de sélection monte d’une ligne</w:t>
       </w:r>
     </w:p>
     <w:p>
@@ -1994,6 +2090,7 @@
       <w:r>
         <w:t xml:space="preserve">Dans le menu, quand je tape </w:t>
       </w:r>
+      <w:proofErr w:type="gramStart"/>
       <w:r>
         <w:rPr>
           <w:rFonts w:ascii="Wingdings" w:eastAsia="Wingdings" w:hAnsi="Wingdings" w:cs="Wingdings"/>
@@ -2001,7 +2098,11 @@
         <w:t>â</w:t>
       </w:r>
       <w:r>
-        <w:t xml:space="preserve"> ,  la flèche de sélection descend d’une ligne</w:t>
+        <w:t xml:space="preserve"> ,</w:t>
+      </w:r>
+      <w:proofErr w:type="gramEnd"/>
+      <w:r>
+        <w:t xml:space="preserve">  la flèche de sélection descend d’une ligne</w:t>
       </w:r>
     </w:p>
     <w:p>
@@ -2015,6 +2116,7 @@
       <w:r>
         <w:t xml:space="preserve">Dans le menu avec la flèche sélection tout en haut, quand je tape </w:t>
       </w:r>
+      <w:proofErr w:type="gramStart"/>
       <w:r>
         <w:rPr>
           <w:rFonts w:ascii="Wingdings" w:eastAsia="Wingdings" w:hAnsi="Wingdings" w:cs="Wingdings"/>
@@ -2022,7 +2124,11 @@
         <w:t>á</w:t>
       </w:r>
       <w:r>
-        <w:t xml:space="preserve"> ,  elle ne bouge pas</w:t>
+        <w:t xml:space="preserve"> ,</w:t>
+      </w:r>
+      <w:proofErr w:type="gramEnd"/>
+      <w:r>
+        <w:t xml:space="preserve">  elle ne bouge pas</w:t>
       </w:r>
     </w:p>
     <w:p>
@@ -2036,6 +2142,7 @@
       <w:r>
         <w:t xml:space="preserve">Dans le menu avec la flèche de sélection tout en bas, quand je tape </w:t>
       </w:r>
+      <w:proofErr w:type="gramStart"/>
       <w:r>
         <w:rPr>
           <w:rFonts w:ascii="Wingdings" w:eastAsia="Wingdings" w:hAnsi="Wingdings" w:cs="Wingdings"/>
@@ -2043,7 +2150,11 @@
         <w:t>â</w:t>
       </w:r>
       <w:r>
-        <w:t xml:space="preserve"> ,  elle ne bouge pas</w:t>
+        <w:t xml:space="preserve"> ,</w:t>
+      </w:r>
+      <w:proofErr w:type="gramEnd"/>
+      <w:r>
+        <w:t xml:space="preserve">  elle ne bouge pas</w:t>
       </w:r>
     </w:p>
     <w:p>
@@ -2505,7 +2616,15 @@
         </w:numPr>
       </w:pPr>
       <w:r>
-        <w:t>Pendant le jeu, en appuyant sur « Echape » on arrive sur le menu pause (voir maquette)</w:t>
+        <w:t>Pendant le jeu, en appuyant sur « </w:t>
+      </w:r>
+      <w:proofErr w:type="spellStart"/>
+      <w:r>
+        <w:t>Echape</w:t>
+      </w:r>
+      <w:proofErr w:type="spellEnd"/>
+      <w:r>
+        <w:t> » on arrive sur le menu pause (voir maquette)</w:t>
       </w:r>
     </w:p>
     <w:p>
@@ -2531,6 +2650,7 @@
       <w:r>
         <w:t xml:space="preserve">Dans le menu, quand je tape </w:t>
       </w:r>
+      <w:proofErr w:type="gramStart"/>
       <w:r>
         <w:rPr>
           <w:rFonts w:ascii="Wingdings" w:eastAsia="Wingdings" w:hAnsi="Wingdings" w:cs="Wingdings"/>
@@ -2538,7 +2658,11 @@
         <w:t>á</w:t>
       </w:r>
       <w:r>
-        <w:t xml:space="preserve"> ,  la flèche de sélection monte d’une ligne</w:t>
+        <w:t xml:space="preserve"> ,</w:t>
+      </w:r>
+      <w:proofErr w:type="gramEnd"/>
+      <w:r>
+        <w:t xml:space="preserve">  la flèche de sélection monte d’une ligne</w:t>
       </w:r>
     </w:p>
     <w:p>
@@ -2552,6 +2676,7 @@
       <w:r>
         <w:t xml:space="preserve">Dans le menu, quand je tape </w:t>
       </w:r>
+      <w:proofErr w:type="gramStart"/>
       <w:r>
         <w:rPr>
           <w:rFonts w:ascii="Wingdings" w:eastAsia="Wingdings" w:hAnsi="Wingdings" w:cs="Wingdings"/>
@@ -2559,7 +2684,11 @@
         <w:t>â</w:t>
       </w:r>
       <w:r>
-        <w:t xml:space="preserve"> ,  la flèche de sélection descend d’une ligne</w:t>
+        <w:t xml:space="preserve"> ,</w:t>
+      </w:r>
+      <w:proofErr w:type="gramEnd"/>
+      <w:r>
+        <w:t xml:space="preserve">  la flèche de sélection descend d’une ligne</w:t>
       </w:r>
     </w:p>
     <w:p>
@@ -2573,6 +2702,7 @@
       <w:r>
         <w:t xml:space="preserve">Dans le menu avec la flèche sélection tout en haut, quand je tape </w:t>
       </w:r>
+      <w:proofErr w:type="gramStart"/>
       <w:r>
         <w:rPr>
           <w:rFonts w:ascii="Wingdings" w:eastAsia="Wingdings" w:hAnsi="Wingdings" w:cs="Wingdings"/>
@@ -2580,7 +2710,11 @@
         <w:t>á</w:t>
       </w:r>
       <w:r>
-        <w:t xml:space="preserve"> ,  elle ne bouge pas</w:t>
+        <w:t xml:space="preserve"> ,</w:t>
+      </w:r>
+      <w:proofErr w:type="gramEnd"/>
+      <w:r>
+        <w:t xml:space="preserve">  elle ne bouge pas</w:t>
       </w:r>
     </w:p>
     <w:p>
@@ -2594,6 +2728,7 @@
       <w:r>
         <w:t xml:space="preserve">Dans le menu avec la flèche de sélection tout en bas, quand je tape </w:t>
       </w:r>
+      <w:proofErr w:type="gramStart"/>
       <w:r>
         <w:rPr>
           <w:rFonts w:ascii="Wingdings" w:eastAsia="Wingdings" w:hAnsi="Wingdings" w:cs="Wingdings"/>
@@ -2601,7 +2736,11 @@
         <w:t>â</w:t>
       </w:r>
       <w:r>
-        <w:t xml:space="preserve"> ,  elle ne bouge pas</w:t>
+        <w:t xml:space="preserve"> ,</w:t>
+      </w:r>
+      <w:proofErr w:type="gramEnd"/>
+      <w:r>
+        <w:t xml:space="preserve">  elle ne bouge pas</w:t>
       </w:r>
     </w:p>
     <w:p>
@@ -3317,6 +3456,7 @@
       <w:r>
         <w:t xml:space="preserve">Dans le menu, quand je tape </w:t>
       </w:r>
+      <w:proofErr w:type="gramStart"/>
       <w:r>
         <w:rPr>
           <w:rFonts w:ascii="Wingdings" w:eastAsia="Wingdings" w:hAnsi="Wingdings" w:cs="Wingdings"/>
@@ -3324,7 +3464,11 @@
         <w:t>á</w:t>
       </w:r>
       <w:r>
-        <w:t xml:space="preserve"> ,  la flèche de sélection monte d’une ligne</w:t>
+        <w:t xml:space="preserve"> ,</w:t>
+      </w:r>
+      <w:proofErr w:type="gramEnd"/>
+      <w:r>
+        <w:t xml:space="preserve">  la flèche de sélection monte d’une ligne</w:t>
       </w:r>
     </w:p>
     <w:p>
@@ -3338,6 +3482,7 @@
       <w:r>
         <w:t xml:space="preserve">Dans le menu, quand je tape </w:t>
       </w:r>
+      <w:proofErr w:type="gramStart"/>
       <w:r>
         <w:rPr>
           <w:rFonts w:ascii="Wingdings" w:eastAsia="Wingdings" w:hAnsi="Wingdings" w:cs="Wingdings"/>
@@ -3345,7 +3490,11 @@
         <w:t>â</w:t>
       </w:r>
       <w:r>
-        <w:t xml:space="preserve"> ,  la flèche de sélection descend d’une ligne</w:t>
+        <w:t xml:space="preserve"> ,</w:t>
+      </w:r>
+      <w:proofErr w:type="gramEnd"/>
+      <w:r>
+        <w:t xml:space="preserve">  la flèche de sélection descend d’une ligne</w:t>
       </w:r>
     </w:p>
     <w:p>
@@ -3359,6 +3508,7 @@
       <w:r>
         <w:t xml:space="preserve">Dans le menu avec la flèche sélection tout en haut, quand je tape </w:t>
       </w:r>
+      <w:proofErr w:type="gramStart"/>
       <w:r>
         <w:rPr>
           <w:rFonts w:ascii="Wingdings" w:eastAsia="Wingdings" w:hAnsi="Wingdings" w:cs="Wingdings"/>
@@ -3366,7 +3516,11 @@
         <w:t>á</w:t>
       </w:r>
       <w:r>
-        <w:t xml:space="preserve"> ,  elle ne bouge pas</w:t>
+        <w:t xml:space="preserve"> ,</w:t>
+      </w:r>
+      <w:proofErr w:type="gramEnd"/>
+      <w:r>
+        <w:t xml:space="preserve">  elle ne bouge pas</w:t>
       </w:r>
     </w:p>
     <w:p>
@@ -3380,6 +3534,7 @@
       <w:r>
         <w:t xml:space="preserve">Dans le menu avec la flèche de sélection tout en bas, quand je tape </w:t>
       </w:r>
+      <w:proofErr w:type="gramStart"/>
       <w:r>
         <w:rPr>
           <w:rFonts w:ascii="Wingdings" w:eastAsia="Wingdings" w:hAnsi="Wingdings" w:cs="Wingdings"/>
@@ -3387,7 +3542,11 @@
         <w:t>â</w:t>
       </w:r>
       <w:r>
-        <w:t xml:space="preserve"> ,  elle ne bouge pas</w:t>
+        <w:t xml:space="preserve"> ,</w:t>
+      </w:r>
+      <w:proofErr w:type="gramEnd"/>
+      <w:r>
+        <w:t xml:space="preserve">  elle ne bouge pas</w:t>
       </w:r>
     </w:p>
     <w:p>
@@ -4652,7 +4811,39 @@
         <w:t>Les ordinateurs utilisés sont les PC fourni à l’ETML ainsi que mon ordinateur personnel</w:t>
       </w:r>
       <w:r>
-        <w:t xml:space="preserve"> (CPU : Inte Core i5 7600K, GPU : Geforce GTX 1660ti, Mémoire vive :  48goRam, Carte mère : MSI Z370 Gaming pro carbon, écran : AOC G2490VXA</w:t>
+        <w:t xml:space="preserve"> (CPU : </w:t>
+      </w:r>
+      <w:proofErr w:type="spellStart"/>
+      <w:r>
+        <w:t>Inte</w:t>
+      </w:r>
+      <w:proofErr w:type="spellEnd"/>
+      <w:r>
+        <w:t xml:space="preserve"> </w:t>
+      </w:r>
+      <w:proofErr w:type="spellStart"/>
+      <w:r>
+        <w:t>Core</w:t>
+      </w:r>
+      <w:proofErr w:type="spellEnd"/>
+      <w:r>
+        <w:t xml:space="preserve"> i5 7600K, GPU : </w:t>
+      </w:r>
+      <w:proofErr w:type="spellStart"/>
+      <w:r>
+        <w:t>Geforce</w:t>
+      </w:r>
+      <w:proofErr w:type="spellEnd"/>
+      <w:r>
+        <w:t xml:space="preserve"> GTX 1660ti, Mémoire vive :  48goRam, Carte mère : MSI Z370 Gaming pro </w:t>
+      </w:r>
+      <w:proofErr w:type="spellStart"/>
+      <w:r>
+        <w:t>carbon</w:t>
+      </w:r>
+      <w:proofErr w:type="spellEnd"/>
+      <w:r>
+        <w:t>, écran : AOC G2490VXA</w:t>
       </w:r>
       <w:r>
         <w:t xml:space="preserve"> 144hz 24’’</w:t>
@@ -4669,12 +4860,14 @@
         <w:t xml:space="preserve">Le projet est réalisé à l’aide du logiciel « Visual studio 2022 ». Les Diagrammes sont réalisés avec le site web </w:t>
       </w:r>
       <w:hyperlink r:id="rId25" w:history="1">
+        <w:proofErr w:type="spellStart"/>
         <w:r>
           <w:rPr>
             <w:rStyle w:val="Lienhypertexte"/>
           </w:rPr>
           <w:t>LucidApp</w:t>
         </w:r>
+        <w:proofErr w:type="spellEnd"/>
       </w:hyperlink>
       <w:r>
         <w:t>. La documentation a été réalisée avec l’application Word.</w:t>
@@ -4730,14 +4923,15 @@
     <w:tbl>
       <w:tblPr>
         <w:tblStyle w:val="Grilledutableau"/>
-        <w:tblW w:w="9062" w:type="dxa"/>
+        <w:tblW w:w="12083" w:type="dxa"/>
         <w:tblLayout w:type="fixed"/>
         <w:tblLook w:val="04A0" w:firstRow="1" w:lastRow="0" w:firstColumn="1" w:lastColumn="0" w:noHBand="0" w:noVBand="1"/>
       </w:tblPr>
       <w:tblGrid>
         <w:gridCol w:w="3020"/>
-        <w:gridCol w:w="3021"/>
-        <w:gridCol w:w="3021"/>
+        <w:gridCol w:w="1653"/>
+        <w:gridCol w:w="2835"/>
+        <w:gridCol w:w="4575"/>
       </w:tblGrid>
       <w:tr>
         <w:tc>
@@ -4751,20 +4945,18 @@
                 <w:rFonts w:ascii="Calibri" w:eastAsia="Calibri" w:hAnsi="Calibri"/>
               </w:rPr>
             </w:pPr>
+            <w:bookmarkStart w:id="7" w:name="_Hlk118895388"/>
             <w:r>
               <w:rPr>
                 <w:rFonts w:eastAsia="Calibri"/>
-                <w:sz w:val="22"/>
-                <w:szCs w:val="22"/>
-                <w:lang w:val="fr-CH" w:eastAsia="en-US"/>
-              </w:rPr>
-              <w:t>STORY</w:t>
+              </w:rPr>
+              <w:t>HISTOIRE</w:t>
             </w:r>
           </w:p>
         </w:tc>
         <w:tc>
           <w:tcPr>
-            <w:tcW w:w="3021" w:type="dxa"/>
+            <w:tcW w:w="1653" w:type="dxa"/>
           </w:tcPr>
           <w:p>
             <w:pPr>
@@ -4776,9 +4968,6 @@
             <w:r>
               <w:rPr>
                 <w:rFonts w:eastAsia="Calibri"/>
-                <w:sz w:val="22"/>
-                <w:szCs w:val="22"/>
-                <w:lang w:val="fr-CH" w:eastAsia="en-US"/>
               </w:rPr>
               <w:t xml:space="preserve">ACCEPTE LE </w:t>
             </w:r>
@@ -4786,23 +4975,39 @@
         </w:tc>
         <w:tc>
           <w:tcPr>
-            <w:tcW w:w="3021" w:type="dxa"/>
+            <w:tcW w:w="2835" w:type="dxa"/>
           </w:tcPr>
           <w:p>
             <w:pPr>
               <w:widowControl w:val="0"/>
               <w:rPr>
-                <w:rFonts w:ascii="Calibri" w:eastAsia="Calibri" w:hAnsi="Calibri"/>
+                <w:rFonts w:eastAsia="Calibri"/>
               </w:rPr>
             </w:pPr>
             <w:r>
               <w:rPr>
                 <w:rFonts w:eastAsia="Calibri"/>
-                <w:sz w:val="22"/>
-                <w:szCs w:val="22"/>
-                <w:lang w:val="fr-CH" w:eastAsia="en-US"/>
-              </w:rPr>
-              <w:t xml:space="preserve">TERMINE LE </w:t>
+              </w:rPr>
+              <w:t xml:space="preserve">PRÊT POUR VALIDATION LE </w:t>
+            </w:r>
+          </w:p>
+        </w:tc>
+        <w:tc>
+          <w:tcPr>
+            <w:tcW w:w="4575" w:type="dxa"/>
+          </w:tcPr>
+          <w:p>
+            <w:pPr>
+              <w:widowControl w:val="0"/>
+              <w:rPr>
+                <w:rFonts w:ascii="Calibri" w:eastAsia="Calibri" w:hAnsi="Calibri"/>
+              </w:rPr>
+            </w:pPr>
+            <w:r>
+              <w:rPr>
+                <w:rFonts w:eastAsia="Calibri"/>
+              </w:rPr>
+              <w:t xml:space="preserve">VALIDE LE </w:t>
             </w:r>
           </w:p>
         </w:tc>
@@ -4822,9 +5027,6 @@
             <w:r>
               <w:rPr>
                 <w:rFonts w:eastAsia="Calibri"/>
-                <w:sz w:val="22"/>
-                <w:szCs w:val="22"/>
-                <w:lang w:val="fr-CH" w:eastAsia="en-US"/>
               </w:rPr>
               <w:t>Menu Principal</w:t>
             </w:r>
@@ -4832,7 +5034,7 @@
         </w:tc>
         <w:tc>
           <w:tcPr>
-            <w:tcW w:w="3021" w:type="dxa"/>
+            <w:tcW w:w="1653" w:type="dxa"/>
           </w:tcPr>
           <w:p>
             <w:pPr>
@@ -4844,51 +5046,40 @@
             <w:r>
               <w:rPr>
                 <w:rFonts w:eastAsia="Calibri"/>
-                <w:sz w:val="22"/>
-                <w:szCs w:val="22"/>
-                <w:lang w:val="fr-CH" w:eastAsia="en-US"/>
               </w:rPr>
               <w:t>21.09</w:t>
-            </w:r>
-            <w:r>
-              <w:rPr>
-                <w:rFonts w:eastAsia="Calibri"/>
-                <w:sz w:val="22"/>
-                <w:szCs w:val="22"/>
-                <w:lang w:val="fr-CH" w:eastAsia="en-US"/>
-              </w:rPr>
-              <w:t>.2022</w:t>
             </w:r>
           </w:p>
         </w:tc>
         <w:tc>
           <w:tcPr>
-            <w:tcW w:w="3021" w:type="dxa"/>
+            <w:tcW w:w="2835" w:type="dxa"/>
           </w:tcPr>
           <w:p>
             <w:pPr>
               <w:widowControl w:val="0"/>
               <w:rPr>
+                <w:rFonts w:eastAsia="Calibri"/>
+              </w:rPr>
+            </w:pPr>
+          </w:p>
+        </w:tc>
+        <w:tc>
+          <w:tcPr>
+            <w:tcW w:w="4575" w:type="dxa"/>
+          </w:tcPr>
+          <w:p>
+            <w:pPr>
+              <w:widowControl w:val="0"/>
+              <w:rPr>
                 <w:rFonts w:ascii="Calibri" w:eastAsia="Calibri" w:hAnsi="Calibri"/>
               </w:rPr>
             </w:pPr>
             <w:r>
               <w:rPr>
                 <w:rFonts w:eastAsia="Calibri"/>
-                <w:sz w:val="22"/>
-                <w:szCs w:val="22"/>
-                <w:lang w:val="fr-CH" w:eastAsia="en-US"/>
               </w:rPr>
               <w:t>12.10</w:t>
-            </w:r>
-            <w:r>
-              <w:rPr>
-                <w:rFonts w:eastAsia="Calibri"/>
-                <w:sz w:val="22"/>
-                <w:szCs w:val="22"/>
-                <w:lang w:val="fr-CH" w:eastAsia="en-US"/>
-              </w:rPr>
-              <w:t>.2022</w:t>
             </w:r>
           </w:p>
         </w:tc>
@@ -4908,9 +5099,6 @@
             <w:r>
               <w:rPr>
                 <w:rFonts w:eastAsia="Calibri"/>
-                <w:sz w:val="22"/>
-                <w:szCs w:val="22"/>
-                <w:lang w:val="fr-CH" w:eastAsia="en-US"/>
               </w:rPr>
               <w:t>Menu Option</w:t>
             </w:r>
@@ -4918,7 +5106,7 @@
         </w:tc>
         <w:tc>
           <w:tcPr>
-            <w:tcW w:w="3021" w:type="dxa"/>
+            <w:tcW w:w="1653" w:type="dxa"/>
           </w:tcPr>
           <w:p>
             <w:pPr>
@@ -4930,32 +5118,39 @@
             <w:r>
               <w:rPr>
                 <w:rFonts w:eastAsia="Calibri"/>
-                <w:sz w:val="22"/>
-                <w:szCs w:val="22"/>
-                <w:lang w:val="fr-CH" w:eastAsia="en-US"/>
               </w:rPr>
               <w:t>21.09</w:t>
-            </w:r>
-            <w:r>
-              <w:rPr>
-                <w:rFonts w:eastAsia="Calibri"/>
-                <w:sz w:val="22"/>
-                <w:szCs w:val="22"/>
-                <w:lang w:val="fr-CH" w:eastAsia="en-US"/>
-              </w:rPr>
-              <w:t>.2022</w:t>
             </w:r>
           </w:p>
         </w:tc>
         <w:tc>
           <w:tcPr>
-            <w:tcW w:w="3021" w:type="dxa"/>
+            <w:tcW w:w="2835" w:type="dxa"/>
           </w:tcPr>
           <w:p>
             <w:pPr>
               <w:widowControl w:val="0"/>
               <w:rPr>
-                <w:rFonts w:eastAsia="Calibri"/>
+                <w:rFonts w:ascii="Calibri" w:eastAsia="Calibri" w:hAnsi="Calibri"/>
+              </w:rPr>
+            </w:pPr>
+            <w:r>
+              <w:rPr>
+                <w:rFonts w:ascii="Calibri" w:eastAsia="Calibri" w:hAnsi="Calibri"/>
+              </w:rPr>
+              <w:t>02.12</w:t>
+            </w:r>
+          </w:p>
+        </w:tc>
+        <w:tc>
+          <w:tcPr>
+            <w:tcW w:w="4575" w:type="dxa"/>
+          </w:tcPr>
+          <w:p>
+            <w:pPr>
+              <w:widowControl w:val="0"/>
+              <w:rPr>
+                <w:rFonts w:ascii="Calibri" w:eastAsia="Calibri" w:hAnsi="Calibri"/>
               </w:rPr>
             </w:pPr>
           </w:p>
@@ -4976,9 +5171,6 @@
             <w:r>
               <w:rPr>
                 <w:rFonts w:eastAsia="Calibri"/>
-                <w:sz w:val="22"/>
-                <w:szCs w:val="22"/>
-                <w:lang w:val="fr-CH" w:eastAsia="en-US"/>
               </w:rPr>
               <w:t xml:space="preserve">Lancement du jeu </w:t>
             </w:r>
@@ -4986,7 +5178,7 @@
         </w:tc>
         <w:tc>
           <w:tcPr>
-            <w:tcW w:w="3021" w:type="dxa"/>
+            <w:tcW w:w="1653" w:type="dxa"/>
           </w:tcPr>
           <w:p>
             <w:pPr>
@@ -4998,51 +5190,172 @@
             <w:r>
               <w:rPr>
                 <w:rFonts w:eastAsia="Calibri"/>
-                <w:sz w:val="22"/>
-                <w:szCs w:val="22"/>
-                <w:lang w:val="fr-CH" w:eastAsia="en-US"/>
               </w:rPr>
               <w:t>12.10</w:t>
-            </w:r>
-            <w:r>
-              <w:rPr>
-                <w:rFonts w:eastAsia="Calibri"/>
-                <w:sz w:val="22"/>
-                <w:szCs w:val="22"/>
-                <w:lang w:val="fr-CH" w:eastAsia="en-US"/>
-              </w:rPr>
-              <w:t>.2022</w:t>
             </w:r>
           </w:p>
         </w:tc>
         <w:tc>
           <w:tcPr>
-            <w:tcW w:w="3021" w:type="dxa"/>
+            <w:tcW w:w="2835" w:type="dxa"/>
           </w:tcPr>
           <w:p>
             <w:pPr>
               <w:widowControl w:val="0"/>
               <w:rPr>
+                <w:rFonts w:eastAsia="Calibri"/>
+              </w:rPr>
+            </w:pPr>
+          </w:p>
+        </w:tc>
+        <w:tc>
+          <w:tcPr>
+            <w:tcW w:w="4575" w:type="dxa"/>
+          </w:tcPr>
+          <w:p>
+            <w:pPr>
+              <w:widowControl w:val="0"/>
+              <w:rPr>
+                <w:rFonts w:ascii="Calibri" w:eastAsia="Calibri" w:hAnsi="Calibri"/>
+              </w:rPr>
+            </w:pPr>
+          </w:p>
+        </w:tc>
+      </w:tr>
+      <w:tr>
+        <w:tc>
+          <w:tcPr>
+            <w:tcW w:w="3020" w:type="dxa"/>
+          </w:tcPr>
+          <w:p>
+            <w:pPr>
+              <w:widowControl w:val="0"/>
+              <w:rPr>
                 <w:rFonts w:ascii="Calibri" w:eastAsia="Calibri" w:hAnsi="Calibri"/>
               </w:rPr>
             </w:pPr>
             <w:r>
               <w:rPr>
                 <w:rFonts w:eastAsia="Calibri"/>
-                <w:sz w:val="22"/>
-                <w:szCs w:val="22"/>
-                <w:lang w:val="fr-CH" w:eastAsia="en-US"/>
+              </w:rPr>
+              <w:t>Menu Pause</w:t>
+            </w:r>
+          </w:p>
+        </w:tc>
+        <w:tc>
+          <w:tcPr>
+            <w:tcW w:w="1653" w:type="dxa"/>
+          </w:tcPr>
+          <w:p>
+            <w:pPr>
+              <w:widowControl w:val="0"/>
+              <w:rPr>
+                <w:rFonts w:ascii="Calibri" w:eastAsia="Calibri" w:hAnsi="Calibri"/>
+              </w:rPr>
+            </w:pPr>
+            <w:r>
+              <w:rPr>
+                <w:rFonts w:ascii="Calibri" w:eastAsia="Calibri" w:hAnsi="Calibri"/>
+              </w:rPr>
+              <w:t>09.11</w:t>
+            </w:r>
+          </w:p>
+        </w:tc>
+        <w:tc>
+          <w:tcPr>
+            <w:tcW w:w="2835" w:type="dxa"/>
+          </w:tcPr>
+          <w:p>
+            <w:pPr>
+              <w:widowControl w:val="0"/>
+              <w:rPr>
+                <w:rFonts w:ascii="Calibri" w:eastAsia="Calibri" w:hAnsi="Calibri"/>
+              </w:rPr>
+            </w:pPr>
+          </w:p>
+        </w:tc>
+        <w:tc>
+          <w:tcPr>
+            <w:tcW w:w="4575" w:type="dxa"/>
+          </w:tcPr>
+          <w:p>
+            <w:pPr>
+              <w:widowControl w:val="0"/>
+              <w:rPr>
+                <w:rFonts w:ascii="Calibri" w:eastAsia="Calibri" w:hAnsi="Calibri"/>
+              </w:rPr>
+            </w:pPr>
+          </w:p>
+        </w:tc>
+      </w:tr>
+      <w:tr>
+        <w:tc>
+          <w:tcPr>
+            <w:tcW w:w="3020" w:type="dxa"/>
+          </w:tcPr>
+          <w:p>
+            <w:pPr>
+              <w:widowControl w:val="0"/>
+              <w:rPr>
+                <w:rFonts w:ascii="Calibri" w:eastAsia="Calibri" w:hAnsi="Calibri"/>
+              </w:rPr>
+            </w:pPr>
+            <w:r>
+              <w:rPr>
+                <w:rFonts w:eastAsia="Calibri"/>
+              </w:rPr>
+              <w:t>Contrôle du vaisseau</w:t>
+            </w:r>
+          </w:p>
+        </w:tc>
+        <w:tc>
+          <w:tcPr>
+            <w:tcW w:w="1653" w:type="dxa"/>
+          </w:tcPr>
+          <w:p>
+            <w:pPr>
+              <w:widowControl w:val="0"/>
+              <w:rPr>
+                <w:rFonts w:ascii="Calibri" w:eastAsia="Calibri" w:hAnsi="Calibri"/>
+              </w:rPr>
+            </w:pPr>
+            <w:r>
+              <w:rPr>
+                <w:rFonts w:eastAsia="Calibri"/>
+              </w:rPr>
+              <w:t>12.10</w:t>
+            </w:r>
+          </w:p>
+        </w:tc>
+        <w:tc>
+          <w:tcPr>
+            <w:tcW w:w="2835" w:type="dxa"/>
+          </w:tcPr>
+          <w:p>
+            <w:pPr>
+              <w:widowControl w:val="0"/>
+              <w:rPr>
+                <w:rFonts w:eastAsia="Calibri"/>
+              </w:rPr>
+            </w:pPr>
+          </w:p>
+        </w:tc>
+        <w:tc>
+          <w:tcPr>
+            <w:tcW w:w="4575" w:type="dxa"/>
+          </w:tcPr>
+          <w:p>
+            <w:pPr>
+              <w:widowControl w:val="0"/>
+              <w:rPr>
+                <w:rFonts w:ascii="Calibri" w:eastAsia="Calibri" w:hAnsi="Calibri"/>
+              </w:rPr>
+            </w:pPr>
+            <w:r>
+              <w:rPr>
+                <w:rFonts w:eastAsia="Calibri"/>
               </w:rPr>
               <w:t>02.10</w:t>
-            </w:r>
-            <w:r>
-              <w:rPr>
-                <w:rFonts w:eastAsia="Calibri"/>
-                <w:sz w:val="22"/>
-                <w:szCs w:val="22"/>
-                <w:lang w:val="fr-CH" w:eastAsia="en-US"/>
-              </w:rPr>
-              <w:t>.2022</w:t>
             </w:r>
           </w:p>
         </w:tc>
@@ -5062,163 +5375,6 @@
             <w:r>
               <w:rPr>
                 <w:rFonts w:eastAsia="Calibri"/>
-                <w:sz w:val="22"/>
-                <w:szCs w:val="22"/>
-                <w:lang w:val="fr-CH" w:eastAsia="en-US"/>
-              </w:rPr>
-              <w:t>Menu Pause</w:t>
-            </w:r>
-          </w:p>
-        </w:tc>
-        <w:tc>
-          <w:tcPr>
-            <w:tcW w:w="3021" w:type="dxa"/>
-          </w:tcPr>
-          <w:p>
-            <w:pPr>
-              <w:widowControl w:val="0"/>
-              <w:rPr>
-                <w:rFonts w:eastAsia="Calibri" w:cs="Arial"/>
-                <w:sz w:val="22"/>
-                <w:szCs w:val="18"/>
-              </w:rPr>
-            </w:pPr>
-            <w:r>
-              <w:rPr>
-                <w:rFonts w:eastAsia="Calibri" w:cs="Arial"/>
-                <w:sz w:val="22"/>
-                <w:szCs w:val="18"/>
-              </w:rPr>
-              <w:t>09.11</w:t>
-            </w:r>
-            <w:r>
-              <w:rPr>
-                <w:rFonts w:eastAsia="Calibri" w:cs="Arial"/>
-                <w:sz w:val="22"/>
-                <w:szCs w:val="18"/>
-              </w:rPr>
-              <w:t>.2022</w:t>
-            </w:r>
-          </w:p>
-        </w:tc>
-        <w:tc>
-          <w:tcPr>
-            <w:tcW w:w="3021" w:type="dxa"/>
-          </w:tcPr>
-          <w:p>
-            <w:pPr>
-              <w:widowControl w:val="0"/>
-              <w:rPr>
-                <w:rFonts w:ascii="Calibri" w:eastAsia="Calibri" w:hAnsi="Calibri"/>
-              </w:rPr>
-            </w:pPr>
-          </w:p>
-        </w:tc>
-      </w:tr>
-      <w:tr>
-        <w:tc>
-          <w:tcPr>
-            <w:tcW w:w="3020" w:type="dxa"/>
-          </w:tcPr>
-          <w:p>
-            <w:pPr>
-              <w:widowControl w:val="0"/>
-              <w:rPr>
-                <w:rFonts w:ascii="Calibri" w:eastAsia="Calibri" w:hAnsi="Calibri"/>
-              </w:rPr>
-            </w:pPr>
-            <w:r>
-              <w:rPr>
-                <w:rFonts w:eastAsia="Calibri"/>
-                <w:sz w:val="22"/>
-                <w:szCs w:val="22"/>
-                <w:lang w:val="fr-CH" w:eastAsia="en-US"/>
-              </w:rPr>
-              <w:t>Contrôle du vaisseau</w:t>
-            </w:r>
-          </w:p>
-        </w:tc>
-        <w:tc>
-          <w:tcPr>
-            <w:tcW w:w="3021" w:type="dxa"/>
-          </w:tcPr>
-          <w:p>
-            <w:pPr>
-              <w:widowControl w:val="0"/>
-              <w:rPr>
-                <w:rFonts w:ascii="Calibri" w:eastAsia="Calibri" w:hAnsi="Calibri"/>
-              </w:rPr>
-            </w:pPr>
-            <w:r>
-              <w:rPr>
-                <w:rFonts w:eastAsia="Calibri"/>
-                <w:sz w:val="22"/>
-                <w:szCs w:val="22"/>
-                <w:lang w:val="fr-CH" w:eastAsia="en-US"/>
-              </w:rPr>
-              <w:t>12.10</w:t>
-            </w:r>
-            <w:r>
-              <w:rPr>
-                <w:rFonts w:eastAsia="Calibri"/>
-                <w:sz w:val="22"/>
-                <w:szCs w:val="22"/>
-                <w:lang w:val="fr-CH" w:eastAsia="en-US"/>
-              </w:rPr>
-              <w:t>.2022</w:t>
-            </w:r>
-          </w:p>
-        </w:tc>
-        <w:tc>
-          <w:tcPr>
-            <w:tcW w:w="3021" w:type="dxa"/>
-          </w:tcPr>
-          <w:p>
-            <w:pPr>
-              <w:widowControl w:val="0"/>
-              <w:rPr>
-                <w:rFonts w:ascii="Calibri" w:eastAsia="Calibri" w:hAnsi="Calibri"/>
-              </w:rPr>
-            </w:pPr>
-            <w:r>
-              <w:rPr>
-                <w:rFonts w:eastAsia="Calibri"/>
-                <w:sz w:val="22"/>
-                <w:szCs w:val="22"/>
-                <w:lang w:val="fr-CH" w:eastAsia="en-US"/>
-              </w:rPr>
-              <w:t>02.10</w:t>
-            </w:r>
-            <w:r>
-              <w:rPr>
-                <w:rFonts w:eastAsia="Calibri"/>
-                <w:sz w:val="22"/>
-                <w:szCs w:val="22"/>
-                <w:lang w:val="fr-CH" w:eastAsia="en-US"/>
-              </w:rPr>
-              <w:t>.2022</w:t>
-            </w:r>
-          </w:p>
-        </w:tc>
-      </w:tr>
-      <w:tr>
-        <w:tc>
-          <w:tcPr>
-            <w:tcW w:w="3020" w:type="dxa"/>
-          </w:tcPr>
-          <w:p>
-            <w:pPr>
-              <w:widowControl w:val="0"/>
-              <w:rPr>
-                <w:rFonts w:ascii="Calibri" w:eastAsia="Calibri" w:hAnsi="Calibri"/>
-              </w:rPr>
-            </w:pPr>
-            <w:r>
-              <w:rPr>
-                <w:rFonts w:eastAsia="Calibri"/>
-                <w:sz w:val="22"/>
-                <w:szCs w:val="22"/>
-                <w:lang w:val="fr-CH" w:eastAsia="en-US"/>
               </w:rPr>
               <w:t>Affichage en jeu</w:t>
             </w:r>
@@ -5226,38 +5382,39 @@
         </w:tc>
         <w:tc>
           <w:tcPr>
-            <w:tcW w:w="3021" w:type="dxa"/>
+            <w:tcW w:w="1653" w:type="dxa"/>
           </w:tcPr>
           <w:p>
             <w:pPr>
               <w:widowControl w:val="0"/>
               <w:rPr>
-                <w:rFonts w:eastAsia="Calibri" w:cs="Arial"/>
-                <w:sz w:val="22"/>
-                <w:szCs w:val="22"/>
+                <w:rFonts w:ascii="Calibri" w:eastAsia="Calibri" w:hAnsi="Calibri"/>
               </w:rPr>
             </w:pPr>
             <w:r>
               <w:rPr>
-                <w:rFonts w:eastAsia="Calibri" w:cs="Arial"/>
-                <w:sz w:val="22"/>
-                <w:szCs w:val="22"/>
+                <w:rFonts w:ascii="Calibri" w:eastAsia="Calibri" w:hAnsi="Calibri"/>
               </w:rPr>
               <w:t>09.11</w:t>
-            </w:r>
-            <w:r>
-              <w:rPr>
-                <w:rFonts w:eastAsia="Calibri" w:cs="Arial"/>
-                <w:sz w:val="22"/>
-                <w:szCs w:val="22"/>
-              </w:rPr>
-              <w:t>.2022</w:t>
             </w:r>
           </w:p>
         </w:tc>
         <w:tc>
           <w:tcPr>
-            <w:tcW w:w="3021" w:type="dxa"/>
+            <w:tcW w:w="2835" w:type="dxa"/>
+          </w:tcPr>
+          <w:p>
+            <w:pPr>
+              <w:widowControl w:val="0"/>
+              <w:rPr>
+                <w:rFonts w:ascii="Calibri" w:eastAsia="Calibri" w:hAnsi="Calibri"/>
+              </w:rPr>
+            </w:pPr>
+          </w:p>
+        </w:tc>
+        <w:tc>
+          <w:tcPr>
+            <w:tcW w:w="4575" w:type="dxa"/>
           </w:tcPr>
           <w:p>
             <w:pPr>
@@ -5287,9 +5444,6 @@
             <w:r>
               <w:rPr>
                 <w:rFonts w:eastAsia="Calibri"/>
-                <w:sz w:val="22"/>
-                <w:szCs w:val="22"/>
-                <w:lang w:val="fr-CH" w:eastAsia="en-US"/>
               </w:rPr>
               <w:t>Fonction de tir</w:t>
             </w:r>
@@ -5297,7 +5451,7 @@
         </w:tc>
         <w:tc>
           <w:tcPr>
-            <w:tcW w:w="3021" w:type="dxa"/>
+            <w:tcW w:w="1653" w:type="dxa"/>
           </w:tcPr>
           <w:p>
             <w:pPr>
@@ -5309,55 +5463,45 @@
             <w:r>
               <w:rPr>
                 <w:rFonts w:eastAsia="Calibri"/>
-                <w:sz w:val="22"/>
-                <w:szCs w:val="22"/>
-                <w:lang w:val="fr-CH" w:eastAsia="en-US"/>
               </w:rPr>
               <w:t>02.11</w:t>
-            </w:r>
-            <w:r>
-              <w:rPr>
-                <w:rFonts w:eastAsia="Calibri"/>
-                <w:sz w:val="22"/>
-                <w:szCs w:val="22"/>
-                <w:lang w:val="fr-CH" w:eastAsia="en-US"/>
-              </w:rPr>
-              <w:t>.2022</w:t>
             </w:r>
           </w:p>
         </w:tc>
         <w:tc>
           <w:tcPr>
-            <w:tcW w:w="3021" w:type="dxa"/>
+            <w:tcW w:w="2835" w:type="dxa"/>
           </w:tcPr>
           <w:p>
             <w:pPr>
               <w:widowControl w:val="0"/>
               <w:rPr>
+                <w:rFonts w:eastAsia="Calibri"/>
+              </w:rPr>
+            </w:pPr>
+          </w:p>
+        </w:tc>
+        <w:tc>
+          <w:tcPr>
+            <w:tcW w:w="4575" w:type="dxa"/>
+          </w:tcPr>
+          <w:p>
+            <w:pPr>
+              <w:widowControl w:val="0"/>
+              <w:rPr>
                 <w:rFonts w:ascii="Calibri" w:eastAsia="Calibri" w:hAnsi="Calibri"/>
               </w:rPr>
             </w:pPr>
             <w:r>
               <w:rPr>
                 <w:rFonts w:eastAsia="Calibri"/>
-                <w:sz w:val="22"/>
-                <w:szCs w:val="22"/>
-                <w:lang w:val="fr-CH" w:eastAsia="en-US"/>
               </w:rPr>
               <w:t>09.11</w:t>
-            </w:r>
-            <w:r>
-              <w:rPr>
-                <w:rFonts w:eastAsia="Calibri"/>
-                <w:sz w:val="22"/>
-                <w:szCs w:val="22"/>
-                <w:lang w:val="fr-CH" w:eastAsia="en-US"/>
-              </w:rPr>
-              <w:t>.2022</w:t>
             </w:r>
           </w:p>
         </w:tc>
       </w:tr>
+      <w:bookmarkEnd w:id="7"/>
     </w:tbl>
     <w:p>
       <w:pPr>
@@ -5372,18 +5516,18 @@
       <w:pPr>
         <w:pStyle w:val="Titre1"/>
       </w:pPr>
-      <w:bookmarkStart w:id="7" w:name="_Toc25553322"/>
-      <w:bookmarkStart w:id="8" w:name="_Toc71691026"/>
-      <w:bookmarkStart w:id="9" w:name="_Toc114999701"/>
+      <w:bookmarkStart w:id="8" w:name="_Toc25553322"/>
+      <w:bookmarkStart w:id="9" w:name="_Toc71691026"/>
+      <w:bookmarkStart w:id="10" w:name="_Toc114999701"/>
       <w:r>
         <w:t xml:space="preserve">Erreurs </w:t>
       </w:r>
-      <w:bookmarkEnd w:id="7"/>
+      <w:bookmarkEnd w:id="8"/>
       <w:r>
         <w:t>restantes</w:t>
       </w:r>
-      <w:bookmarkEnd w:id="8"/>
       <w:bookmarkEnd w:id="9"/>
+      <w:bookmarkEnd w:id="10"/>
       <w:r>
         <w:t xml:space="preserve">  </w:t>
       </w:r>
@@ -5395,7 +5539,7 @@
           <w:i/>
         </w:rPr>
       </w:pPr>
-      <w:bookmarkStart w:id="10" w:name="_Toc25553323"/>
+      <w:bookmarkStart w:id="11" w:name="_Toc25553323"/>
     </w:p>
     <w:p>
       <w:pPr>
@@ -5404,19 +5548,19 @@
           <w:tab w:val="num" w:pos="360"/>
         </w:tabs>
       </w:pPr>
-      <w:bookmarkStart w:id="11" w:name="_Toc25553326"/>
-      <w:bookmarkStart w:id="12" w:name="_Toc71691029"/>
-      <w:bookmarkStart w:id="13" w:name="_Toc114999702"/>
-      <w:bookmarkEnd w:id="10"/>
+      <w:bookmarkStart w:id="12" w:name="_Toc25553326"/>
+      <w:bookmarkStart w:id="13" w:name="_Toc71691029"/>
+      <w:bookmarkStart w:id="14" w:name="_Toc114999702"/>
+      <w:bookmarkEnd w:id="11"/>
       <w:r>
         <w:t xml:space="preserve">Liste des </w:t>
       </w:r>
-      <w:bookmarkEnd w:id="11"/>
       <w:bookmarkEnd w:id="12"/>
+      <w:bookmarkEnd w:id="13"/>
       <w:r>
         <w:t>livrables</w:t>
       </w:r>
-      <w:bookmarkEnd w:id="13"/>
+      <w:bookmarkEnd w:id="14"/>
     </w:p>
     <w:p/>
     <w:p>
@@ -5434,7 +5578,13 @@
     </w:p>
     <w:p>
       <w:r>
-        <w:t>Livrable 3 : Beta 1, Canevas avec tableau d’avancement</w:t>
+        <w:t xml:space="preserve">Livrable 3 : Beta 1, </w:t>
+      </w:r>
+      <w:r>
+        <w:t xml:space="preserve">Rapport </w:t>
+      </w:r>
+      <w:r>
+        <w:t>avec tableau d’avancement</w:t>
       </w:r>
     </w:p>
     <w:p>
@@ -5453,18 +5603,18 @@
           <w:tab w:val="num" w:pos="360"/>
         </w:tabs>
       </w:pPr>
-      <w:bookmarkStart w:id="14" w:name="_Toc25553328"/>
-      <w:bookmarkStart w:id="15" w:name="_Toc71703263"/>
-      <w:bookmarkStart w:id="16" w:name="_Toc114999703"/>
+      <w:bookmarkStart w:id="15" w:name="_Toc25553328"/>
+      <w:bookmarkStart w:id="16" w:name="_Toc71703263"/>
+      <w:bookmarkStart w:id="17" w:name="_Toc114999703"/>
       <w:r>
         <w:t>C</w:t>
       </w:r>
-      <w:bookmarkEnd w:id="14"/>
       <w:bookmarkEnd w:id="15"/>
+      <w:bookmarkEnd w:id="16"/>
       <w:r>
         <w:t>onclusions</w:t>
       </w:r>
-      <w:bookmarkEnd w:id="16"/>
+      <w:bookmarkEnd w:id="17"/>
     </w:p>
     <w:p>
       <w:pPr>
@@ -5500,7 +5650,7 @@
 </file>
 
 <file path=word/endnotes.xml><?xml version="1.0" encoding="utf-8"?>
-<w:endnotes xmlns:wpc="http://schemas.microsoft.com/office/word/2010/wordprocessingCanvas" xmlns:cx="http://schemas.microsoft.com/office/drawing/2014/chartex" xmlns:cx1="http://schemas.microsoft.com/office/drawing/2015/9/8/chartex" xmlns:cx2="http://schemas.microsoft.com/office/drawing/2015/10/21/chartex" xmlns:cx3="http://schemas.microsoft.com/office/drawing/2016/5/9/chartex" xmlns:cx4="http://schemas.microsoft.com/office/drawing/2016/5/10/chartex" xmlns:cx5="http://schemas.microsoft.com/office/drawing/2016/5/11/chartex" xmlns:cx6="http://schemas.microsoft.com/office/drawing/2016/5/12/chartex" xmlns:cx7="http://schemas.microsoft.com/office/drawing/2016/5/13/chartex" xmlns:cx8="http://schemas.microsoft.com/office/drawing/2016/5/14/chartex" xmlns:mc="http://schemas.openxmlformats.org/markup-compatibility/2006" xmlns:aink="http://schemas.microsoft.com/office/drawing/2016/ink" xmlns:am3d="http://schemas.microsoft.com/office/drawing/2017/model3d" xmlns:o="urn:schemas-microsoft-com:office:office" xmlns:r="http://schemas.openxmlformats.org/officeDocument/2006/relationships" xmlns:m="http://schemas.openxmlformats.org/officeDocument/2006/math" xmlns:v="urn:schemas-microsoft-com:vml" xmlns:wp14="http://schemas.microsoft.com/office/word/2010/wordprocessingDrawing" xmlns:wp="http://schemas.openxmlformats.org/drawingml/2006/wordprocessingDrawing" xmlns:w10="urn:schemas-microsoft-com:office:word" xmlns:w="http://schemas.openxmlformats.org/wordprocessingml/2006/main" xmlns:w14="http://schemas.microsoft.com/office/word/2010/wordml" xmlns:w15="http://schemas.microsoft.com/office/word/2012/wordml" xmlns:w16cex="http://schemas.microsoft.com/office/word/2018/wordml/cex" xmlns:w16cid="http://schemas.microsoft.com/office/word/2016/wordml/cid" xmlns:w16="http://schemas.microsoft.com/office/word/2018/wordml" xmlns:w16se="http://schemas.microsoft.com/office/word/2015/wordml/symex" xmlns:wpg="http://schemas.microsoft.com/office/word/2010/wordprocessingGroup" xmlns:wpi="http://schemas.microsoft.com/office/word/2010/wordprocessingInk" xmlns:wne="http://schemas.microsoft.com/office/word/2006/wordml" xmlns:wps="http://schemas.microsoft.com/office/word/2010/wordprocessingShape" mc:Ignorable="w14 w15 w16se w16cid w16 w16cex wp14">
+<w:endnotes xmlns:wpc="http://schemas.microsoft.com/office/word/2010/wordprocessingCanvas" xmlns:cx="http://schemas.microsoft.com/office/drawing/2014/chartex" xmlns:cx1="http://schemas.microsoft.com/office/drawing/2015/9/8/chartex" xmlns:cx2="http://schemas.microsoft.com/office/drawing/2015/10/21/chartex" xmlns:cx3="http://schemas.microsoft.com/office/drawing/2016/5/9/chartex" xmlns:cx4="http://schemas.microsoft.com/office/drawing/2016/5/10/chartex" xmlns:cx5="http://schemas.microsoft.com/office/drawing/2016/5/11/chartex" xmlns:cx6="http://schemas.microsoft.com/office/drawing/2016/5/12/chartex" xmlns:cx7="http://schemas.microsoft.com/office/drawing/2016/5/13/chartex" xmlns:cx8="http://schemas.microsoft.com/office/drawing/2016/5/14/chartex" xmlns:mc="http://schemas.openxmlformats.org/markup-compatibility/2006" xmlns:aink="http://schemas.microsoft.com/office/drawing/2016/ink" xmlns:am3d="http://schemas.microsoft.com/office/drawing/2017/model3d" xmlns:o="urn:schemas-microsoft-com:office:office" xmlns:oel="http://schemas.microsoft.com/office/2019/extlst" xmlns:r="http://schemas.openxmlformats.org/officeDocument/2006/relationships" xmlns:m="http://schemas.openxmlformats.org/officeDocument/2006/math" xmlns:v="urn:schemas-microsoft-com:vml" xmlns:wp14="http://schemas.microsoft.com/office/word/2010/wordprocessingDrawing" xmlns:wp="http://schemas.openxmlformats.org/drawingml/2006/wordprocessingDrawing" xmlns:w10="urn:schemas-microsoft-com:office:word" xmlns:w="http://schemas.openxmlformats.org/wordprocessingml/2006/main" xmlns:w14="http://schemas.microsoft.com/office/word/2010/wordml" xmlns:w15="http://schemas.microsoft.com/office/word/2012/wordml" xmlns:w16cex="http://schemas.microsoft.com/office/word/2018/wordml/cex" xmlns:w16cid="http://schemas.microsoft.com/office/word/2016/wordml/cid" xmlns:w16="http://schemas.microsoft.com/office/word/2018/wordml" xmlns:w16sdtdh="http://schemas.microsoft.com/office/word/2020/wordml/sdtdatahash" xmlns:w16se="http://schemas.microsoft.com/office/word/2015/wordml/symex" xmlns:wpg="http://schemas.microsoft.com/office/word/2010/wordprocessingGroup" xmlns:wpi="http://schemas.microsoft.com/office/word/2010/wordprocessingInk" xmlns:wne="http://schemas.microsoft.com/office/word/2006/wordml" xmlns:wps="http://schemas.microsoft.com/office/word/2010/wordprocessingShape" mc:Ignorable="w14 w15 w16se w16cid w16 w16cex w16sdtdh wp14">
   <w:endnote w:type="separator" w:id="-1">
     <w:p>
       <w:r>
@@ -5519,7 +5669,7 @@
 </file>
 
 <file path=word/footer1.xml><?xml version="1.0" encoding="utf-8"?>
-<w:ftr xmlns:wpc="http://schemas.microsoft.com/office/word/2010/wordprocessingCanvas" xmlns:cx="http://schemas.microsoft.com/office/drawing/2014/chartex" xmlns:cx1="http://schemas.microsoft.com/office/drawing/2015/9/8/chartex" xmlns:cx2="http://schemas.microsoft.com/office/drawing/2015/10/21/chartex" xmlns:cx3="http://schemas.microsoft.com/office/drawing/2016/5/9/chartex" xmlns:cx4="http://schemas.microsoft.com/office/drawing/2016/5/10/chartex" xmlns:cx5="http://schemas.microsoft.com/office/drawing/2016/5/11/chartex" xmlns:cx6="http://schemas.microsoft.com/office/drawing/2016/5/12/chartex" xmlns:cx7="http://schemas.microsoft.com/office/drawing/2016/5/13/chartex" xmlns:cx8="http://schemas.microsoft.com/office/drawing/2016/5/14/chartex" xmlns:mc="http://schemas.openxmlformats.org/markup-compatibility/2006" xmlns:aink="http://schemas.microsoft.com/office/drawing/2016/ink" xmlns:am3d="http://schemas.microsoft.com/office/drawing/2017/model3d" xmlns:o="urn:schemas-microsoft-com:office:office" xmlns:r="http://schemas.openxmlformats.org/officeDocument/2006/relationships" xmlns:m="http://schemas.openxmlformats.org/officeDocument/2006/math" xmlns:v="urn:schemas-microsoft-com:vml" xmlns:wp14="http://schemas.microsoft.com/office/word/2010/wordprocessingDrawing" xmlns:wp="http://schemas.openxmlformats.org/drawingml/2006/wordprocessingDrawing" xmlns:w10="urn:schemas-microsoft-com:office:word" xmlns:w="http://schemas.openxmlformats.org/wordprocessingml/2006/main" xmlns:w14="http://schemas.microsoft.com/office/word/2010/wordml" xmlns:w15="http://schemas.microsoft.com/office/word/2012/wordml" xmlns:w16cex="http://schemas.microsoft.com/office/word/2018/wordml/cex" xmlns:w16cid="http://schemas.microsoft.com/office/word/2016/wordml/cid" xmlns:w16="http://schemas.microsoft.com/office/word/2018/wordml" xmlns:w16se="http://schemas.microsoft.com/office/word/2015/wordml/symex" xmlns:wpg="http://schemas.microsoft.com/office/word/2010/wordprocessingGroup" xmlns:wpi="http://schemas.microsoft.com/office/word/2010/wordprocessingInk" xmlns:wne="http://schemas.microsoft.com/office/word/2006/wordml" xmlns:wps="http://schemas.microsoft.com/office/word/2010/wordprocessingShape" mc:Ignorable="w14 w15 w16se w16cid w16 w16cex wp14">
+<w:ftr xmlns:wpc="http://schemas.microsoft.com/office/word/2010/wordprocessingCanvas" xmlns:cx="http://schemas.microsoft.com/office/drawing/2014/chartex" xmlns:cx1="http://schemas.microsoft.com/office/drawing/2015/9/8/chartex" xmlns:cx2="http://schemas.microsoft.com/office/drawing/2015/10/21/chartex" xmlns:cx3="http://schemas.microsoft.com/office/drawing/2016/5/9/chartex" xmlns:cx4="http://schemas.microsoft.com/office/drawing/2016/5/10/chartex" xmlns:cx5="http://schemas.microsoft.com/office/drawing/2016/5/11/chartex" xmlns:cx6="http://schemas.microsoft.com/office/drawing/2016/5/12/chartex" xmlns:cx7="http://schemas.microsoft.com/office/drawing/2016/5/13/chartex" xmlns:cx8="http://schemas.microsoft.com/office/drawing/2016/5/14/chartex" xmlns:mc="http://schemas.openxmlformats.org/markup-compatibility/2006" xmlns:aink="http://schemas.microsoft.com/office/drawing/2016/ink" xmlns:am3d="http://schemas.microsoft.com/office/drawing/2017/model3d" xmlns:o="urn:schemas-microsoft-com:office:office" xmlns:oel="http://schemas.microsoft.com/office/2019/extlst" xmlns:r="http://schemas.openxmlformats.org/officeDocument/2006/relationships" xmlns:m="http://schemas.openxmlformats.org/officeDocument/2006/math" xmlns:v="urn:schemas-microsoft-com:vml" xmlns:wp14="http://schemas.microsoft.com/office/word/2010/wordprocessingDrawing" xmlns:wp="http://schemas.openxmlformats.org/drawingml/2006/wordprocessingDrawing" xmlns:w10="urn:schemas-microsoft-com:office:word" xmlns:w="http://schemas.openxmlformats.org/wordprocessingml/2006/main" xmlns:w14="http://schemas.microsoft.com/office/word/2010/wordml" xmlns:w15="http://schemas.microsoft.com/office/word/2012/wordml" xmlns:w16cex="http://schemas.microsoft.com/office/word/2018/wordml/cex" xmlns:w16cid="http://schemas.microsoft.com/office/word/2016/wordml/cid" xmlns:w16="http://schemas.microsoft.com/office/word/2018/wordml" xmlns:w16sdtdh="http://schemas.microsoft.com/office/word/2020/wordml/sdtdatahash" xmlns:w16se="http://schemas.microsoft.com/office/word/2015/wordml/symex" xmlns:wpg="http://schemas.microsoft.com/office/word/2010/wordprocessingGroup" xmlns:wpi="http://schemas.microsoft.com/office/word/2010/wordprocessingInk" xmlns:wne="http://schemas.microsoft.com/office/word/2006/wordml" xmlns:wps="http://schemas.microsoft.com/office/word/2010/wordprocessingShape" mc:Ignorable="w14 w15 w16se w16cid w16 w16cex w16sdtdh wp14">
   <w:p>
     <w:pPr>
       <w:pStyle w:val="Pieddepage"/>
@@ -5586,7 +5736,7 @@
 </file>
 
 <file path=word/footnotes.xml><?xml version="1.0" encoding="utf-8"?>
-<w:footnotes xmlns:wpc="http://schemas.microsoft.com/office/word/2010/wordprocessingCanvas" xmlns:cx="http://schemas.microsoft.com/office/drawing/2014/chartex" xmlns:cx1="http://schemas.microsoft.com/office/drawing/2015/9/8/chartex" xmlns:cx2="http://schemas.microsoft.com/office/drawing/2015/10/21/chartex" xmlns:cx3="http://schemas.microsoft.com/office/drawing/2016/5/9/chartex" xmlns:cx4="http://schemas.microsoft.com/office/drawing/2016/5/10/chartex" xmlns:cx5="http://schemas.microsoft.com/office/drawing/2016/5/11/chartex" xmlns:cx6="http://schemas.microsoft.com/office/drawing/2016/5/12/chartex" xmlns:cx7="http://schemas.microsoft.com/office/drawing/2016/5/13/chartex" xmlns:cx8="http://schemas.microsoft.com/office/drawing/2016/5/14/chartex" xmlns:mc="http://schemas.openxmlformats.org/markup-compatibility/2006" xmlns:aink="http://schemas.microsoft.com/office/drawing/2016/ink" xmlns:am3d="http://schemas.microsoft.com/office/drawing/2017/model3d" xmlns:o="urn:schemas-microsoft-com:office:office" xmlns:r="http://schemas.openxmlformats.org/officeDocument/2006/relationships" xmlns:m="http://schemas.openxmlformats.org/officeDocument/2006/math" xmlns:v="urn:schemas-microsoft-com:vml" xmlns:wp14="http://schemas.microsoft.com/office/word/2010/wordprocessingDrawing" xmlns:wp="http://schemas.openxmlformats.org/drawingml/2006/wordprocessingDrawing" xmlns:w10="urn:schemas-microsoft-com:office:word" xmlns:w="http://schemas.openxmlformats.org/wordprocessingml/2006/main" xmlns:w14="http://schemas.microsoft.com/office/word/2010/wordml" xmlns:w15="http://schemas.microsoft.com/office/word/2012/wordml" xmlns:w16cex="http://schemas.microsoft.com/office/word/2018/wordml/cex" xmlns:w16cid="http://schemas.microsoft.com/office/word/2016/wordml/cid" xmlns:w16="http://schemas.microsoft.com/office/word/2018/wordml" xmlns:w16se="http://schemas.microsoft.com/office/word/2015/wordml/symex" xmlns:wpg="http://schemas.microsoft.com/office/word/2010/wordprocessingGroup" xmlns:wpi="http://schemas.microsoft.com/office/word/2010/wordprocessingInk" xmlns:wne="http://schemas.microsoft.com/office/word/2006/wordml" xmlns:wps="http://schemas.microsoft.com/office/word/2010/wordprocessingShape" mc:Ignorable="w14 w15 w16se w16cid w16 w16cex wp14">
+<w:footnotes xmlns:wpc="http://schemas.microsoft.com/office/word/2010/wordprocessingCanvas" xmlns:cx="http://schemas.microsoft.com/office/drawing/2014/chartex" xmlns:cx1="http://schemas.microsoft.com/office/drawing/2015/9/8/chartex" xmlns:cx2="http://schemas.microsoft.com/office/drawing/2015/10/21/chartex" xmlns:cx3="http://schemas.microsoft.com/office/drawing/2016/5/9/chartex" xmlns:cx4="http://schemas.microsoft.com/office/drawing/2016/5/10/chartex" xmlns:cx5="http://schemas.microsoft.com/office/drawing/2016/5/11/chartex" xmlns:cx6="http://schemas.microsoft.com/office/drawing/2016/5/12/chartex" xmlns:cx7="http://schemas.microsoft.com/office/drawing/2016/5/13/chartex" xmlns:cx8="http://schemas.microsoft.com/office/drawing/2016/5/14/chartex" xmlns:mc="http://schemas.openxmlformats.org/markup-compatibility/2006" xmlns:aink="http://schemas.microsoft.com/office/drawing/2016/ink" xmlns:am3d="http://schemas.microsoft.com/office/drawing/2017/model3d" xmlns:o="urn:schemas-microsoft-com:office:office" xmlns:oel="http://schemas.microsoft.com/office/2019/extlst" xmlns:r="http://schemas.openxmlformats.org/officeDocument/2006/relationships" xmlns:m="http://schemas.openxmlformats.org/officeDocument/2006/math" xmlns:v="urn:schemas-microsoft-com:vml" xmlns:wp14="http://schemas.microsoft.com/office/word/2010/wordprocessingDrawing" xmlns:wp="http://schemas.openxmlformats.org/drawingml/2006/wordprocessingDrawing" xmlns:w10="urn:schemas-microsoft-com:office:word" xmlns:w="http://schemas.openxmlformats.org/wordprocessingml/2006/main" xmlns:w14="http://schemas.microsoft.com/office/word/2010/wordml" xmlns:w15="http://schemas.microsoft.com/office/word/2012/wordml" xmlns:w16cex="http://schemas.microsoft.com/office/word/2018/wordml/cex" xmlns:w16cid="http://schemas.microsoft.com/office/word/2016/wordml/cid" xmlns:w16="http://schemas.microsoft.com/office/word/2018/wordml" xmlns:w16sdtdh="http://schemas.microsoft.com/office/word/2020/wordml/sdtdatahash" xmlns:w16se="http://schemas.microsoft.com/office/word/2015/wordml/symex" xmlns:wpg="http://schemas.microsoft.com/office/word/2010/wordprocessingGroup" xmlns:wpi="http://schemas.microsoft.com/office/word/2010/wordprocessingInk" xmlns:wne="http://schemas.microsoft.com/office/word/2006/wordml" xmlns:wps="http://schemas.microsoft.com/office/word/2010/wordprocessingShape" mc:Ignorable="w14 w15 w16se w16cid w16 w16cex w16sdtdh wp14">
   <w:footnote w:type="separator" w:id="-1">
     <w:p>
       <w:r>
@@ -5605,7 +5755,7 @@
 </file>
 
 <file path=word/header1.xml><?xml version="1.0" encoding="utf-8"?>
-<w:hdr xmlns:wpc="http://schemas.microsoft.com/office/word/2010/wordprocessingCanvas" xmlns:cx="http://schemas.microsoft.com/office/drawing/2014/chartex" xmlns:cx1="http://schemas.microsoft.com/office/drawing/2015/9/8/chartex" xmlns:cx2="http://schemas.microsoft.com/office/drawing/2015/10/21/chartex" xmlns:cx3="http://schemas.microsoft.com/office/drawing/2016/5/9/chartex" xmlns:cx4="http://schemas.microsoft.com/office/drawing/2016/5/10/chartex" xmlns:cx5="http://schemas.microsoft.com/office/drawing/2016/5/11/chartex" xmlns:cx6="http://schemas.microsoft.com/office/drawing/2016/5/12/chartex" xmlns:cx7="http://schemas.microsoft.com/office/drawing/2016/5/13/chartex" xmlns:cx8="http://schemas.microsoft.com/office/drawing/2016/5/14/chartex" xmlns:mc="http://schemas.openxmlformats.org/markup-compatibility/2006" xmlns:aink="http://schemas.microsoft.com/office/drawing/2016/ink" xmlns:am3d="http://schemas.microsoft.com/office/drawing/2017/model3d" xmlns:o="urn:schemas-microsoft-com:office:office" xmlns:r="http://schemas.openxmlformats.org/officeDocument/2006/relationships" xmlns:m="http://schemas.openxmlformats.org/officeDocument/2006/math" xmlns:v="urn:schemas-microsoft-com:vml" xmlns:wp14="http://schemas.microsoft.com/office/word/2010/wordprocessingDrawing" xmlns:wp="http://schemas.openxmlformats.org/drawingml/2006/wordprocessingDrawing" xmlns:w10="urn:schemas-microsoft-com:office:word" xmlns:w="http://schemas.openxmlformats.org/wordprocessingml/2006/main" xmlns:w14="http://schemas.microsoft.com/office/word/2010/wordml" xmlns:w15="http://schemas.microsoft.com/office/word/2012/wordml" xmlns:w16cex="http://schemas.microsoft.com/office/word/2018/wordml/cex" xmlns:w16cid="http://schemas.microsoft.com/office/word/2016/wordml/cid" xmlns:w16="http://schemas.microsoft.com/office/word/2018/wordml" xmlns:w16se="http://schemas.microsoft.com/office/word/2015/wordml/symex" xmlns:wpg="http://schemas.microsoft.com/office/word/2010/wordprocessingGroup" xmlns:wpi="http://schemas.microsoft.com/office/word/2010/wordprocessingInk" xmlns:wne="http://schemas.microsoft.com/office/word/2006/wordml" xmlns:wps="http://schemas.microsoft.com/office/word/2010/wordprocessingShape" mc:Ignorable="w14 w15 w16se w16cid w16 w16cex wp14">
+<w:hdr xmlns:wpc="http://schemas.microsoft.com/office/word/2010/wordprocessingCanvas" xmlns:cx="http://schemas.microsoft.com/office/drawing/2014/chartex" xmlns:cx1="http://schemas.microsoft.com/office/drawing/2015/9/8/chartex" xmlns:cx2="http://schemas.microsoft.com/office/drawing/2015/10/21/chartex" xmlns:cx3="http://schemas.microsoft.com/office/drawing/2016/5/9/chartex" xmlns:cx4="http://schemas.microsoft.com/office/drawing/2016/5/10/chartex" xmlns:cx5="http://schemas.microsoft.com/office/drawing/2016/5/11/chartex" xmlns:cx6="http://schemas.microsoft.com/office/drawing/2016/5/12/chartex" xmlns:cx7="http://schemas.microsoft.com/office/drawing/2016/5/13/chartex" xmlns:cx8="http://schemas.microsoft.com/office/drawing/2016/5/14/chartex" xmlns:mc="http://schemas.openxmlformats.org/markup-compatibility/2006" xmlns:aink="http://schemas.microsoft.com/office/drawing/2016/ink" xmlns:am3d="http://schemas.microsoft.com/office/drawing/2017/model3d" xmlns:o="urn:schemas-microsoft-com:office:office" xmlns:oel="http://schemas.microsoft.com/office/2019/extlst" xmlns:r="http://schemas.openxmlformats.org/officeDocument/2006/relationships" xmlns:m="http://schemas.openxmlformats.org/officeDocument/2006/math" xmlns:v="urn:schemas-microsoft-com:vml" xmlns:wp14="http://schemas.microsoft.com/office/word/2010/wordprocessingDrawing" xmlns:wp="http://schemas.openxmlformats.org/drawingml/2006/wordprocessingDrawing" xmlns:w10="urn:schemas-microsoft-com:office:word" xmlns:w="http://schemas.openxmlformats.org/wordprocessingml/2006/main" xmlns:w14="http://schemas.microsoft.com/office/word/2010/wordml" xmlns:w15="http://schemas.microsoft.com/office/word/2012/wordml" xmlns:w16cex="http://schemas.microsoft.com/office/word/2018/wordml/cex" xmlns:w16cid="http://schemas.microsoft.com/office/word/2016/wordml/cid" xmlns:w16="http://schemas.microsoft.com/office/word/2018/wordml" xmlns:w16sdtdh="http://schemas.microsoft.com/office/word/2020/wordml/sdtdatahash" xmlns:w16se="http://schemas.microsoft.com/office/word/2015/wordml/symex" xmlns:wpg="http://schemas.microsoft.com/office/word/2010/wordprocessingGroup" xmlns:wpi="http://schemas.microsoft.com/office/word/2010/wordprocessingInk" xmlns:wne="http://schemas.microsoft.com/office/word/2006/wordml" xmlns:wps="http://schemas.microsoft.com/office/word/2010/wordprocessingShape" mc:Ignorable="w14 w15 w16se w16cid w16 w16cex w16sdtdh wp14">
   <w:p>
     <w:r>
       <w:rPr>
@@ -5625,6 +5775,7 @@
       </w:rPr>
       <w:ptab w:relativeTo="margin" w:alignment="center" w:leader="none"/>
     </w:r>
+    <w:proofErr w:type="spellStart"/>
     <w:r>
       <w:rPr>
         <w:rFonts w:cs="Arial"/>
@@ -5634,6 +5785,7 @@
       </w:rPr>
       <w:t>SpaceInvader</w:t>
     </w:r>
+    <w:proofErr w:type="spellEnd"/>
     <w:r>
       <w:rPr>
         <w:rFonts w:cs="Arial"/>
@@ -5657,7 +5809,7 @@
 </file>
 
 <file path=word/numbering.xml><?xml version="1.0" encoding="utf-8"?>
-<w:numbering xmlns:wpc="http://schemas.microsoft.com/office/word/2010/wordprocessingCanvas" xmlns:cx="http://schemas.microsoft.com/office/drawing/2014/chartex" xmlns:cx1="http://schemas.microsoft.com/office/drawing/2015/9/8/chartex" xmlns:cx2="http://schemas.microsoft.com/office/drawing/2015/10/21/chartex" xmlns:cx3="http://schemas.microsoft.com/office/drawing/2016/5/9/chartex" xmlns:cx4="http://schemas.microsoft.com/office/drawing/2016/5/10/chartex" xmlns:cx5="http://schemas.microsoft.com/office/drawing/2016/5/11/chartex" xmlns:cx6="http://schemas.microsoft.com/office/drawing/2016/5/12/chartex" xmlns:cx7="http://schemas.microsoft.com/office/drawing/2016/5/13/chartex" xmlns:cx8="http://schemas.microsoft.com/office/drawing/2016/5/14/chartex" xmlns:mc="http://schemas.openxmlformats.org/markup-compatibility/2006" xmlns:aink="http://schemas.microsoft.com/office/drawing/2016/ink" xmlns:am3d="http://schemas.microsoft.com/office/drawing/2017/model3d" xmlns:o="urn:schemas-microsoft-com:office:office" xmlns:r="http://schemas.openxmlformats.org/officeDocument/2006/relationships" xmlns:m="http://schemas.openxmlformats.org/officeDocument/2006/math" xmlns:v="urn:schemas-microsoft-com:vml" xmlns:wp14="http://schemas.microsoft.com/office/word/2010/wordprocessingDrawing" xmlns:wp="http://schemas.openxmlformats.org/drawingml/2006/wordprocessingDrawing" xmlns:w10="urn:schemas-microsoft-com:office:word" xmlns:w="http://schemas.openxmlformats.org/wordprocessingml/2006/main" xmlns:w14="http://schemas.microsoft.com/office/word/2010/wordml" xmlns:w15="http://schemas.microsoft.com/office/word/2012/wordml" xmlns:w16cex="http://schemas.microsoft.com/office/word/2018/wordml/cex" xmlns:w16cid="http://schemas.microsoft.com/office/word/2016/wordml/cid" xmlns:w16="http://schemas.microsoft.com/office/word/2018/wordml" xmlns:w16se="http://schemas.microsoft.com/office/word/2015/wordml/symex" xmlns:wpg="http://schemas.microsoft.com/office/word/2010/wordprocessingGroup" xmlns:wpi="http://schemas.microsoft.com/office/word/2010/wordprocessingInk" xmlns:wne="http://schemas.microsoft.com/office/word/2006/wordml" xmlns:wps="http://schemas.microsoft.com/office/word/2010/wordprocessingShape" mc:Ignorable="w14 w15 w16se w16cid w16 w16cex wp14">
+<w:numbering xmlns:wpc="http://schemas.microsoft.com/office/word/2010/wordprocessingCanvas" xmlns:cx="http://schemas.microsoft.com/office/drawing/2014/chartex" xmlns:cx1="http://schemas.microsoft.com/office/drawing/2015/9/8/chartex" xmlns:cx2="http://schemas.microsoft.com/office/drawing/2015/10/21/chartex" xmlns:cx3="http://schemas.microsoft.com/office/drawing/2016/5/9/chartex" xmlns:cx4="http://schemas.microsoft.com/office/drawing/2016/5/10/chartex" xmlns:cx5="http://schemas.microsoft.com/office/drawing/2016/5/11/chartex" xmlns:cx6="http://schemas.microsoft.com/office/drawing/2016/5/12/chartex" xmlns:cx7="http://schemas.microsoft.com/office/drawing/2016/5/13/chartex" xmlns:cx8="http://schemas.microsoft.com/office/drawing/2016/5/14/chartex" xmlns:mc="http://schemas.openxmlformats.org/markup-compatibility/2006" xmlns:aink="http://schemas.microsoft.com/office/drawing/2016/ink" xmlns:am3d="http://schemas.microsoft.com/office/drawing/2017/model3d" xmlns:o="urn:schemas-microsoft-com:office:office" xmlns:oel="http://schemas.microsoft.com/office/2019/extlst" xmlns:r="http://schemas.openxmlformats.org/officeDocument/2006/relationships" xmlns:m="http://schemas.openxmlformats.org/officeDocument/2006/math" xmlns:v="urn:schemas-microsoft-com:vml" xmlns:wp14="http://schemas.microsoft.com/office/word/2010/wordprocessingDrawing" xmlns:wp="http://schemas.openxmlformats.org/drawingml/2006/wordprocessingDrawing" xmlns:w10="urn:schemas-microsoft-com:office:word" xmlns:w="http://schemas.openxmlformats.org/wordprocessingml/2006/main" xmlns:w14="http://schemas.microsoft.com/office/word/2010/wordml" xmlns:w15="http://schemas.microsoft.com/office/word/2012/wordml" xmlns:w16cex="http://schemas.microsoft.com/office/word/2018/wordml/cex" xmlns:w16cid="http://schemas.microsoft.com/office/word/2016/wordml/cid" xmlns:w16="http://schemas.microsoft.com/office/word/2018/wordml" xmlns:w16sdtdh="http://schemas.microsoft.com/office/word/2020/wordml/sdtdatahash" xmlns:w16se="http://schemas.microsoft.com/office/word/2015/wordml/symex" xmlns:wpg="http://schemas.microsoft.com/office/word/2010/wordprocessingGroup" xmlns:wpi="http://schemas.microsoft.com/office/word/2010/wordprocessingInk" xmlns:wne="http://schemas.microsoft.com/office/word/2006/wordml" xmlns:wps="http://schemas.microsoft.com/office/word/2010/wordprocessingShape" mc:Ignorable="w14 w15 w16se w16cid w16 w16cex w16sdtdh wp14">
   <w:abstractNum w:abstractNumId="0" w15:restartNumberingAfterBreak="0">
     <w:nsid w:val="047A5F66"/>
     <w:multiLevelType w:val="hybridMultilevel"/>
@@ -8694,109 +8846,109 @@
       </w:rPr>
     </w:lvl>
   </w:abstractNum>
-  <w:num w:numId="1">
+  <w:num w:numId="1" w16cid:durableId="1105807518">
     <w:abstractNumId w:val="23"/>
   </w:num>
-  <w:num w:numId="2">
+  <w:num w:numId="2" w16cid:durableId="1628857608">
     <w:abstractNumId w:val="2"/>
   </w:num>
-  <w:num w:numId="3">
+  <w:num w:numId="3" w16cid:durableId="1423645221">
     <w:abstractNumId w:val="5"/>
   </w:num>
-  <w:num w:numId="4">
+  <w:num w:numId="4" w16cid:durableId="1861042059">
     <w:abstractNumId w:val="22"/>
   </w:num>
-  <w:num w:numId="5">
+  <w:num w:numId="5" w16cid:durableId="418673536">
     <w:abstractNumId w:val="15"/>
   </w:num>
-  <w:num w:numId="6">
+  <w:num w:numId="6" w16cid:durableId="342899996">
     <w:abstractNumId w:val="8"/>
   </w:num>
-  <w:num w:numId="7">
+  <w:num w:numId="7" w16cid:durableId="489060192">
     <w:abstractNumId w:val="18"/>
   </w:num>
-  <w:num w:numId="8">
+  <w:num w:numId="8" w16cid:durableId="627054759">
     <w:abstractNumId w:val="24"/>
   </w:num>
-  <w:num w:numId="9">
+  <w:num w:numId="9" w16cid:durableId="118962788">
     <w:abstractNumId w:val="3"/>
   </w:num>
-  <w:num w:numId="10">
+  <w:num w:numId="10" w16cid:durableId="1649817240">
     <w:abstractNumId w:val="10"/>
   </w:num>
-  <w:num w:numId="11">
+  <w:num w:numId="11" w16cid:durableId="612134485">
     <w:abstractNumId w:val="14"/>
   </w:num>
-  <w:num w:numId="12">
+  <w:num w:numId="12" w16cid:durableId="1547638888">
     <w:abstractNumId w:val="11"/>
   </w:num>
-  <w:num w:numId="13">
+  <w:num w:numId="13" w16cid:durableId="1143349233">
     <w:abstractNumId w:val="21"/>
   </w:num>
-  <w:num w:numId="14">
+  <w:num w:numId="14" w16cid:durableId="731544273">
     <w:abstractNumId w:val="20"/>
   </w:num>
-  <w:num w:numId="15">
+  <w:num w:numId="15" w16cid:durableId="1439569809">
     <w:abstractNumId w:val="2"/>
   </w:num>
-  <w:num w:numId="16">
+  <w:num w:numId="16" w16cid:durableId="1677808682">
     <w:abstractNumId w:val="23"/>
   </w:num>
-  <w:num w:numId="17">
+  <w:num w:numId="17" w16cid:durableId="687751582">
     <w:abstractNumId w:val="23"/>
   </w:num>
-  <w:num w:numId="18">
+  <w:num w:numId="18" w16cid:durableId="746263600">
     <w:abstractNumId w:val="23"/>
   </w:num>
-  <w:num w:numId="19">
+  <w:num w:numId="19" w16cid:durableId="1889224779">
     <w:abstractNumId w:val="23"/>
   </w:num>
-  <w:num w:numId="20">
+  <w:num w:numId="20" w16cid:durableId="926689026">
     <w:abstractNumId w:val="7"/>
   </w:num>
-  <w:num w:numId="21">
+  <w:num w:numId="21" w16cid:durableId="334698405">
     <w:abstractNumId w:val="23"/>
   </w:num>
-  <w:num w:numId="22">
+  <w:num w:numId="22" w16cid:durableId="1474718112">
     <w:abstractNumId w:val="23"/>
   </w:num>
-  <w:num w:numId="23">
+  <w:num w:numId="23" w16cid:durableId="1378163155">
     <w:abstractNumId w:val="2"/>
   </w:num>
-  <w:num w:numId="24">
+  <w:num w:numId="24" w16cid:durableId="122504158">
     <w:abstractNumId w:val="2"/>
   </w:num>
-  <w:num w:numId="25">
+  <w:num w:numId="25" w16cid:durableId="1721204542">
     <w:abstractNumId w:val="2"/>
   </w:num>
-  <w:num w:numId="26">
+  <w:num w:numId="26" w16cid:durableId="1700665282">
     <w:abstractNumId w:val="9"/>
   </w:num>
-  <w:num w:numId="27">
+  <w:num w:numId="27" w16cid:durableId="613024983">
     <w:abstractNumId w:val="6"/>
   </w:num>
-  <w:num w:numId="28">
+  <w:num w:numId="28" w16cid:durableId="778455326">
     <w:abstractNumId w:val="17"/>
   </w:num>
-  <w:num w:numId="29">
+  <w:num w:numId="29" w16cid:durableId="874149712">
     <w:abstractNumId w:val="16"/>
   </w:num>
-  <w:num w:numId="30">
+  <w:num w:numId="30" w16cid:durableId="191573191">
     <w:abstractNumId w:val="0"/>
   </w:num>
-  <w:num w:numId="31">
+  <w:num w:numId="31" w16cid:durableId="1704357395">
     <w:abstractNumId w:val="4"/>
   </w:num>
-  <w:num w:numId="32">
+  <w:num w:numId="32" w16cid:durableId="1445921949">
     <w:abstractNumId w:val="13"/>
   </w:num>
-  <w:num w:numId="33">
+  <w:num w:numId="33" w16cid:durableId="83112361">
     <w:abstractNumId w:val="12"/>
   </w:num>
-  <w:num w:numId="34">
+  <w:num w:numId="34" w16cid:durableId="1167593950">
     <w:abstractNumId w:val="19"/>
   </w:num>
-  <w:num w:numId="35">
+  <w:num w:numId="35" w16cid:durableId="1023676682">
     <w:abstractNumId w:val="1"/>
   </w:num>
   <w:numIdMacAtCleanup w:val="13"/>
@@ -8804,7 +8956,7 @@
 </file>
 
 <file path=word/styles.xml><?xml version="1.0" encoding="utf-8"?>
-<w:styles xmlns:mc="http://schemas.openxmlformats.org/markup-compatibility/2006" xmlns:r="http://schemas.openxmlformats.org/officeDocument/2006/relationships" xmlns:w="http://schemas.openxmlformats.org/wordprocessingml/2006/main" xmlns:w14="http://schemas.microsoft.com/office/word/2010/wordml" xmlns:w15="http://schemas.microsoft.com/office/word/2012/wordml" xmlns:w16cex="http://schemas.microsoft.com/office/word/2018/wordml/cex" xmlns:w16cid="http://schemas.microsoft.com/office/word/2016/wordml/cid" xmlns:w16="http://schemas.microsoft.com/office/word/2018/wordml" xmlns:w16se="http://schemas.microsoft.com/office/word/2015/wordml/symex" mc:Ignorable="w14 w15 w16se w16cid w16 w16cex">
+<w:styles xmlns:mc="http://schemas.openxmlformats.org/markup-compatibility/2006" xmlns:r="http://schemas.openxmlformats.org/officeDocument/2006/relationships" xmlns:w="http://schemas.openxmlformats.org/wordprocessingml/2006/main" xmlns:w14="http://schemas.microsoft.com/office/word/2010/wordml" xmlns:w15="http://schemas.microsoft.com/office/word/2012/wordml" xmlns:w16cex="http://schemas.microsoft.com/office/word/2018/wordml/cex" xmlns:w16cid="http://schemas.microsoft.com/office/word/2016/wordml/cid" xmlns:w16="http://schemas.microsoft.com/office/word/2018/wordml" xmlns:w16sdtdh="http://schemas.microsoft.com/office/word/2020/wordml/sdtdatahash" xmlns:w16se="http://schemas.microsoft.com/office/word/2015/wordml/symex" mc:Ignorable="w14 w15 w16se w16cid w16 w16cex w16sdtdh">
   <w:docDefaults>
     <w:rPrDefault>
       <w:rPr>
@@ -9993,15 +10145,6 @@
 </file>
 
 <file path=customXml/item1.xml><?xml version="1.0" encoding="utf-8"?>
-<?mso-contentType ?>
-<FormTemplates xmlns="http://schemas.microsoft.com/sharepoint/v3/contenttype/forms">
-  <Display>DocumentLibraryForm</Display>
-  <Edit>DocumentLibraryForm</Edit>
-  <New>DocumentLibraryForm</New>
-</FormTemplates>
-</file>
-
-<file path=customXml/item2.xml><?xml version="1.0" encoding="utf-8"?>
 <ct:contentTypeSchema xmlns:ct="http://schemas.microsoft.com/office/2006/metadata/contentType" xmlns:ma="http://schemas.microsoft.com/office/2006/metadata/properties/metaAttributes" ct:_="" ma:_="" ma:contentTypeName="Document" ma:contentTypeID="0x010100E529CC47EA4E614CBF50FAFAB9B8F32B" ma:contentTypeVersion="8" ma:contentTypeDescription="Crée un document." ma:contentTypeScope="" ma:versionID="f813ab756c42af8af494d6605e22e37b">
   <xsd:schema xmlns:xsd="http://www.w3.org/2001/XMLSchema" xmlns:xs="http://www.w3.org/2001/XMLSchema" xmlns:p="http://schemas.microsoft.com/office/2006/metadata/properties" xmlns:ns2="98d92101-24da-4498-9971-a24673344bd8" xmlns:ns3="dfa80de1-e9bb-4cf2-893d-d06220b3971a" targetNamespace="http://schemas.microsoft.com/office/2006/metadata/properties" ma:root="true" ma:fieldsID="808c042e6474ee35eb4b0b0b71aaa865" ns2:_="" ns3:_="">
     <xsd:import namespace="98d92101-24da-4498-9971-a24673344bd8"/>
@@ -10178,7 +10321,20 @@
 </ct:contentTypeSchema>
 </file>
 
+<file path=customXml/item2.xml><?xml version="1.0" encoding="utf-8"?>
+<?mso-contentType ?>
+<FormTemplates xmlns="http://schemas.microsoft.com/sharepoint/v3/contenttype/forms">
+  <Display>DocumentLibraryForm</Display>
+  <Edit>DocumentLibraryForm</Edit>
+  <New>DocumentLibraryForm</New>
+</FormTemplates>
+</file>
+
 <file path=customXml/item3.xml><?xml version="1.0" encoding="utf-8"?>
+<b:Sources xmlns:b="http://schemas.openxmlformats.org/officeDocument/2006/bibliography" xmlns="http://schemas.openxmlformats.org/officeDocument/2006/bibliography" SelectedStyle="\APASixthEditionOfficeOnline.xsl" StyleName="APA" Version="6"/>
+</file>
+
+<file path=customXml/item4.xml><?xml version="1.0" encoding="utf-8"?>
 <p:properties xmlns:p="http://schemas.microsoft.com/office/2006/metadata/properties" xmlns:xsi="http://www.w3.org/2001/XMLSchema-instance" xmlns:pc="http://schemas.microsoft.com/office/infopath/2007/PartnerControls">
   <documentManagement>
     <TaxCatchAll xmlns="dfa80de1-e9bb-4cf2-893d-d06220b3971a" xsi:nil="true"/>
@@ -10189,19 +10345,7 @@
 </p:properties>
 </file>
 
-<file path=customXml/item4.xml><?xml version="1.0" encoding="utf-8"?>
-<b:Sources xmlns:b="http://schemas.openxmlformats.org/officeDocument/2006/bibliography" xmlns="http://schemas.openxmlformats.org/officeDocument/2006/bibliography" SelectedStyle="\APASixthEditionOfficeOnline.xsl" StyleName="APA" Version="6"/>
-</file>
-
 <file path=customXml/itemProps1.xml><?xml version="1.0" encoding="utf-8"?>
-<ds:datastoreItem xmlns:ds="http://schemas.openxmlformats.org/officeDocument/2006/customXml" ds:itemID="{E5D04750-DEB0-4A48-8874-419D87A58A58}">
-  <ds:schemaRefs>
-    <ds:schemaRef ds:uri="http://schemas.microsoft.com/sharepoint/v3/contenttype/forms"/>
-  </ds:schemaRefs>
-</ds:datastoreItem>
-</file>
-
-<file path=customXml/itemProps2.xml><?xml version="1.0" encoding="utf-8"?>
 <ds:datastoreItem xmlns:ds="http://schemas.openxmlformats.org/officeDocument/2006/customXml" ds:itemID="{77E804A3-4F67-4514-9953-17884201287B}">
   <ds:schemaRefs>
     <ds:schemaRef ds:uri="http://schemas.microsoft.com/office/2006/metadata/contentType"/>
@@ -10220,7 +10364,23 @@
 </ds:datastoreItem>
 </file>
 
+<file path=customXml/itemProps2.xml><?xml version="1.0" encoding="utf-8"?>
+<ds:datastoreItem xmlns:ds="http://schemas.openxmlformats.org/officeDocument/2006/customXml" ds:itemID="{E5D04750-DEB0-4A48-8874-419D87A58A58}">
+  <ds:schemaRefs>
+    <ds:schemaRef ds:uri="http://schemas.microsoft.com/sharepoint/v3/contenttype/forms"/>
+  </ds:schemaRefs>
+</ds:datastoreItem>
+</file>
+
 <file path=customXml/itemProps3.xml><?xml version="1.0" encoding="utf-8"?>
+<ds:datastoreItem xmlns:ds="http://schemas.openxmlformats.org/officeDocument/2006/customXml" ds:itemID="{54FD5CD5-ABFB-43A7-B56E-8CF79D38E909}">
+  <ds:schemaRefs>
+    <ds:schemaRef ds:uri="http://schemas.openxmlformats.org/officeDocument/2006/bibliography"/>
+  </ds:schemaRefs>
+</ds:datastoreItem>
+</file>
+
+<file path=customXml/itemProps4.xml><?xml version="1.0" encoding="utf-8"?>
 <ds:datastoreItem xmlns:ds="http://schemas.openxmlformats.org/officeDocument/2006/customXml" ds:itemID="{C67345A5-5E60-44B5-BB2F-AEFC3A6BDAB4}">
   <ds:schemaRefs>
     <ds:schemaRef ds:uri="http://schemas.microsoft.com/office/2006/metadata/properties"/>
@@ -10229,12 +10389,4 @@
     <ds:schemaRef ds:uri="98d92101-24da-4498-9971-a24673344bd8"/>
   </ds:schemaRefs>
 </ds:datastoreItem>
-</file>
-
-<file path=customXml/itemProps4.xml><?xml version="1.0" encoding="utf-8"?>
-<ds:datastoreItem xmlns:ds="http://schemas.openxmlformats.org/officeDocument/2006/customXml" ds:itemID="{54FD5CD5-ABFB-43A7-B56E-8CF79D38E909}">
-  <ds:schemaRefs>
-    <ds:schemaRef ds:uri="http://schemas.openxmlformats.org/officeDocument/2006/bibliography"/>
-  </ds:schemaRefs>
-</ds:datastoreItem>
 </file>
</xml_diff>

<commit_message>
finalisation de la documentation de projet
</commit_message>
<xml_diff>
--- a/Fichiers/Documentation Projet.docx
+++ b/Fichiers/Documentation Projet.docx
@@ -76,7 +76,7 @@
               </wp:anchor>
             </w:drawing>
           </mc:Choice>
-          <mc:Fallback xmlns:oel="http://schemas.microsoft.com/office/2019/extlst" xmlns:w16sdtdh="http://schemas.microsoft.com/office/word/2020/wordml/sdtdatahash">
+          <mc:Fallback xmlns:w16sdtdh="http://schemas.microsoft.com/office/word/2020/wordml/sdtdatahash" xmlns:oel="http://schemas.microsoft.com/office/2019/extlst">
             <w:pict>
               <v:shapetype w14:anchorId="4B4F0445" id="_x0000_t5" coordsize="21600,21600" o:spt="5" adj="10800" path="m@0,l,21600r21600,xe">
                 <v:stroke joinstyle="miter"/>
@@ -242,7 +242,7 @@
               </wp:anchor>
             </w:drawing>
           </mc:Choice>
-          <mc:Fallback xmlns:oel="http://schemas.microsoft.com/office/2019/extlst" xmlns:w16sdtdh="http://schemas.microsoft.com/office/word/2020/wordml/sdtdatahash">
+          <mc:Fallback xmlns:w16sdtdh="http://schemas.microsoft.com/office/word/2020/wordml/sdtdatahash" xmlns:oel="http://schemas.microsoft.com/office/2019/extlst">
             <w:pict>
               <v:rect w14:anchorId="6A559F09" id="Rectangle 19" o:spid="_x0000_s1026" style="position:absolute;margin-left:-89.65pt;margin-top:27.95pt;width:615pt;height:225.75pt;z-index:251666431;visibility:visible;mso-wrap-style:square;mso-width-percent:0;mso-height-percent:0;mso-wrap-distance-left:9pt;mso-wrap-distance-top:0;mso-wrap-distance-right:9pt;mso-wrap-distance-bottom:0;mso-position-horizontal:absolute;mso-position-horizontal-relative:text;mso-position-vertical:absolute;mso-position-vertical-relative:text;mso-width-percent:0;mso-height-percent:0;mso-width-relative:margin;mso-height-relative:margin;v-text-anchor:middle" o:gfxdata="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" fillcolor="black [3213]" strokecolor="#1f3763 [1604]" strokeweight="1pt">
                 <v:shadow on="t" type="perspective" color="#4472c4 [3204]" offset="0,3pt" matrix="66847f,,,66847f"/>
@@ -315,7 +315,7 @@
               </wp:anchor>
             </w:drawing>
           </mc:Choice>
-          <mc:Fallback xmlns:oel="http://schemas.microsoft.com/office/2019/extlst" xmlns:w16sdtdh="http://schemas.microsoft.com/office/word/2020/wordml/sdtdatahash">
+          <mc:Fallback xmlns:w16sdtdh="http://schemas.microsoft.com/office/word/2020/wordml/sdtdatahash" xmlns:oel="http://schemas.microsoft.com/office/2019/extlst">
             <w:pict>
               <v:shape w14:anchorId="45CFF77B" id="Triangle isocèle 21" o:spid="_x0000_s1026" type="#_x0000_t5" style="position:absolute;margin-left:-410.65pt;margin-top:197.4pt;width:636.75pt;height:453pt;flip:y;z-index:251667199;visibility:visible;mso-wrap-style:square;mso-width-percent:0;mso-height-percent:0;mso-wrap-distance-left:9pt;mso-wrap-distance-top:0;mso-wrap-distance-right:9pt;mso-wrap-distance-bottom:0;mso-position-horizontal:absolute;mso-position-horizontal-relative:text;mso-position-vertical:absolute;mso-position-vertical-relative:text;mso-width-percent:0;mso-height-percent:0;mso-width-relative:margin;mso-height-relative:margin;v-text-anchor:middle" o:gfxdata="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" fillcolor="black [3200]" strokecolor="black [1600]" strokeweight="1pt"/>
             </w:pict>
@@ -513,7 +513,7 @@
                 <v:stroke joinstyle="miter"/>
                 <v:path gradientshapeok="t" o:connecttype="rect"/>
               </v:shapetype>
-              <v:shape id="Zone de texte 2" o:spid="_x0000_s1026" type="#_x0000_t202" style="position:absolute;margin-left:0;margin-top:44.95pt;width:455.25pt;height:110.6pt;z-index:251667456;visibility:visible;mso-wrap-style:square;mso-width-percent:0;mso-height-percent:200;mso-wrap-distance-left:9pt;mso-wrap-distance-top:3.6pt;mso-wrap-distance-right:9pt;mso-wrap-distance-bottom:3.6pt;mso-position-horizontal:left;mso-position-horizontal-relative:margin;mso-position-vertical:absolute;mso-position-vertical-relative:text;mso-width-percent:0;mso-height-percent:200;mso-width-relative:margin;mso-height-relative:margin;v-text-anchor:top" o:gfxdata="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" filled="f" stroked="f">
+              <v:shape id="Zone de texte 2" o:spid="_x0000_s1026" type="#_x0000_t202" style="position:absolute;left:0;text-align:left;margin-left:0;margin-top:44.95pt;width:455.25pt;height:110.6pt;z-index:251667456;visibility:visible;mso-wrap-style:square;mso-width-percent:0;mso-height-percent:200;mso-wrap-distance-left:9pt;mso-wrap-distance-top:3.6pt;mso-wrap-distance-right:9pt;mso-wrap-distance-bottom:3.6pt;mso-position-horizontal:left;mso-position-horizontal-relative:margin;mso-position-vertical:absolute;mso-position-vertical-relative:text;mso-width-percent:0;mso-height-percent:200;mso-width-relative:margin;mso-height-relative:margin;v-text-anchor:top" o:gfxdata="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" filled="f" stroked="f">
                 <v:shadow on="t" type="perspective" color="black" opacity="28270f" offset="0,4pt" matrix="66847f,,,66847f"/>
                 <v:textbox style="mso-fit-shape-to-text:t">
                   <w:txbxContent>
@@ -1628,21 +1628,45 @@
         <w:rPr>
           <w:szCs w:val="14"/>
         </w:rPr>
-        <w:t xml:space="preserve">du joueur avec les flèches directionnelles du clavier, des ennemis qui nous tireront dessus, un nombre de vie, un score et </w:t>
-      </w:r>
-      <w:proofErr w:type="gramStart"/>
+        <w:t>du joueur avec les flèches directionnelles du clavier, des ennemis qui nous tireront dessus, un nombre de vie, un score et des obstacle</w:t>
+      </w:r>
       <w:r>
         <w:rPr>
           <w:szCs w:val="14"/>
         </w:rPr>
-        <w:t>des obstacle</w:t>
-      </w:r>
-      <w:proofErr w:type="gramEnd"/>
+        <w:t>s</w:t>
+      </w:r>
       <w:r>
         <w:rPr>
           <w:szCs w:val="14"/>
         </w:rPr>
-        <w:t xml:space="preserve"> permettant de nous protéger.</w:t>
+        <w:t xml:space="preserve"> permettant de nous protéger</w:t>
+      </w:r>
+      <w:r>
+        <w:rPr>
+          <w:szCs w:val="14"/>
+        </w:rPr>
+        <w:t xml:space="preserve">, </w:t>
+      </w:r>
+      <w:proofErr w:type="gramStart"/>
+      <w:r>
+        <w:rPr>
+          <w:szCs w:val="14"/>
+        </w:rPr>
+        <w:t>un menu option</w:t>
+      </w:r>
+      <w:proofErr w:type="gramEnd"/>
+      <w:r>
+        <w:rPr>
+          <w:szCs w:val="14"/>
+        </w:rPr>
+        <w:t xml:space="preserve"> qui nous permettra de changer de difficulté ou d’enlever le son du jeu</w:t>
+      </w:r>
+      <w:r>
+        <w:rPr>
+          <w:szCs w:val="14"/>
+        </w:rPr>
+        <w:t>.</w:t>
       </w:r>
     </w:p>
     <w:p>
@@ -1712,13 +1736,8 @@
           <w:numId w:val="0"/>
         </w:numPr>
       </w:pPr>
-      <w:proofErr w:type="gramStart"/>
-      <w:r>
-        <w:t>Story:</w:t>
-      </w:r>
-      <w:proofErr w:type="gramEnd"/>
-      <w:r>
-        <w:t xml:space="preserve"> Menu principal</w:t>
+      <w:r>
+        <w:t>Story: Menu principal</w:t>
       </w:r>
     </w:p>
     <w:p>
@@ -2214,7 +2233,7 @@
               </wp:anchor>
             </w:drawing>
           </mc:Choice>
-          <mc:Fallback xmlns:oel="http://schemas.microsoft.com/office/2019/extlst" xmlns:w16sdtdh="http://schemas.microsoft.com/office/word/2020/wordml/sdtdatahash">
+          <mc:Fallback xmlns:w16sdtdh="http://schemas.microsoft.com/office/word/2020/wordml/sdtdatahash" xmlns:oel="http://schemas.microsoft.com/office/2019/extlst">
             <w:pict>
               <v:shapetype w14:anchorId="37FD737E" id="_x0000_t13" coordsize="21600,21600" o:spt="13" adj="16200,5400" path="m@0,l@0@1,0@1,0@2@0@2@0,21600,21600,10800xe">
                 <v:stroke joinstyle="miter"/>
@@ -2302,7 +2321,7 @@
               </wp:anchor>
             </w:drawing>
           </mc:Choice>
-          <mc:Fallback xmlns:oel="http://schemas.microsoft.com/office/2019/extlst" xmlns:w16sdtdh="http://schemas.microsoft.com/office/word/2020/wordml/sdtdatahash">
+          <mc:Fallback xmlns:w16sdtdh="http://schemas.microsoft.com/office/word/2020/wordml/sdtdatahash" xmlns:oel="http://schemas.microsoft.com/office/2019/extlst">
             <w:pict>
               <v:line w14:anchorId="2A2207C3" id="Connecteur droit 4" o:spid="_x0000_s1026" style="position:absolute;z-index:251660288;visibility:visible;mso-wrap-style:square;mso-width-percent:0;mso-height-percent:0;mso-wrap-distance-left:9pt;mso-wrap-distance-top:0;mso-wrap-distance-right:9pt;mso-wrap-distance-bottom:0;mso-position-horizontal:absolute;mso-position-horizontal-relative:text;mso-position-vertical:absolute;mso-position-vertical-relative:text;mso-width-percent:0;mso-height-percent:0;mso-width-relative:margin;mso-height-relative:margin" from="12.75pt,229.65pt" to="125.25pt,229.65pt" o:gfxdata="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" strokecolor="red" strokeweight="3pt">
                 <v:stroke joinstyle="miter"/>
@@ -2370,7 +2389,7 @@
               </wp:anchor>
             </w:drawing>
           </mc:Choice>
-          <mc:Fallback xmlns:oel="http://schemas.microsoft.com/office/2019/extlst" xmlns:w16sdtdh="http://schemas.microsoft.com/office/word/2020/wordml/sdtdatahash">
+          <mc:Fallback xmlns:w16sdtdh="http://schemas.microsoft.com/office/word/2020/wordml/sdtdatahash" xmlns:oel="http://schemas.microsoft.com/office/2019/extlst">
             <w:pict>
               <v:line w14:anchorId="06CC0C28" id="Connecteur droit 3" o:spid="_x0000_s1026" style="position:absolute;z-index:251659264;visibility:visible;mso-wrap-style:square;mso-wrap-distance-left:9pt;mso-wrap-distance-top:0;mso-wrap-distance-right:9pt;mso-wrap-distance-bottom:0;mso-position-horizontal:absolute;mso-position-horizontal-relative:text;mso-position-vertical:absolute;mso-position-vertical-relative:text" from="1in,100.65pt" to="128.25pt,101.4pt" o:gfxdata="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" strokecolor="red" strokeweight="3pt">
                 <v:stroke joinstyle="miter"/>
@@ -2513,19 +2532,7 @@
         </w:numPr>
       </w:pPr>
       <w:r>
-        <w:t xml:space="preserve">Le joueur entre </w:t>
-      </w:r>
-      <w:r>
-        <w:t>moins</w:t>
-      </w:r>
-      <w:r>
-        <w:t xml:space="preserve"> de </w:t>
-      </w:r>
-      <w:r>
-        <w:t>3</w:t>
-      </w:r>
-      <w:r>
-        <w:t xml:space="preserve"> caractères, il presse « enter », un message d’erreur apparaît et on demande de réintroduire le pseudo.</w:t>
+        <w:t>Le joueur entre moins de 3 caractères, il presse « enter », un message d’erreur apparaît et on demande de réintroduire le pseudo.</w:t>
       </w:r>
     </w:p>
     <w:p>
@@ -2537,10 +2544,7 @@
         </w:numPr>
       </w:pPr>
       <w:r>
-        <w:t>Le joueur entre des caractères autre qu’alphabétique, numérique ou le symbole « _ »</w:t>
-      </w:r>
-      <w:r>
-        <w:t>, il presse « enter », un message d’erreur apparaît et on demande de réintroduire le pseudo.</w:t>
+        <w:t>Le joueur entre des caractères autre qu’alphabétique, numérique ou le symbole « _ », il presse « enter », un message d’erreur apparaît et on demande de réintroduire le pseudo.</w:t>
       </w:r>
     </w:p>
     <w:p>
@@ -3383,7 +3387,7 @@
               </wp:anchor>
             </w:drawing>
           </mc:Choice>
-          <mc:Fallback xmlns:oel="http://schemas.microsoft.com/office/2019/extlst" xmlns:w16sdtdh="http://schemas.microsoft.com/office/word/2020/wordml/sdtdatahash">
+          <mc:Fallback xmlns:w16sdtdh="http://schemas.microsoft.com/office/word/2020/wordml/sdtdatahash" xmlns:oel="http://schemas.microsoft.com/office/2019/extlst">
             <w:pict>
               <v:oval w14:anchorId="4576BC34" id="Ellipse 8" o:spid="_x0000_s1026" style="position:absolute;margin-left:-50.25pt;margin-top:13pt;width:410.25pt;height:63pt;z-index:251663360;visibility:visible;mso-wrap-style:square;mso-height-percent:0;mso-wrap-distance-left:9pt;mso-wrap-distance-top:0;mso-wrap-distance-right:9pt;mso-wrap-distance-bottom:0;mso-position-horizontal:absolute;mso-position-horizontal-relative:text;mso-position-vertical:absolute;mso-position-vertical-relative:text;mso-height-percent:0;mso-height-relative:margin;v-text-anchor:middle" o:gfxdata="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" filled="f" strokecolor="red" strokeweight="4.5pt">
                 <v:stroke joinstyle="miter"/>
@@ -3693,7 +3697,7 @@
               </wp:anchor>
             </w:drawing>
           </mc:Choice>
-          <mc:Fallback xmlns:oel="http://schemas.microsoft.com/office/2019/extlst" xmlns:w16sdtdh="http://schemas.microsoft.com/office/word/2020/wordml/sdtdatahash">
+          <mc:Fallback xmlns:w16sdtdh="http://schemas.microsoft.com/office/word/2020/wordml/sdtdatahash" xmlns:oel="http://schemas.microsoft.com/office/2019/extlst">
             <w:pict>
               <v:shape w14:anchorId="63C17EFB" id="Flèche : droite 10" o:spid="_x0000_s1026" type="#_x0000_t13" style="position:absolute;margin-left:-22.5pt;margin-top:251.3pt;width:42.75pt;height:21.75pt;z-index:251664384;visibility:visible;mso-wrap-style:square;mso-wrap-distance-left:9pt;mso-wrap-distance-top:0;mso-wrap-distance-right:9pt;mso-wrap-distance-bottom:0;mso-position-horizontal:absolute;mso-position-horizontal-relative:text;mso-position-vertical:absolute;mso-position-vertical-relative:text;v-text-anchor:middle" o:gfxdata="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" adj="16105" fillcolor="black [3200]" strokecolor="black [1600]" strokeweight="1pt"/>
             </w:pict>
@@ -4737,6 +4741,17 @@
         </w:drawing>
       </w:r>
     </w:p>
+    <w:p/>
+    <w:p>
+      <w:r>
+        <w:t xml:space="preserve">Le diagramme correspond assez bien au code mise à part le fait que mon code ne contient pas de son et donc toutes les actions faisant référence au son sont fausses. </w:t>
+      </w:r>
+    </w:p>
+    <w:p/>
+    <w:p/>
+    <w:p/>
+    <w:p/>
+    <w:p/>
     <w:p>
       <w:r>
         <w:rPr>
@@ -4790,15 +4805,20 @@
     </w:p>
     <w:p>
       <w:r>
+        <w:t>Le Diagramme correspond assez bien au code mais encore une fois, mon application ne contient pas de son donc toutes les actions faisant référence au son sont fausses.</w:t>
+      </w:r>
+    </w:p>
+    <w:p>
+      <w:r>
         <w:rPr>
           <w:noProof/>
         </w:rPr>
         <w:lastRenderedPageBreak/>
         <w:drawing>
-          <wp:inline distT="0" distB="0" distL="0" distR="0" wp14:anchorId="2BB272A2" wp14:editId="3D5280BF">
-            <wp:extent cx="5759450" cy="3892550"/>
-            <wp:effectExtent l="0" t="0" r="0" b="0"/>
-            <wp:docPr id="15" name="Graphique 15"/>
+          <wp:inline distT="0" distB="0" distL="0" distR="0" wp14:anchorId="3C97A146" wp14:editId="61E0F6D8">
+            <wp:extent cx="5748655" cy="5041265"/>
+            <wp:effectExtent l="0" t="0" r="4445" b="6985"/>
+            <wp:docPr id="23" name="Image 23"/>
             <wp:cNvGraphicFramePr>
               <a:graphicFrameLocks xmlns:a="http://schemas.openxmlformats.org/drawingml/2006/main" noChangeAspect="1"/>
             </wp:cNvGraphicFramePr>
@@ -4806,8 +4826,10 @@
               <a:graphicData uri="http://schemas.openxmlformats.org/drawingml/2006/picture">
                 <pic:pic xmlns:pic="http://schemas.openxmlformats.org/drawingml/2006/picture">
                   <pic:nvPicPr>
-                    <pic:cNvPr id="15" name="Graphique 15"/>
-                    <pic:cNvPicPr/>
+                    <pic:cNvPr id="0" name="Picture 2"/>
+                    <pic:cNvPicPr>
+                      <a:picLocks noChangeAspect="1" noChangeArrowheads="1"/>
+                    </pic:cNvPicPr>
                   </pic:nvPicPr>
                   <pic:blipFill>
                     <a:blip r:embed="rId23" cstate="print">
@@ -4815,23 +4837,25 @@
                         <a:ext uri="{28A0092B-C50C-407E-A947-70E740481C1C}">
                           <a14:useLocalDpi xmlns:a14="http://schemas.microsoft.com/office/drawing/2010/main" val="0"/>
                         </a:ext>
-                        <a:ext uri="{96DAC541-7B7A-43D3-8B79-37D633B846F1}">
-                          <asvg:svgBlip xmlns:asvg="http://schemas.microsoft.com/office/drawing/2016/SVG/main" r:embed="rId24"/>
-                        </a:ext>
                       </a:extLst>
                     </a:blip>
+                    <a:srcRect/>
                     <a:stretch>
                       <a:fillRect/>
                     </a:stretch>
                   </pic:blipFill>
-                  <pic:spPr>
+                  <pic:spPr bwMode="auto">
                     <a:xfrm>
                       <a:off x="0" y="0"/>
-                      <a:ext cx="5759450" cy="3892550"/>
+                      <a:ext cx="5748655" cy="5041265"/>
                     </a:xfrm>
                     <a:prstGeom prst="rect">
                       <a:avLst/>
                     </a:prstGeom>
+                    <a:noFill/>
+                    <a:ln>
+                      <a:noFill/>
+                    </a:ln>
                   </pic:spPr>
                 </pic:pic>
               </a:graphicData>
@@ -4841,6 +4865,7 @@
       </w:r>
     </w:p>
     <w:p/>
+    <w:p/>
     <w:p>
       <w:pPr>
         <w:pStyle w:val="Titre1"/>
@@ -4856,45 +4881,10 @@
         <w:t>Les ordinateurs utilisés sont les PC fourni à l’ETML ainsi que mon ordinateur personnel</w:t>
       </w:r>
       <w:r>
-        <w:t xml:space="preserve"> (CPU : </w:t>
-      </w:r>
-      <w:proofErr w:type="spellStart"/>
-      <w:r>
-        <w:t>Inte</w:t>
-      </w:r>
-      <w:proofErr w:type="spellEnd"/>
-      <w:r>
         <w:t xml:space="preserve"> </w:t>
       </w:r>
-      <w:proofErr w:type="spellStart"/>
-      <w:r>
-        <w:t>Core</w:t>
-      </w:r>
-      <w:proofErr w:type="spellEnd"/>
-      <w:r>
-        <w:t xml:space="preserve"> i5 7600K, GPU : </w:t>
-      </w:r>
-      <w:proofErr w:type="spellStart"/>
-      <w:r>
-        <w:t>Geforce</w:t>
-      </w:r>
-      <w:proofErr w:type="spellEnd"/>
-      <w:r>
-        <w:t xml:space="preserve"> GTX 1660ti, Mémoire vive :  48goRam, Carte mère : MSI Z370 Gaming pro </w:t>
-      </w:r>
-      <w:proofErr w:type="spellStart"/>
-      <w:r>
-        <w:t>carbon</w:t>
-      </w:r>
-      <w:proofErr w:type="spellEnd"/>
-      <w:r>
-        <w:t>, écran : AOC G2490VXA</w:t>
-      </w:r>
-      <w:r>
-        <w:t xml:space="preserve"> 144hz 24’’</w:t>
-      </w:r>
-      <w:r>
-        <w:t>)</w:t>
+      <w:r>
+        <w:t>avec un écran 24 Pouces</w:t>
       </w:r>
       <w:r>
         <w:t xml:space="preserve"> sous le système d’exploitation Windows 10.</w:t>
@@ -4902,22 +4892,16 @@
     </w:p>
     <w:p>
       <w:r>
-        <w:t xml:space="preserve">Le projet est réalisé à l’aide du logiciel « Visual studio 2022 ». Les Diagrammes sont réalisés avec le site web </w:t>
-      </w:r>
-      <w:hyperlink r:id="rId25" w:history="1">
-        <w:proofErr w:type="spellStart"/>
-        <w:r>
-          <w:rPr>
-            <w:rStyle w:val="Lienhypertexte"/>
-          </w:rPr>
-          <w:t>LucidApp</w:t>
-        </w:r>
-        <w:proofErr w:type="spellEnd"/>
-      </w:hyperlink>
-      <w:r>
-        <w:t>. La documentation a été réalisée avec l’application Word.</w:t>
-      </w:r>
-    </w:p>
+        <w:t>Le projet est réalisé à l’aide du logiciel « Visual studio 2022 ».</w:t>
+      </w:r>
+    </w:p>
+    <w:p>
+      <w:r>
+        <w:t xml:space="preserve">Le projet est en C# et utilise le Framework : .NET Framework 4.7.2 </w:t>
+      </w:r>
+    </w:p>
+    <w:p/>
+    <w:p/>
     <w:p>
       <w:pPr>
         <w:pStyle w:val="Retraitnormal1"/>
@@ -4925,7 +4909,6 @@
           <w:ilvl w:val="0"/>
           <w:numId w:val="0"/>
         </w:numPr>
-        <w:ind w:left="360"/>
         <w:rPr>
           <w:rFonts w:ascii="Arial" w:hAnsi="Arial" w:cs="Arial"/>
           <w:i/>
@@ -5613,7 +5596,7 @@
                     <pic:cNvPicPr/>
                   </pic:nvPicPr>
                   <pic:blipFill>
-                    <a:blip r:embed="rId26"/>
+                    <a:blip r:embed="rId24"/>
                     <a:stretch>
                       <a:fillRect/>
                     </a:stretch>
@@ -5654,6 +5637,23 @@
         <w:t xml:space="preserve">  </w:t>
       </w:r>
     </w:p>
+    <w:p/>
+    <w:p>
+      <w:r>
+        <w:t>Le son est manquant.</w:t>
+      </w:r>
+    </w:p>
+    <w:p>
+      <w:r>
+        <w:t xml:space="preserve">Pas de menu Pause comme annoncé dans les </w:t>
+      </w:r>
+      <w:proofErr w:type="spellStart"/>
+      <w:r>
+        <w:t>UserStories</w:t>
+      </w:r>
+      <w:proofErr w:type="spellEnd"/>
+    </w:p>
+    <w:p/>
     <w:p>
       <w:pPr>
         <w:ind w:left="426"/>
@@ -5665,6 +5665,14 @@
     </w:p>
     <w:p>
       <w:pPr>
+        <w:ind w:left="426"/>
+        <w:rPr>
+          <w:i/>
+        </w:rPr>
+      </w:pPr>
+    </w:p>
+    <w:p>
+      <w:pPr>
         <w:pStyle w:val="Titre1"/>
         <w:tabs>
           <w:tab w:val="num" w:pos="360"/>
@@ -5707,6 +5715,24 @@
       </w:r>
       <w:r>
         <w:t>avec tableau d’avancement</w:t>
+      </w:r>
+      <w:r>
+        <w:t>.</w:t>
+      </w:r>
+    </w:p>
+    <w:p>
+      <w:r>
+        <w:t>Livrable 4 : Beta 2, Rapport avec tableau d’avancement.</w:t>
+      </w:r>
+    </w:p>
+    <w:p>
+      <w:r>
+        <w:t>Livrable 5 : Version 1.0 du code.</w:t>
+      </w:r>
+    </w:p>
+    <w:p>
+      <w:r>
+        <w:t>Livrable 6 : Documentation final.</w:t>
       </w:r>
     </w:p>
     <w:p>
@@ -5749,6 +5775,60 @@
         <w:pStyle w:val="En-tte"/>
         <w:ind w:left="357"/>
       </w:pPr>
+      <w:r>
+        <w:t xml:space="preserve">Le projet était intéressant à produire, le fait que l’on code un jeu rend l’exercice plus motivant et plus envieux. </w:t>
+      </w:r>
+    </w:p>
+    <w:p>
+      <w:pPr>
+        <w:pStyle w:val="En-tte"/>
+        <w:ind w:left="357"/>
+      </w:pPr>
+    </w:p>
+    <w:p>
+      <w:pPr>
+        <w:pStyle w:val="En-tte"/>
+        <w:ind w:left="357"/>
+      </w:pPr>
+      <w:r>
+        <w:t xml:space="preserve">Ce projet a permis de mettre en pratique ce que l’on a appris parallèlement durant les modules 226A et 226B. Le projet est complet et compliqué sans être impossible à finir pour notre niveau. </w:t>
+      </w:r>
+    </w:p>
+    <w:p>
+      <w:pPr>
+        <w:pStyle w:val="En-tte"/>
+        <w:ind w:left="357"/>
+      </w:pPr>
+    </w:p>
+    <w:p>
+      <w:pPr>
+        <w:pStyle w:val="En-tte"/>
+        <w:ind w:left="357"/>
+      </w:pPr>
+      <w:r>
+        <w:t xml:space="preserve">J’ai beaucoup appris sur la gestion de projet solo. </w:t>
+      </w:r>
+    </w:p>
+    <w:p>
+      <w:pPr>
+        <w:pStyle w:val="En-tte"/>
+        <w:ind w:left="357"/>
+      </w:pPr>
+    </w:p>
+    <w:p>
+      <w:pPr>
+        <w:pStyle w:val="En-tte"/>
+        <w:ind w:left="357"/>
+      </w:pPr>
+      <w:r>
+        <w:t xml:space="preserve">Le temps accordé était suffisant même si je trouve que nous avons passé trop de temps sur de la documentation ainsi que de la préparation ce qui a laissé peu de temps en classe pour finir le projet dans les temps. </w:t>
+      </w:r>
+    </w:p>
+    <w:p>
+      <w:pPr>
+        <w:pStyle w:val="En-tte"/>
+        <w:ind w:left="357"/>
+      </w:pPr>
     </w:p>
     <w:p>
       <w:pPr>
@@ -5760,8 +5840,12 @@
       </w:pPr>
     </w:p>
     <w:sectPr>
-      <w:headerReference w:type="default" r:id="rId27"/>
+      <w:headerReference w:type="even" r:id="rId25"/>
+      <w:headerReference w:type="default" r:id="rId26"/>
+      <w:footerReference w:type="even" r:id="rId27"/>
       <w:footerReference w:type="default" r:id="rId28"/>
+      <w:headerReference w:type="first" r:id="rId29"/>
+      <w:footerReference w:type="first" r:id="rId30"/>
       <w:pgSz w:w="11906" w:h="16838" w:code="9"/>
       <w:pgMar w:top="1418" w:right="1418" w:bottom="1418" w:left="1418" w:header="720" w:footer="720" w:gutter="0"/>
       <w:cols w:space="720"/>
@@ -5795,6 +5879,16 @@
   <w:p>
     <w:pPr>
       <w:pStyle w:val="Pieddepage"/>
+    </w:pPr>
+  </w:p>
+</w:ftr>
+</file>
+
+<file path=word/footer2.xml><?xml version="1.0" encoding="utf-8"?>
+<w:ftr xmlns:wpc="http://schemas.microsoft.com/office/word/2010/wordprocessingCanvas" xmlns:cx="http://schemas.microsoft.com/office/drawing/2014/chartex" xmlns:cx1="http://schemas.microsoft.com/office/drawing/2015/9/8/chartex" xmlns:cx2="http://schemas.microsoft.com/office/drawing/2015/10/21/chartex" xmlns:cx3="http://schemas.microsoft.com/office/drawing/2016/5/9/chartex" xmlns:cx4="http://schemas.microsoft.com/office/drawing/2016/5/10/chartex" xmlns:cx5="http://schemas.microsoft.com/office/drawing/2016/5/11/chartex" xmlns:cx6="http://schemas.microsoft.com/office/drawing/2016/5/12/chartex" xmlns:cx7="http://schemas.microsoft.com/office/drawing/2016/5/13/chartex" xmlns:cx8="http://schemas.microsoft.com/office/drawing/2016/5/14/chartex" xmlns:mc="http://schemas.openxmlformats.org/markup-compatibility/2006" xmlns:aink="http://schemas.microsoft.com/office/drawing/2016/ink" xmlns:am3d="http://schemas.microsoft.com/office/drawing/2017/model3d" xmlns:o="urn:schemas-microsoft-com:office:office" xmlns:r="http://schemas.openxmlformats.org/officeDocument/2006/relationships" xmlns:m="http://schemas.openxmlformats.org/officeDocument/2006/math" xmlns:v="urn:schemas-microsoft-com:vml" xmlns:wp14="http://schemas.microsoft.com/office/word/2010/wordprocessingDrawing" xmlns:wp="http://schemas.openxmlformats.org/drawingml/2006/wordprocessingDrawing" xmlns:w10="urn:schemas-microsoft-com:office:word" xmlns:w="http://schemas.openxmlformats.org/wordprocessingml/2006/main" xmlns:w14="http://schemas.microsoft.com/office/word/2010/wordml" xmlns:w15="http://schemas.microsoft.com/office/word/2012/wordml" xmlns:w16cex="http://schemas.microsoft.com/office/word/2018/wordml/cex" xmlns:w16cid="http://schemas.microsoft.com/office/word/2016/wordml/cid" xmlns:w16="http://schemas.microsoft.com/office/word/2018/wordml" xmlns:w16se="http://schemas.microsoft.com/office/word/2015/wordml/symex" xmlns:wpg="http://schemas.microsoft.com/office/word/2010/wordprocessingGroup" xmlns:wpi="http://schemas.microsoft.com/office/word/2010/wordprocessingInk" xmlns:wne="http://schemas.microsoft.com/office/word/2006/wordml" xmlns:wps="http://schemas.microsoft.com/office/word/2010/wordprocessingShape" mc:Ignorable="w14 w15 w16se w16cid w16 w16cex wp14">
+  <w:p>
+    <w:pPr>
+      <w:pStyle w:val="Pieddepage"/>
       <w:pBdr>
         <w:top w:val="single" w:sz="4" w:space="1" w:color="auto"/>
       </w:pBdr>
@@ -5853,6 +5947,16 @@
       </w:rPr>
       <w:tab/>
     </w:r>
+  </w:p>
+</w:ftr>
+</file>
+
+<file path=word/footer3.xml><?xml version="1.0" encoding="utf-8"?>
+<w:ftr xmlns:wpc="http://schemas.microsoft.com/office/word/2010/wordprocessingCanvas" xmlns:cx="http://schemas.microsoft.com/office/drawing/2014/chartex" xmlns:cx1="http://schemas.microsoft.com/office/drawing/2015/9/8/chartex" xmlns:cx2="http://schemas.microsoft.com/office/drawing/2015/10/21/chartex" xmlns:cx3="http://schemas.microsoft.com/office/drawing/2016/5/9/chartex" xmlns:cx4="http://schemas.microsoft.com/office/drawing/2016/5/10/chartex" xmlns:cx5="http://schemas.microsoft.com/office/drawing/2016/5/11/chartex" xmlns:cx6="http://schemas.microsoft.com/office/drawing/2016/5/12/chartex" xmlns:cx7="http://schemas.microsoft.com/office/drawing/2016/5/13/chartex" xmlns:cx8="http://schemas.microsoft.com/office/drawing/2016/5/14/chartex" xmlns:mc="http://schemas.openxmlformats.org/markup-compatibility/2006" xmlns:aink="http://schemas.microsoft.com/office/drawing/2016/ink" xmlns:am3d="http://schemas.microsoft.com/office/drawing/2017/model3d" xmlns:o="urn:schemas-microsoft-com:office:office" xmlns:r="http://schemas.openxmlformats.org/officeDocument/2006/relationships" xmlns:m="http://schemas.openxmlformats.org/officeDocument/2006/math" xmlns:v="urn:schemas-microsoft-com:vml" xmlns:wp14="http://schemas.microsoft.com/office/word/2010/wordprocessingDrawing" xmlns:wp="http://schemas.openxmlformats.org/drawingml/2006/wordprocessingDrawing" xmlns:w10="urn:schemas-microsoft-com:office:word" xmlns:w="http://schemas.openxmlformats.org/wordprocessingml/2006/main" xmlns:w14="http://schemas.microsoft.com/office/word/2010/wordml" xmlns:w15="http://schemas.microsoft.com/office/word/2012/wordml" xmlns:w16cex="http://schemas.microsoft.com/office/word/2018/wordml/cex" xmlns:w16cid="http://schemas.microsoft.com/office/word/2016/wordml/cid" xmlns:w16="http://schemas.microsoft.com/office/word/2018/wordml" xmlns:w16se="http://schemas.microsoft.com/office/word/2015/wordml/symex" xmlns:wpg="http://schemas.microsoft.com/office/word/2010/wordprocessingGroup" xmlns:wpi="http://schemas.microsoft.com/office/word/2010/wordprocessingInk" xmlns:wne="http://schemas.microsoft.com/office/word/2006/wordml" xmlns:wps="http://schemas.microsoft.com/office/word/2010/wordprocessingShape" mc:Ignorable="w14 w15 w16se w16cid w16 w16cex wp14">
+  <w:p>
+    <w:pPr>
+      <w:pStyle w:val="Pieddepage"/>
+    </w:pPr>
   </w:p>
 </w:ftr>
 </file>
@@ -5879,53 +5983,101 @@
 <file path=word/header1.xml><?xml version="1.0" encoding="utf-8"?>
 <w:hdr xmlns:wpc="http://schemas.microsoft.com/office/word/2010/wordprocessingCanvas" xmlns:cx="http://schemas.microsoft.com/office/drawing/2014/chartex" xmlns:cx1="http://schemas.microsoft.com/office/drawing/2015/9/8/chartex" xmlns:cx2="http://schemas.microsoft.com/office/drawing/2015/10/21/chartex" xmlns:cx3="http://schemas.microsoft.com/office/drawing/2016/5/9/chartex" xmlns:cx4="http://schemas.microsoft.com/office/drawing/2016/5/10/chartex" xmlns:cx5="http://schemas.microsoft.com/office/drawing/2016/5/11/chartex" xmlns:cx6="http://schemas.microsoft.com/office/drawing/2016/5/12/chartex" xmlns:cx7="http://schemas.microsoft.com/office/drawing/2016/5/13/chartex" xmlns:cx8="http://schemas.microsoft.com/office/drawing/2016/5/14/chartex" xmlns:mc="http://schemas.openxmlformats.org/markup-compatibility/2006" xmlns:aink="http://schemas.microsoft.com/office/drawing/2016/ink" xmlns:am3d="http://schemas.microsoft.com/office/drawing/2017/model3d" xmlns:o="urn:schemas-microsoft-com:office:office" xmlns:r="http://schemas.openxmlformats.org/officeDocument/2006/relationships" xmlns:m="http://schemas.openxmlformats.org/officeDocument/2006/math" xmlns:v="urn:schemas-microsoft-com:vml" xmlns:wp14="http://schemas.microsoft.com/office/word/2010/wordprocessingDrawing" xmlns:wp="http://schemas.openxmlformats.org/drawingml/2006/wordprocessingDrawing" xmlns:w10="urn:schemas-microsoft-com:office:word" xmlns:w="http://schemas.openxmlformats.org/wordprocessingml/2006/main" xmlns:w14="http://schemas.microsoft.com/office/word/2010/wordml" xmlns:w15="http://schemas.microsoft.com/office/word/2012/wordml" xmlns:w16cex="http://schemas.microsoft.com/office/word/2018/wordml/cex" xmlns:w16cid="http://schemas.microsoft.com/office/word/2016/wordml/cid" xmlns:w16="http://schemas.microsoft.com/office/word/2018/wordml" xmlns:w16se="http://schemas.microsoft.com/office/word/2015/wordml/symex" xmlns:wpg="http://schemas.microsoft.com/office/word/2010/wordprocessingGroup" xmlns:wpi="http://schemas.microsoft.com/office/word/2010/wordprocessingInk" xmlns:wne="http://schemas.microsoft.com/office/word/2006/wordml" xmlns:wps="http://schemas.microsoft.com/office/word/2010/wordprocessingShape" mc:Ignorable="w14 w15 w16se w16cid w16 w16cex wp14">
   <w:p>
-    <w:r>
-      <w:rPr>
-        <w:rFonts w:cs="Arial"/>
-        <w:b/>
-        <w:bCs/>
-        <w:szCs w:val="24"/>
-      </w:rPr>
-      <w:t>P_DEV</w:t>
-    </w:r>
-    <w:r>
-      <w:rPr>
-        <w:rFonts w:cs="Arial"/>
-        <w:b/>
-        <w:bCs/>
-        <w:szCs w:val="24"/>
-      </w:rPr>
-      <w:ptab w:relativeTo="margin" w:alignment="center" w:leader="none"/>
-    </w:r>
-    <w:proofErr w:type="spellStart"/>
-    <w:r>
-      <w:rPr>
-        <w:rFonts w:cs="Arial"/>
-        <w:b/>
-        <w:bCs/>
-        <w:szCs w:val="24"/>
-      </w:rPr>
-      <w:t>SpaceInvader</w:t>
-    </w:r>
-    <w:proofErr w:type="spellEnd"/>
-    <w:r>
-      <w:rPr>
-        <w:rFonts w:cs="Arial"/>
-        <w:b/>
-        <w:bCs/>
-        <w:szCs w:val="24"/>
-      </w:rPr>
-      <w:ptab w:relativeTo="margin" w:alignment="right" w:leader="none"/>
-    </w:r>
-    <w:r>
-      <w:rPr>
-        <w:rFonts w:cs="Arial"/>
-        <w:b/>
-        <w:bCs/>
-        <w:szCs w:val="24"/>
-      </w:rPr>
-      <w:t>Adam Kablouti CIN2A</w:t>
-    </w:r>
+    <w:pPr>
+      <w:pStyle w:val="En-tte"/>
+    </w:pPr>
+  </w:p>
+</w:hdr>
+</file>
+
+<file path=word/header2.xml><?xml version="1.0" encoding="utf-8"?>
+<w:hdr xmlns:wpc="http://schemas.microsoft.com/office/word/2010/wordprocessingCanvas" xmlns:cx="http://schemas.microsoft.com/office/drawing/2014/chartex" xmlns:cx1="http://schemas.microsoft.com/office/drawing/2015/9/8/chartex" xmlns:cx2="http://schemas.microsoft.com/office/drawing/2015/10/21/chartex" xmlns:cx3="http://schemas.microsoft.com/office/drawing/2016/5/9/chartex" xmlns:cx4="http://schemas.microsoft.com/office/drawing/2016/5/10/chartex" xmlns:cx5="http://schemas.microsoft.com/office/drawing/2016/5/11/chartex" xmlns:cx6="http://schemas.microsoft.com/office/drawing/2016/5/12/chartex" xmlns:cx7="http://schemas.microsoft.com/office/drawing/2016/5/13/chartex" xmlns:cx8="http://schemas.microsoft.com/office/drawing/2016/5/14/chartex" xmlns:mc="http://schemas.openxmlformats.org/markup-compatibility/2006" xmlns:aink="http://schemas.microsoft.com/office/drawing/2016/ink" xmlns:am3d="http://schemas.microsoft.com/office/drawing/2017/model3d" xmlns:o="urn:schemas-microsoft-com:office:office" xmlns:r="http://schemas.openxmlformats.org/officeDocument/2006/relationships" xmlns:m="http://schemas.openxmlformats.org/officeDocument/2006/math" xmlns:v="urn:schemas-microsoft-com:vml" xmlns:wp14="http://schemas.microsoft.com/office/word/2010/wordprocessingDrawing" xmlns:wp="http://schemas.openxmlformats.org/drawingml/2006/wordprocessingDrawing" xmlns:w10="urn:schemas-microsoft-com:office:word" xmlns:w="http://schemas.openxmlformats.org/wordprocessingml/2006/main" xmlns:w14="http://schemas.microsoft.com/office/word/2010/wordml" xmlns:w15="http://schemas.microsoft.com/office/word/2012/wordml" xmlns:w16cex="http://schemas.microsoft.com/office/word/2018/wordml/cex" xmlns:w16cid="http://schemas.microsoft.com/office/word/2016/wordml/cid" xmlns:w16="http://schemas.microsoft.com/office/word/2018/wordml" xmlns:w16se="http://schemas.microsoft.com/office/word/2015/wordml/symex" xmlns:wpg="http://schemas.microsoft.com/office/word/2010/wordprocessingGroup" xmlns:wpi="http://schemas.microsoft.com/office/word/2010/wordprocessingInk" xmlns:wne="http://schemas.microsoft.com/office/word/2006/wordml" xmlns:wps="http://schemas.microsoft.com/office/word/2010/wordprocessingShape" mc:Ignorable="w14 w15 w16se w16cid w16 w16cex wp14">
+  <w:tbl>
+    <w:tblPr>
+      <w:tblStyle w:val="Grilledutableau"/>
+      <w:tblW w:w="0" w:type="auto"/>
+      <w:tblBorders>
+        <w:top w:val="none" w:sz="0" w:space="0" w:color="auto"/>
+        <w:left w:val="none" w:sz="0" w:space="0" w:color="auto"/>
+        <w:right w:val="none" w:sz="0" w:space="0" w:color="auto"/>
+        <w:insideV w:val="none" w:sz="0" w:space="0" w:color="auto"/>
+      </w:tblBorders>
+      <w:tblLayout w:type="fixed"/>
+      <w:tblCellMar>
+        <w:left w:w="113" w:type="dxa"/>
+      </w:tblCellMar>
+      <w:tblLook w:val="04A0" w:firstRow="1" w:lastRow="0" w:firstColumn="1" w:lastColumn="0" w:noHBand="0" w:noVBand="1"/>
+    </w:tblPr>
+    <w:tblGrid>
+      <w:gridCol w:w="3402"/>
+      <w:gridCol w:w="3402"/>
+      <w:gridCol w:w="3402"/>
+    </w:tblGrid>
+    <w:tr>
+      <w:tc>
+        <w:tcPr>
+          <w:tcW w:w="3402" w:type="dxa"/>
+          <w:vAlign w:val="center"/>
+        </w:tcPr>
+        <w:p>
+          <w:pPr>
+            <w:jc w:val="left"/>
+          </w:pPr>
+          <w:r>
+            <w:t>P-DEV</w:t>
+          </w:r>
+        </w:p>
+      </w:tc>
+      <w:tc>
+        <w:tcPr>
+          <w:tcW w:w="3402" w:type="dxa"/>
+          <w:vAlign w:val="center"/>
+        </w:tcPr>
+        <w:p>
+          <w:pPr>
+            <w:jc w:val="center"/>
+          </w:pPr>
+          <w:proofErr w:type="spellStart"/>
+          <w:r>
+            <w:t>Space</w:t>
+          </w:r>
+          <w:proofErr w:type="spellEnd"/>
+          <w:r>
+            <w:t xml:space="preserve"> </w:t>
+          </w:r>
+          <w:proofErr w:type="spellStart"/>
+          <w:r>
+            <w:t>Invader</w:t>
+          </w:r>
+          <w:proofErr w:type="spellEnd"/>
+        </w:p>
+      </w:tc>
+      <w:tc>
+        <w:tcPr>
+          <w:tcW w:w="3402" w:type="dxa"/>
+          <w:vAlign w:val="center"/>
+        </w:tcPr>
+        <w:p>
+          <w:pPr>
+            <w:jc w:val="right"/>
+          </w:pPr>
+          <w:r>
+            <w:t>CIN2A</w:t>
+          </w:r>
+        </w:p>
+      </w:tc>
+    </w:tr>
+  </w:tbl>
+  <w:p/>
+</w:hdr>
+</file>
+
+<file path=word/header3.xml><?xml version="1.0" encoding="utf-8"?>
+<w:hdr xmlns:wpc="http://schemas.microsoft.com/office/word/2010/wordprocessingCanvas" xmlns:cx="http://schemas.microsoft.com/office/drawing/2014/chartex" xmlns:cx1="http://schemas.microsoft.com/office/drawing/2015/9/8/chartex" xmlns:cx2="http://schemas.microsoft.com/office/drawing/2015/10/21/chartex" xmlns:cx3="http://schemas.microsoft.com/office/drawing/2016/5/9/chartex" xmlns:cx4="http://schemas.microsoft.com/office/drawing/2016/5/10/chartex" xmlns:cx5="http://schemas.microsoft.com/office/drawing/2016/5/11/chartex" xmlns:cx6="http://schemas.microsoft.com/office/drawing/2016/5/12/chartex" xmlns:cx7="http://schemas.microsoft.com/office/drawing/2016/5/13/chartex" xmlns:cx8="http://schemas.microsoft.com/office/drawing/2016/5/14/chartex" xmlns:mc="http://schemas.openxmlformats.org/markup-compatibility/2006" xmlns:aink="http://schemas.microsoft.com/office/drawing/2016/ink" xmlns:am3d="http://schemas.microsoft.com/office/drawing/2017/model3d" xmlns:o="urn:schemas-microsoft-com:office:office" xmlns:r="http://schemas.openxmlformats.org/officeDocument/2006/relationships" xmlns:m="http://schemas.openxmlformats.org/officeDocument/2006/math" xmlns:v="urn:schemas-microsoft-com:vml" xmlns:wp14="http://schemas.microsoft.com/office/word/2010/wordprocessingDrawing" xmlns:wp="http://schemas.openxmlformats.org/drawingml/2006/wordprocessingDrawing" xmlns:w10="urn:schemas-microsoft-com:office:word" xmlns:w="http://schemas.openxmlformats.org/wordprocessingml/2006/main" xmlns:w14="http://schemas.microsoft.com/office/word/2010/wordml" xmlns:w15="http://schemas.microsoft.com/office/word/2012/wordml" xmlns:w16cex="http://schemas.microsoft.com/office/word/2018/wordml/cex" xmlns:w16cid="http://schemas.microsoft.com/office/word/2016/wordml/cid" xmlns:w16="http://schemas.microsoft.com/office/word/2018/wordml" xmlns:w16se="http://schemas.microsoft.com/office/word/2015/wordml/symex" xmlns:wpg="http://schemas.microsoft.com/office/word/2010/wordprocessingGroup" xmlns:wpi="http://schemas.microsoft.com/office/word/2010/wordprocessingInk" xmlns:wne="http://schemas.microsoft.com/office/word/2006/wordml" xmlns:wps="http://schemas.microsoft.com/office/word/2010/wordprocessingShape" mc:Ignorable="w14 w15 w16se w16cid w16 w16cex wp14">
+  <w:p>
+    <w:pPr>
+      <w:pStyle w:val="En-tte"/>
+    </w:pPr>
   </w:p>
 </w:hdr>
 </file>
@@ -9101,6 +9253,7 @@
     <w:lsdException w:name="heading 9" w:qFormat="1"/>
     <w:lsdException w:name="toc 1" w:uiPriority="39"/>
     <w:lsdException w:name="toc 2" w:uiPriority="39"/>
+    <w:lsdException w:name="footer" w:uiPriority="99"/>
     <w:lsdException w:name="caption" w:semiHidden="1" w:unhideWhenUsed="1" w:qFormat="1"/>
     <w:lsdException w:name="Title" w:qFormat="1"/>
     <w:lsdException w:name="Subtitle" w:qFormat="1"/>
@@ -9383,6 +9536,10 @@
   <w:style w:type="paragraph" w:default="1" w:styleId="Normal">
     <w:name w:val="Normal"/>
     <w:qFormat/>
+    <w:rsid w:val="00FB6E14"/>
+    <w:pPr>
+      <w:jc w:val="both"/>
+    </w:pPr>
     <w:rPr>
       <w:rFonts w:ascii="Arial" w:hAnsi="Arial"/>
       <w:sz w:val="24"/>
@@ -9395,6 +9552,7 @@
     <w:next w:val="Normal"/>
     <w:link w:val="Titre1Car"/>
     <w:qFormat/>
+    <w:rsid w:val="00FB6E14"/>
     <w:pPr>
       <w:keepNext/>
       <w:numPr>
@@ -9405,6 +9563,7 @@
     </w:pPr>
     <w:rPr>
       <w:b/>
+      <w:color w:val="1F3864" w:themeColor="accent1" w:themeShade="80"/>
       <w:kern w:val="28"/>
       <w:sz w:val="28"/>
       <w:u w:val="single"/>
@@ -9415,6 +9574,7 @@
     <w:basedOn w:val="Normal"/>
     <w:next w:val="Normal"/>
     <w:qFormat/>
+    <w:rsid w:val="00FB6E14"/>
     <w:pPr>
       <w:keepNext/>
       <w:numPr>
@@ -9427,6 +9587,7 @@
     <w:rPr>
       <w:b/>
       <w:i/>
+      <w:color w:val="4472C4" w:themeColor="accent1"/>
       <w:u w:val="single"/>
     </w:rPr>
   </w:style>
@@ -9557,7 +9718,6 @@
   <w:style w:type="character" w:default="1" w:styleId="Policepardfaut">
     <w:name w:val="Default Paragraph Font"/>
     <w:uiPriority w:val="1"/>
-    <w:semiHidden/>
     <w:unhideWhenUsed/>
   </w:style>
   <w:style w:type="table" w:default="1" w:styleId="TableauNormal">
@@ -9740,6 +9900,8 @@
   <w:style w:type="paragraph" w:styleId="Pieddepage">
     <w:name w:val="footer"/>
     <w:basedOn w:val="Normal"/>
+    <w:link w:val="PieddepageCar"/>
+    <w:uiPriority w:val="99"/>
     <w:pPr>
       <w:tabs>
         <w:tab w:val="center" w:pos="4536"/>
@@ -9926,7 +10088,10 @@
     <w:basedOn w:val="Titre1"/>
     <w:link w:val="Titre11Car"/>
     <w:qFormat/>
-    <w:rsid w:val="00F76E30"/>
+    <w:rsid w:val="00FB6E14"/>
+    <w:rPr>
+      <w:color w:val="2F5496" w:themeColor="accent1" w:themeShade="BF"/>
+    </w:rPr>
   </w:style>
   <w:style w:type="character" w:styleId="Mentionnonrsolue">
     <w:name w:val="Unresolved Mention"/>
@@ -9944,10 +10109,11 @@
     <w:name w:val="Titre 1 Car"/>
     <w:basedOn w:val="Policepardfaut"/>
     <w:link w:val="Titre1"/>
-    <w:rsid w:val="00F76E30"/>
+    <w:rsid w:val="00FB6E14"/>
     <w:rPr>
       <w:rFonts w:ascii="Arial" w:hAnsi="Arial"/>
       <w:b/>
+      <w:color w:val="1F3864" w:themeColor="accent1" w:themeShade="80"/>
       <w:kern w:val="28"/>
       <w:sz w:val="28"/>
       <w:u w:val="single"/>
@@ -9958,13 +10124,26 @@
     <w:name w:val="Titre 11 Car"/>
     <w:basedOn w:val="Titre1Car"/>
     <w:link w:val="Titre11"/>
-    <w:rsid w:val="00F76E30"/>
+    <w:rsid w:val="00FB6E14"/>
     <w:rPr>
       <w:rFonts w:ascii="Arial" w:hAnsi="Arial"/>
       <w:b/>
+      <w:color w:val="2F5496" w:themeColor="accent1" w:themeShade="BF"/>
       <w:kern w:val="28"/>
       <w:sz w:val="28"/>
       <w:u w:val="single"/>
+      <w:lang w:val="fr-FR" w:eastAsia="fr-FR"/>
+    </w:rPr>
+  </w:style>
+  <w:style w:type="character" w:customStyle="1" w:styleId="PieddepageCar">
+    <w:name w:val="Pied de page Car"/>
+    <w:basedOn w:val="Policepardfaut"/>
+    <w:link w:val="Pieddepage"/>
+    <w:uiPriority w:val="99"/>
+    <w:rsid w:val="00CB4436"/>
+    <w:rPr>
+      <w:rFonts w:ascii="Arial" w:hAnsi="Arial"/>
+      <w:sz w:val="24"/>
       <w:lang w:val="fr-FR" w:eastAsia="fr-FR"/>
     </w:rPr>
   </w:style>
@@ -10267,6 +10446,15 @@
 </file>
 
 <file path=customXml/item1.xml><?xml version="1.0" encoding="utf-8"?>
+<?mso-contentType ?>
+<FormTemplates xmlns="http://schemas.microsoft.com/sharepoint/v3/contenttype/forms">
+  <Display>DocumentLibraryForm</Display>
+  <Edit>DocumentLibraryForm</Edit>
+  <New>DocumentLibraryForm</New>
+</FormTemplates>
+</file>
+
+<file path=customXml/item2.xml><?xml version="1.0" encoding="utf-8"?>
 <ct:contentTypeSchema xmlns:ct="http://schemas.microsoft.com/office/2006/metadata/contentType" xmlns:ma="http://schemas.microsoft.com/office/2006/metadata/properties/metaAttributes" ct:_="" ma:_="" ma:contentTypeName="Document" ma:contentTypeID="0x010100E529CC47EA4E614CBF50FAFAB9B8F32B" ma:contentTypeVersion="8" ma:contentTypeDescription="Crée un document." ma:contentTypeScope="" ma:versionID="f813ab756c42af8af494d6605e22e37b">
   <xsd:schema xmlns:xsd="http://www.w3.org/2001/XMLSchema" xmlns:xs="http://www.w3.org/2001/XMLSchema" xmlns:p="http://schemas.microsoft.com/office/2006/metadata/properties" xmlns:ns2="98d92101-24da-4498-9971-a24673344bd8" xmlns:ns3="dfa80de1-e9bb-4cf2-893d-d06220b3971a" targetNamespace="http://schemas.microsoft.com/office/2006/metadata/properties" ma:root="true" ma:fieldsID="808c042e6474ee35eb4b0b0b71aaa865" ns2:_="" ns3:_="">
     <xsd:import namespace="98d92101-24da-4498-9971-a24673344bd8"/>
@@ -10443,20 +10631,7 @@
 </ct:contentTypeSchema>
 </file>
 
-<file path=customXml/item2.xml><?xml version="1.0" encoding="utf-8"?>
-<?mso-contentType ?>
-<FormTemplates xmlns="http://schemas.microsoft.com/sharepoint/v3/contenttype/forms">
-  <Display>DocumentLibraryForm</Display>
-  <Edit>DocumentLibraryForm</Edit>
-  <New>DocumentLibraryForm</New>
-</FormTemplates>
-</file>
-
 <file path=customXml/item3.xml><?xml version="1.0" encoding="utf-8"?>
-<b:Sources xmlns:b="http://schemas.openxmlformats.org/officeDocument/2006/bibliography" xmlns="http://schemas.openxmlformats.org/officeDocument/2006/bibliography" SelectedStyle="\APASixthEditionOfficeOnline.xsl" StyleName="APA" Version="6"/>
-</file>
-
-<file path=customXml/item4.xml><?xml version="1.0" encoding="utf-8"?>
 <p:properties xmlns:p="http://schemas.microsoft.com/office/2006/metadata/properties" xmlns:xsi="http://www.w3.org/2001/XMLSchema-instance" xmlns:pc="http://schemas.microsoft.com/office/infopath/2007/PartnerControls">
   <documentManagement>
     <TaxCatchAll xmlns="dfa80de1-e9bb-4cf2-893d-d06220b3971a" xsi:nil="true"/>
@@ -10467,7 +10642,19 @@
 </p:properties>
 </file>
 
+<file path=customXml/item4.xml><?xml version="1.0" encoding="utf-8"?>
+<b:Sources xmlns:b="http://schemas.openxmlformats.org/officeDocument/2006/bibliography" xmlns="http://schemas.openxmlformats.org/officeDocument/2006/bibliography" SelectedStyle="\APASixthEditionOfficeOnline.xsl" StyleName="APA" Version="6"/>
+</file>
+
 <file path=customXml/itemProps1.xml><?xml version="1.0" encoding="utf-8"?>
+<ds:datastoreItem xmlns:ds="http://schemas.openxmlformats.org/officeDocument/2006/customXml" ds:itemID="{E5D04750-DEB0-4A48-8874-419D87A58A58}">
+  <ds:schemaRefs>
+    <ds:schemaRef ds:uri="http://schemas.microsoft.com/sharepoint/v3/contenttype/forms"/>
+  </ds:schemaRefs>
+</ds:datastoreItem>
+</file>
+
+<file path=customXml/itemProps2.xml><?xml version="1.0" encoding="utf-8"?>
 <ds:datastoreItem xmlns:ds="http://schemas.openxmlformats.org/officeDocument/2006/customXml" ds:itemID="{77E804A3-4F67-4514-9953-17884201287B}">
   <ds:schemaRefs>
     <ds:schemaRef ds:uri="http://schemas.microsoft.com/office/2006/metadata/contentType"/>
@@ -10486,23 +10673,7 @@
 </ds:datastoreItem>
 </file>
 
-<file path=customXml/itemProps2.xml><?xml version="1.0" encoding="utf-8"?>
-<ds:datastoreItem xmlns:ds="http://schemas.openxmlformats.org/officeDocument/2006/customXml" ds:itemID="{E5D04750-DEB0-4A48-8874-419D87A58A58}">
-  <ds:schemaRefs>
-    <ds:schemaRef ds:uri="http://schemas.microsoft.com/sharepoint/v3/contenttype/forms"/>
-  </ds:schemaRefs>
-</ds:datastoreItem>
-</file>
-
 <file path=customXml/itemProps3.xml><?xml version="1.0" encoding="utf-8"?>
-<ds:datastoreItem xmlns:ds="http://schemas.openxmlformats.org/officeDocument/2006/customXml" ds:itemID="{54FD5CD5-ABFB-43A7-B56E-8CF79D38E909}">
-  <ds:schemaRefs>
-    <ds:schemaRef ds:uri="http://schemas.openxmlformats.org/officeDocument/2006/bibliography"/>
-  </ds:schemaRefs>
-</ds:datastoreItem>
-</file>
-
-<file path=customXml/itemProps4.xml><?xml version="1.0" encoding="utf-8"?>
 <ds:datastoreItem xmlns:ds="http://schemas.openxmlformats.org/officeDocument/2006/customXml" ds:itemID="{C67345A5-5E60-44B5-BB2F-AEFC3A6BDAB4}">
   <ds:schemaRefs>
     <ds:schemaRef ds:uri="http://schemas.microsoft.com/office/2006/metadata/properties"/>
@@ -10511,4 +10682,12 @@
     <ds:schemaRef ds:uri="98d92101-24da-4498-9971-a24673344bd8"/>
   </ds:schemaRefs>
 </ds:datastoreItem>
+</file>
+
+<file path=customXml/itemProps4.xml><?xml version="1.0" encoding="utf-8"?>
+<ds:datastoreItem xmlns:ds="http://schemas.openxmlformats.org/officeDocument/2006/customXml" ds:itemID="{54FD5CD5-ABFB-43A7-B56E-8CF79D38E909}">
+  <ds:schemaRefs>
+    <ds:schemaRef ds:uri="http://schemas.openxmlformats.org/officeDocument/2006/bibliography"/>
+  </ds:schemaRefs>
+</ds:datastoreItem>
 </file>
</xml_diff>